<commit_message>
Added experimental loading of compiled game engines and interop with them.  Small updates in master thesis.
</commit_message>
<xml_diff>
--- a/docs/thesis/MasterThesis-pl.docx
+++ b/docs/thesis/MasterThesis-pl.docx
@@ -11,7 +11,7 @@
         </w:numPr>
         <w:ind w:left="432" w:hanging="432"/>
       </w:pPr>
-      <w:bookmarkStart w:id="0" w:name="_Toc453373628"/>
+      <w:bookmarkStart w:id="0" w:name="_Toc453408464"/>
       <w:r>
         <w:t>Streszczenie</w:t>
       </w:r>
@@ -47,7 +47,7 @@
         </w:numPr>
         <w:ind w:left="432" w:hanging="432"/>
       </w:pPr>
-      <w:bookmarkStart w:id="1" w:name="_Toc453373629"/>
+      <w:bookmarkStart w:id="1" w:name="_Toc453408465"/>
       <w:r>
         <w:lastRenderedPageBreak/>
         <w:t>Abstract</w:t>
@@ -75,7 +75,7 @@
           <w:lang w:val="en-US"/>
         </w:rPr>
       </w:pPr>
-      <w:bookmarkStart w:id="2" w:name="_Toc453373630"/>
+      <w:bookmarkStart w:id="2" w:name="_Toc453408466"/>
       <w:r>
         <w:rPr>
           <w:lang w:val="en-US"/>
@@ -103,7 +103,7 @@
       <w:r>
         <w:fldChar w:fldCharType="separate"/>
       </w:r>
-      <w:hyperlink w:anchor="_Toc453373628" w:history="1">
+      <w:hyperlink w:anchor="_Toc453408464" w:history="1">
         <w:r>
           <w:rPr>
             <w:rStyle w:val="Hyperlink"/>
@@ -130,7 +130,7 @@
             <w:noProof/>
             <w:webHidden/>
           </w:rPr>
-          <w:instrText xml:space="preserve"> PAGEREF _Toc453373628 \h </w:instrText>
+          <w:instrText xml:space="preserve"> PAGEREF _Toc453408464 \h </w:instrText>
         </w:r>
         <w:r>
           <w:rPr>
@@ -170,7 +170,7 @@
           <w:sz w:val="22"/>
         </w:rPr>
       </w:pPr>
-      <w:hyperlink w:anchor="_Toc453373629" w:history="1">
+      <w:hyperlink w:anchor="_Toc453408465" w:history="1">
         <w:r>
           <w:rPr>
             <w:rStyle w:val="Hyperlink"/>
@@ -197,7 +197,7 @@
             <w:noProof/>
             <w:webHidden/>
           </w:rPr>
-          <w:instrText xml:space="preserve"> PAGEREF _Toc453373629 \h </w:instrText>
+          <w:instrText xml:space="preserve"> PAGEREF _Toc453408465 \h </w:instrText>
         </w:r>
         <w:r>
           <w:rPr>
@@ -237,7 +237,7 @@
           <w:sz w:val="22"/>
         </w:rPr>
       </w:pPr>
-      <w:hyperlink w:anchor="_Toc453373630" w:history="1">
+      <w:hyperlink w:anchor="_Toc453408466" w:history="1">
         <w:r>
           <w:rPr>
             <w:rStyle w:val="Hyperlink"/>
@@ -264,7 +264,7 @@
             <w:noProof/>
             <w:webHidden/>
           </w:rPr>
-          <w:instrText xml:space="preserve"> PAGEREF _Toc453373630 \h </w:instrText>
+          <w:instrText xml:space="preserve"> PAGEREF _Toc453408466 \h </w:instrText>
         </w:r>
         <w:r>
           <w:rPr>
@@ -304,7 +304,7 @@
           <w:sz w:val="22"/>
         </w:rPr>
       </w:pPr>
-      <w:hyperlink w:anchor="_Toc453373631" w:history="1">
+      <w:hyperlink w:anchor="_Toc453408467" w:history="1">
         <w:r>
           <w:rPr>
             <w:rStyle w:val="Hyperlink"/>
@@ -331,7 +331,7 @@
             <w:noProof/>
             <w:webHidden/>
           </w:rPr>
-          <w:instrText xml:space="preserve"> PAGEREF _Toc453373631 \h </w:instrText>
+          <w:instrText xml:space="preserve"> PAGEREF _Toc453408467 \h </w:instrText>
         </w:r>
         <w:r>
           <w:rPr>
@@ -371,7 +371,7 @@
           <w:sz w:val="22"/>
         </w:rPr>
       </w:pPr>
-      <w:hyperlink w:anchor="_Toc453373632" w:history="1">
+      <w:hyperlink w:anchor="_Toc453408468" w:history="1">
         <w:r>
           <w:rPr>
             <w:rStyle w:val="Hyperlink"/>
@@ -398,7 +398,7 @@
             <w:noProof/>
             <w:webHidden/>
           </w:rPr>
-          <w:instrText xml:space="preserve"> PAGEREF _Toc453373632 \h </w:instrText>
+          <w:instrText xml:space="preserve"> PAGEREF _Toc453408468 \h </w:instrText>
         </w:r>
         <w:r>
           <w:rPr>
@@ -438,7 +438,7 @@
           <w:sz w:val="22"/>
         </w:rPr>
       </w:pPr>
-      <w:hyperlink w:anchor="_Toc453373633" w:history="1">
+      <w:hyperlink w:anchor="_Toc453408469" w:history="1">
         <w:r>
           <w:rPr>
             <w:rStyle w:val="Hyperlink"/>
@@ -465,7 +465,7 @@
             <w:noProof/>
             <w:webHidden/>
           </w:rPr>
-          <w:instrText xml:space="preserve"> PAGEREF _Toc453373633 \h </w:instrText>
+          <w:instrText xml:space="preserve"> PAGEREF _Toc453408469 \h </w:instrText>
         </w:r>
         <w:r>
           <w:rPr>
@@ -505,7 +505,7 @@
           <w:sz w:val="22"/>
         </w:rPr>
       </w:pPr>
-      <w:hyperlink w:anchor="_Toc453373634" w:history="1">
+      <w:hyperlink w:anchor="_Toc453408470" w:history="1">
         <w:r>
           <w:rPr>
             <w:rStyle w:val="Hyperlink"/>
@@ -532,7 +532,7 @@
             <w:noProof/>
             <w:webHidden/>
           </w:rPr>
-          <w:instrText xml:space="preserve"> PAGEREF _Toc453373634 \h </w:instrText>
+          <w:instrText xml:space="preserve"> PAGEREF _Toc453408470 \h </w:instrText>
         </w:r>
         <w:r>
           <w:rPr>
@@ -572,7 +572,7 @@
           <w:sz w:val="22"/>
         </w:rPr>
       </w:pPr>
-      <w:hyperlink w:anchor="_Toc453373635" w:history="1">
+      <w:hyperlink w:anchor="_Toc453408471" w:history="1">
         <w:r>
           <w:rPr>
             <w:rStyle w:val="Hyperlink"/>
@@ -599,7 +599,7 @@
             <w:noProof/>
             <w:webHidden/>
           </w:rPr>
-          <w:instrText xml:space="preserve"> PAGEREF _Toc453373635 \h </w:instrText>
+          <w:instrText xml:space="preserve"> PAGEREF _Toc453408471 \h </w:instrText>
         </w:r>
         <w:r>
           <w:rPr>
@@ -639,7 +639,7 @@
           <w:sz w:val="22"/>
         </w:rPr>
       </w:pPr>
-      <w:hyperlink w:anchor="_Toc453373636" w:history="1">
+      <w:hyperlink w:anchor="_Toc453408472" w:history="1">
         <w:r>
           <w:rPr>
             <w:rStyle w:val="Hyperlink"/>
@@ -666,7 +666,7 @@
             <w:noProof/>
             <w:webHidden/>
           </w:rPr>
-          <w:instrText xml:space="preserve"> PAGEREF _Toc453373636 \h </w:instrText>
+          <w:instrText xml:space="preserve"> PAGEREF _Toc453408472 \h </w:instrText>
         </w:r>
         <w:r>
           <w:rPr>
@@ -706,7 +706,7 @@
           <w:sz w:val="22"/>
         </w:rPr>
       </w:pPr>
-      <w:hyperlink w:anchor="_Toc453373637" w:history="1">
+      <w:hyperlink w:anchor="_Toc453408473" w:history="1">
         <w:r>
           <w:rPr>
             <w:rStyle w:val="Hyperlink"/>
@@ -733,7 +733,7 @@
             <w:noProof/>
             <w:webHidden/>
           </w:rPr>
-          <w:instrText xml:space="preserve"> PAGEREF _Toc453373637 \h </w:instrText>
+          <w:instrText xml:space="preserve"> PAGEREF _Toc453408473 \h </w:instrText>
         </w:r>
         <w:r>
           <w:rPr>
@@ -773,7 +773,7 @@
           <w:sz w:val="22"/>
         </w:rPr>
       </w:pPr>
-      <w:hyperlink w:anchor="_Toc453373638" w:history="1">
+      <w:hyperlink w:anchor="_Toc453408474" w:history="1">
         <w:r>
           <w:rPr>
             <w:rStyle w:val="Hyperlink"/>
@@ -800,7 +800,7 @@
             <w:noProof/>
             <w:webHidden/>
           </w:rPr>
-          <w:instrText xml:space="preserve"> PAGEREF _Toc453373638 \h </w:instrText>
+          <w:instrText xml:space="preserve"> PAGEREF _Toc453408474 \h </w:instrText>
         </w:r>
         <w:r>
           <w:rPr>
@@ -840,7 +840,7 @@
           <w:sz w:val="22"/>
         </w:rPr>
       </w:pPr>
-      <w:hyperlink w:anchor="_Toc453373639" w:history="1">
+      <w:hyperlink w:anchor="_Toc453408475" w:history="1">
         <w:r>
           <w:rPr>
             <w:rStyle w:val="Hyperlink"/>
@@ -867,7 +867,7 @@
             <w:noProof/>
             <w:webHidden/>
           </w:rPr>
-          <w:instrText xml:space="preserve"> PAGEREF _Toc453373639 \h </w:instrText>
+          <w:instrText xml:space="preserve"> PAGEREF _Toc453408475 \h </w:instrText>
         </w:r>
         <w:r>
           <w:rPr>
@@ -907,7 +907,7 @@
           <w:sz w:val="22"/>
         </w:rPr>
       </w:pPr>
-      <w:hyperlink w:anchor="_Toc453373640" w:history="1">
+      <w:hyperlink w:anchor="_Toc453408476" w:history="1">
         <w:r>
           <w:rPr>
             <w:rStyle w:val="Hyperlink"/>
@@ -935,7 +935,7 @@
             <w:noProof/>
             <w:webHidden/>
           </w:rPr>
-          <w:instrText xml:space="preserve"> PAGEREF _Toc453373640 \h </w:instrText>
+          <w:instrText xml:space="preserve"> PAGEREF _Toc453408476 \h </w:instrText>
         </w:r>
         <w:r>
           <w:rPr>
@@ -968,20 +968,20 @@
     </w:p>
     <w:p>
       <w:pPr>
-        <w:pStyle w:val="TOC1"/>
+        <w:pStyle w:val="TOC3"/>
         <w:rPr>
           <w:rFonts w:asciiTheme="minorHAnsi" w:hAnsiTheme="minorHAnsi" w:cstheme="minorBidi"/>
           <w:noProof/>
           <w:sz w:val="22"/>
         </w:rPr>
       </w:pPr>
-      <w:hyperlink w:anchor="_Toc453373641" w:history="1">
+      <w:hyperlink w:anchor="_Toc453408477" w:history="1">
         <w:r>
           <w:rPr>
             <w:rStyle w:val="Hyperlink"/>
             <w:noProof/>
           </w:rPr>
-          <w:t>3. Implementacja generatora silników wybranej gry</w:t>
+          <w:t>2.4.4 Sztuczna inteligencja – ogólnie</w:t>
         </w:r>
         <w:r>
           <w:rPr>
@@ -1002,7 +1002,74 @@
             <w:noProof/>
             <w:webHidden/>
           </w:rPr>
-          <w:instrText xml:space="preserve"> PAGEREF _Toc453373641 \h </w:instrText>
+          <w:instrText xml:space="preserve"> PAGEREF _Toc453408477 \h </w:instrText>
+        </w:r>
+        <w:r>
+          <w:rPr>
+            <w:noProof/>
+            <w:webHidden/>
+          </w:rPr>
+        </w:r>
+        <w:r>
+          <w:rPr>
+            <w:noProof/>
+            <w:webHidden/>
+          </w:rPr>
+          <w:fldChar w:fldCharType="separate"/>
+        </w:r>
+        <w:r>
+          <w:rPr>
+            <w:noProof/>
+            <w:webHidden/>
+          </w:rPr>
+          <w:t>21</w:t>
+        </w:r>
+        <w:r>
+          <w:rPr>
+            <w:noProof/>
+            <w:webHidden/>
+          </w:rPr>
+          <w:fldChar w:fldCharType="end"/>
+        </w:r>
+      </w:hyperlink>
+    </w:p>
+    <w:p>
+      <w:pPr>
+        <w:pStyle w:val="TOC3"/>
+        <w:rPr>
+          <w:rFonts w:asciiTheme="minorHAnsi" w:hAnsiTheme="minorHAnsi" w:cstheme="minorBidi"/>
+          <w:noProof/>
+          <w:sz w:val="22"/>
+        </w:rPr>
+      </w:pPr>
+      <w:hyperlink w:anchor="_Toc453408478" w:history="1">
+        <w:r>
+          <w:rPr>
+            <w:rStyle w:val="Hyperlink"/>
+            <w:noProof/>
+          </w:rPr>
+          <w:t>2.4.5 Strategia oparta na zagrożeniu</w:t>
+        </w:r>
+        <w:r>
+          <w:rPr>
+            <w:noProof/>
+            <w:webHidden/>
+          </w:rPr>
+          <w:tab/>
+        </w:r>
+        <w:r>
+          <w:rPr>
+            <w:noProof/>
+            <w:webHidden/>
+          </w:rPr>
+          <w:fldChar w:fldCharType="begin"/>
+        </w:r>
+        <w:r>
+          <w:rPr>
+            <w:noProof/>
+            <w:webHidden/>
+          </w:rPr>
+          <w:instrText xml:space="preserve"> PAGEREF _Toc453408478 \h </w:instrText>
         </w:r>
         <w:r>
           <w:rPr>
@@ -1035,20 +1102,20 @@
     </w:p>
     <w:p>
       <w:pPr>
-        <w:pStyle w:val="TOC2"/>
+        <w:pStyle w:val="TOC3"/>
         <w:rPr>
           <w:rFonts w:asciiTheme="minorHAnsi" w:hAnsiTheme="minorHAnsi" w:cstheme="minorBidi"/>
           <w:noProof/>
           <w:sz w:val="22"/>
         </w:rPr>
       </w:pPr>
-      <w:hyperlink w:anchor="_Toc453373642" w:history="1">
+      <w:hyperlink w:anchor="_Toc453408479" w:history="1">
         <w:r>
           <w:rPr>
             <w:rStyle w:val="Hyperlink"/>
             <w:noProof/>
           </w:rPr>
-          <w:t>3.1 Problem wyboru gry</w:t>
+          <w:t>2.4.6 Sekwencje</w:t>
         </w:r>
         <w:r>
           <w:rPr>
@@ -1069,7 +1136,7 @@
             <w:noProof/>
             <w:webHidden/>
           </w:rPr>
-          <w:instrText xml:space="preserve"> PAGEREF _Toc453373642 \h </w:instrText>
+          <w:instrText xml:space="preserve"> PAGEREF _Toc453408479 \h </w:instrText>
         </w:r>
         <w:r>
           <w:rPr>
@@ -1109,13 +1176,13 @@
           <w:sz w:val="22"/>
         </w:rPr>
       </w:pPr>
-      <w:hyperlink w:anchor="_Toc453373643" w:history="1">
+      <w:hyperlink w:anchor="_Toc453408480" w:history="1">
         <w:r>
           <w:rPr>
             <w:rStyle w:val="Hyperlink"/>
             <w:noProof/>
           </w:rPr>
-          <w:t>3.1.1 Początkowy wybór – szachy</w:t>
+          <w:t>2.4.7 Monte carlo</w:t>
         </w:r>
         <w:r>
           <w:rPr>
@@ -1136,7 +1203,7 @@
             <w:noProof/>
             <w:webHidden/>
           </w:rPr>
-          <w:instrText xml:space="preserve"> PAGEREF _Toc453373643 \h </w:instrText>
+          <w:instrText xml:space="preserve"> PAGEREF _Toc453408480 \h </w:instrText>
         </w:r>
         <w:r>
           <w:rPr>
@@ -1169,20 +1236,20 @@
     </w:p>
     <w:p>
       <w:pPr>
-        <w:pStyle w:val="TOC3"/>
+        <w:pStyle w:val="TOC1"/>
         <w:rPr>
           <w:rFonts w:asciiTheme="minorHAnsi" w:hAnsiTheme="minorHAnsi" w:cstheme="minorBidi"/>
           <w:noProof/>
           <w:sz w:val="22"/>
         </w:rPr>
       </w:pPr>
-      <w:hyperlink w:anchor="_Toc453373644" w:history="1">
+      <w:hyperlink w:anchor="_Toc453408481" w:history="1">
         <w:r>
           <w:rPr>
             <w:rStyle w:val="Hyperlink"/>
             <w:noProof/>
           </w:rPr>
-          <w:t>3.1.2 Wybór ostateczny – Connect6, Gomoku, (m,n,k,p,q)</w:t>
+          <w:t>3. Implementacja generatora silników wybranej gry</w:t>
         </w:r>
         <w:r>
           <w:rPr>
@@ -1203,141 +1270,7 @@
             <w:noProof/>
             <w:webHidden/>
           </w:rPr>
-          <w:instrText xml:space="preserve"> PAGEREF _Toc453373644 \h </w:instrText>
-        </w:r>
-        <w:r>
-          <w:rPr>
-            <w:noProof/>
-            <w:webHidden/>
-          </w:rPr>
-        </w:r>
-        <w:r>
-          <w:rPr>
-            <w:noProof/>
-            <w:webHidden/>
-          </w:rPr>
-          <w:fldChar w:fldCharType="separate"/>
-        </w:r>
-        <w:r>
-          <w:rPr>
-            <w:noProof/>
-            <w:webHidden/>
-          </w:rPr>
-          <w:t>22</w:t>
-        </w:r>
-        <w:r>
-          <w:rPr>
-            <w:noProof/>
-            <w:webHidden/>
-          </w:rPr>
-          <w:fldChar w:fldCharType="end"/>
-        </w:r>
-      </w:hyperlink>
-    </w:p>
-    <w:p>
-      <w:pPr>
-        <w:pStyle w:val="TOC2"/>
-        <w:rPr>
-          <w:rFonts w:asciiTheme="minorHAnsi" w:hAnsiTheme="minorHAnsi" w:cstheme="minorBidi"/>
-          <w:noProof/>
-          <w:sz w:val="22"/>
-        </w:rPr>
-      </w:pPr>
-      <w:hyperlink w:anchor="_Toc453373645" w:history="1">
-        <w:r>
-          <w:rPr>
-            <w:rStyle w:val="Hyperlink"/>
-            <w:noProof/>
-          </w:rPr>
-          <w:t>3.2 Architektura projektu</w:t>
-        </w:r>
-        <w:r>
-          <w:rPr>
-            <w:noProof/>
-            <w:webHidden/>
-          </w:rPr>
-          <w:tab/>
-        </w:r>
-        <w:r>
-          <w:rPr>
-            <w:noProof/>
-            <w:webHidden/>
-          </w:rPr>
-          <w:fldChar w:fldCharType="begin"/>
-        </w:r>
-        <w:r>
-          <w:rPr>
-            <w:noProof/>
-            <w:webHidden/>
-          </w:rPr>
-          <w:instrText xml:space="preserve"> PAGEREF _Toc453373645 \h </w:instrText>
-        </w:r>
-        <w:r>
-          <w:rPr>
-            <w:noProof/>
-            <w:webHidden/>
-          </w:rPr>
-        </w:r>
-        <w:r>
-          <w:rPr>
-            <w:noProof/>
-            <w:webHidden/>
-          </w:rPr>
-          <w:fldChar w:fldCharType="separate"/>
-        </w:r>
-        <w:r>
-          <w:rPr>
-            <w:noProof/>
-            <w:webHidden/>
-          </w:rPr>
-          <w:t>22</w:t>
-        </w:r>
-        <w:r>
-          <w:rPr>
-            <w:noProof/>
-            <w:webHidden/>
-          </w:rPr>
-          <w:fldChar w:fldCharType="end"/>
-        </w:r>
-      </w:hyperlink>
-    </w:p>
-    <w:p>
-      <w:pPr>
-        <w:pStyle w:val="TOC2"/>
-        <w:rPr>
-          <w:rFonts w:asciiTheme="minorHAnsi" w:hAnsiTheme="minorHAnsi" w:cstheme="minorBidi"/>
-          <w:noProof/>
-          <w:sz w:val="22"/>
-        </w:rPr>
-      </w:pPr>
-      <w:hyperlink w:anchor="_Toc453373646" w:history="1">
-        <w:r>
-          <w:rPr>
-            <w:rStyle w:val="Hyperlink"/>
-            <w:noProof/>
-          </w:rPr>
-          <w:t>3.3 Generator silników - (m,n,k,p,q)EnginesGenerator</w:t>
-        </w:r>
-        <w:r>
-          <w:rPr>
-            <w:noProof/>
-            <w:webHidden/>
-          </w:rPr>
-          <w:tab/>
-        </w:r>
-        <w:r>
-          <w:rPr>
-            <w:noProof/>
-            <w:webHidden/>
-          </w:rPr>
-          <w:fldChar w:fldCharType="begin"/>
-        </w:r>
-        <w:r>
-          <w:rPr>
-            <w:noProof/>
-            <w:webHidden/>
-          </w:rPr>
-          <w:instrText xml:space="preserve"> PAGEREF _Toc453373646 \h </w:instrText>
+          <w:instrText xml:space="preserve"> PAGEREF _Toc453408481 \h </w:instrText>
         </w:r>
         <w:r>
           <w:rPr>
@@ -1377,13 +1310,13 @@
           <w:sz w:val="22"/>
         </w:rPr>
       </w:pPr>
-      <w:hyperlink w:anchor="_Toc453373647" w:history="1">
+      <w:hyperlink w:anchor="_Toc453408482" w:history="1">
         <w:r>
           <w:rPr>
             <w:rStyle w:val="Hyperlink"/>
             <w:noProof/>
           </w:rPr>
-          <w:t>3.4 Silnik gry w C++ z placeholderami - (m,n,k,p,q)GameEngine</w:t>
+          <w:t>3.1 Problem wyboru gry</w:t>
         </w:r>
         <w:r>
           <w:rPr>
@@ -1404,7 +1337,7 @@
             <w:noProof/>
             <w:webHidden/>
           </w:rPr>
-          <w:instrText xml:space="preserve"> PAGEREF _Toc453373647 \h </w:instrText>
+          <w:instrText xml:space="preserve"> PAGEREF _Toc453408482 \h </w:instrText>
         </w:r>
         <w:r>
           <w:rPr>
@@ -1437,20 +1370,20 @@
     </w:p>
     <w:p>
       <w:pPr>
-        <w:pStyle w:val="TOC2"/>
+        <w:pStyle w:val="TOC3"/>
         <w:rPr>
           <w:rFonts w:asciiTheme="minorHAnsi" w:hAnsiTheme="minorHAnsi" w:cstheme="minorBidi"/>
           <w:noProof/>
           <w:sz w:val="22"/>
         </w:rPr>
       </w:pPr>
-      <w:hyperlink w:anchor="_Toc453373648" w:history="1">
+      <w:hyperlink w:anchor="_Toc453408483" w:history="1">
         <w:r>
           <w:rPr>
             <w:rStyle w:val="Hyperlink"/>
             <w:noProof/>
           </w:rPr>
-          <w:t>3.5 Aplikacja do interfejsu użytkownika - (m,n,k,p,q)GUI</w:t>
+          <w:t>3.1.1 Początkowy wybór – szachy</w:t>
         </w:r>
         <w:r>
           <w:rPr>
@@ -1471,7 +1404,7 @@
             <w:noProof/>
             <w:webHidden/>
           </w:rPr>
-          <w:instrText xml:space="preserve"> PAGEREF _Toc453373648 \h </w:instrText>
+          <w:instrText xml:space="preserve"> PAGEREF _Toc453408483 \h </w:instrText>
         </w:r>
         <w:r>
           <w:rPr>
@@ -1504,20 +1437,20 @@
     </w:p>
     <w:p>
       <w:pPr>
-        <w:pStyle w:val="TOC2"/>
+        <w:pStyle w:val="TOC3"/>
         <w:rPr>
           <w:rFonts w:asciiTheme="minorHAnsi" w:hAnsiTheme="minorHAnsi" w:cstheme="minorBidi"/>
           <w:noProof/>
           <w:sz w:val="22"/>
         </w:rPr>
       </w:pPr>
-      <w:hyperlink w:anchor="_Toc453373649" w:history="1">
+      <w:hyperlink w:anchor="_Toc453408484" w:history="1">
         <w:r>
           <w:rPr>
             <w:rStyle w:val="Hyperlink"/>
             <w:noProof/>
           </w:rPr>
-          <w:t>3.6 Aplikacja do analizy wydajnościowo-poprawnościowej generowanych silników - (m,n,k,p,q)EnginesAnalyzer</w:t>
+          <w:t>3.1.2 Wybór ostateczny – Connect6, Gomoku, (m,n,k,p,q)</w:t>
         </w:r>
         <w:r>
           <w:rPr>
@@ -1538,7 +1471,7 @@
             <w:noProof/>
             <w:webHidden/>
           </w:rPr>
-          <w:instrText xml:space="preserve"> PAGEREF _Toc453373649 \h </w:instrText>
+          <w:instrText xml:space="preserve"> PAGEREF _Toc453408484 \h </w:instrText>
         </w:r>
         <w:r>
           <w:rPr>
@@ -1571,20 +1504,20 @@
     </w:p>
     <w:p>
       <w:pPr>
-        <w:pStyle w:val="TOC1"/>
+        <w:pStyle w:val="TOC2"/>
         <w:rPr>
           <w:rFonts w:asciiTheme="minorHAnsi" w:hAnsiTheme="minorHAnsi" w:cstheme="minorBidi"/>
           <w:noProof/>
           <w:sz w:val="22"/>
         </w:rPr>
       </w:pPr>
-      <w:hyperlink w:anchor="_Toc453373650" w:history="1">
+      <w:hyperlink w:anchor="_Toc453408485" w:history="1">
         <w:r>
           <w:rPr>
             <w:rStyle w:val="Hyperlink"/>
             <w:noProof/>
           </w:rPr>
-          <w:t>4. Analiza wydajnościowo-poprawnościowa zaimplementowanego generatora silników gier</w:t>
+          <w:t>3.2 Architektura projektu</w:t>
         </w:r>
         <w:r>
           <w:rPr>
@@ -1605,7 +1538,7 @@
             <w:noProof/>
             <w:webHidden/>
           </w:rPr>
-          <w:instrText xml:space="preserve"> PAGEREF _Toc453373650 \h </w:instrText>
+          <w:instrText xml:space="preserve"> PAGEREF _Toc453408485 \h </w:instrText>
         </w:r>
         <w:r>
           <w:rPr>
@@ -1638,20 +1571,20 @@
     </w:p>
     <w:p>
       <w:pPr>
-        <w:pStyle w:val="TOC1"/>
+        <w:pStyle w:val="TOC2"/>
         <w:rPr>
           <w:rFonts w:asciiTheme="minorHAnsi" w:hAnsiTheme="minorHAnsi" w:cstheme="minorBidi"/>
           <w:noProof/>
           <w:sz w:val="22"/>
         </w:rPr>
       </w:pPr>
-      <w:hyperlink w:anchor="_Toc453373651" w:history="1">
+      <w:hyperlink w:anchor="_Toc453408486" w:history="1">
         <w:r>
           <w:rPr>
             <w:rStyle w:val="Hyperlink"/>
             <w:noProof/>
           </w:rPr>
-          <w:t>5. Podsumowanie</w:t>
+          <w:t>3.3 Generator silników - (m,n,k,p,q)EnginesGenerator</w:t>
         </w:r>
         <w:r>
           <w:rPr>
@@ -1672,7 +1605,7 @@
             <w:noProof/>
             <w:webHidden/>
           </w:rPr>
-          <w:instrText xml:space="preserve"> PAGEREF _Toc453373651 \h </w:instrText>
+          <w:instrText xml:space="preserve"> PAGEREF _Toc453408486 \h </w:instrText>
         </w:r>
         <w:r>
           <w:rPr>
@@ -1705,20 +1638,20 @@
     </w:p>
     <w:p>
       <w:pPr>
-        <w:pStyle w:val="TOC1"/>
+        <w:pStyle w:val="TOC2"/>
         <w:rPr>
           <w:rFonts w:asciiTheme="minorHAnsi" w:hAnsiTheme="minorHAnsi" w:cstheme="minorBidi"/>
           <w:noProof/>
           <w:sz w:val="22"/>
         </w:rPr>
       </w:pPr>
-      <w:hyperlink w:anchor="_Toc453373652" w:history="1">
+      <w:hyperlink w:anchor="_Toc453408487" w:history="1">
         <w:r>
           <w:rPr>
             <w:rStyle w:val="Hyperlink"/>
             <w:noProof/>
           </w:rPr>
-          <w:t>Wykaz literatury</w:t>
+          <w:t>3.4 Silnik gry w C++ z placeholderami - (m,n,k,p,q)GameEngine</w:t>
         </w:r>
         <w:r>
           <w:rPr>
@@ -1739,7 +1672,275 @@
             <w:noProof/>
             <w:webHidden/>
           </w:rPr>
-          <w:instrText xml:space="preserve"> PAGEREF _Toc453373652 \h </w:instrText>
+          <w:instrText xml:space="preserve"> PAGEREF _Toc453408487 \h </w:instrText>
+        </w:r>
+        <w:r>
+          <w:rPr>
+            <w:noProof/>
+            <w:webHidden/>
+          </w:rPr>
+        </w:r>
+        <w:r>
+          <w:rPr>
+            <w:noProof/>
+            <w:webHidden/>
+          </w:rPr>
+          <w:fldChar w:fldCharType="separate"/>
+        </w:r>
+        <w:r>
+          <w:rPr>
+            <w:noProof/>
+            <w:webHidden/>
+          </w:rPr>
+          <w:t>24</w:t>
+        </w:r>
+        <w:r>
+          <w:rPr>
+            <w:noProof/>
+            <w:webHidden/>
+          </w:rPr>
+          <w:fldChar w:fldCharType="end"/>
+        </w:r>
+      </w:hyperlink>
+    </w:p>
+    <w:p>
+      <w:pPr>
+        <w:pStyle w:val="TOC2"/>
+        <w:rPr>
+          <w:rFonts w:asciiTheme="minorHAnsi" w:hAnsiTheme="minorHAnsi" w:cstheme="minorBidi"/>
+          <w:noProof/>
+          <w:sz w:val="22"/>
+        </w:rPr>
+      </w:pPr>
+      <w:hyperlink w:anchor="_Toc453408488" w:history="1">
+        <w:r>
+          <w:rPr>
+            <w:rStyle w:val="Hyperlink"/>
+            <w:noProof/>
+          </w:rPr>
+          <w:t>3.5 Aplikacja do interfejsu użytkownika - (m,n,k,p,q)GUI</w:t>
+        </w:r>
+        <w:r>
+          <w:rPr>
+            <w:noProof/>
+            <w:webHidden/>
+          </w:rPr>
+          <w:tab/>
+        </w:r>
+        <w:r>
+          <w:rPr>
+            <w:noProof/>
+            <w:webHidden/>
+          </w:rPr>
+          <w:fldChar w:fldCharType="begin"/>
+        </w:r>
+        <w:r>
+          <w:rPr>
+            <w:noProof/>
+            <w:webHidden/>
+          </w:rPr>
+          <w:instrText xml:space="preserve"> PAGEREF _Toc453408488 \h </w:instrText>
+        </w:r>
+        <w:r>
+          <w:rPr>
+            <w:noProof/>
+            <w:webHidden/>
+          </w:rPr>
+        </w:r>
+        <w:r>
+          <w:rPr>
+            <w:noProof/>
+            <w:webHidden/>
+          </w:rPr>
+          <w:fldChar w:fldCharType="separate"/>
+        </w:r>
+        <w:r>
+          <w:rPr>
+            <w:noProof/>
+            <w:webHidden/>
+          </w:rPr>
+          <w:t>24</w:t>
+        </w:r>
+        <w:r>
+          <w:rPr>
+            <w:noProof/>
+            <w:webHidden/>
+          </w:rPr>
+          <w:fldChar w:fldCharType="end"/>
+        </w:r>
+      </w:hyperlink>
+    </w:p>
+    <w:p>
+      <w:pPr>
+        <w:pStyle w:val="TOC2"/>
+        <w:rPr>
+          <w:rFonts w:asciiTheme="minorHAnsi" w:hAnsiTheme="minorHAnsi" w:cstheme="minorBidi"/>
+          <w:noProof/>
+          <w:sz w:val="22"/>
+        </w:rPr>
+      </w:pPr>
+      <w:hyperlink w:anchor="_Toc453408489" w:history="1">
+        <w:r>
+          <w:rPr>
+            <w:rStyle w:val="Hyperlink"/>
+            <w:noProof/>
+          </w:rPr>
+          <w:t>3.6 Aplikacja do analizy wydajnościowo-poprawnościowej generowanych silników - (m,n,k,p,q)EnginesAnalyzer</w:t>
+        </w:r>
+        <w:r>
+          <w:rPr>
+            <w:noProof/>
+            <w:webHidden/>
+          </w:rPr>
+          <w:tab/>
+        </w:r>
+        <w:r>
+          <w:rPr>
+            <w:noProof/>
+            <w:webHidden/>
+          </w:rPr>
+          <w:fldChar w:fldCharType="begin"/>
+        </w:r>
+        <w:r>
+          <w:rPr>
+            <w:noProof/>
+            <w:webHidden/>
+          </w:rPr>
+          <w:instrText xml:space="preserve"> PAGEREF _Toc453408489 \h </w:instrText>
+        </w:r>
+        <w:r>
+          <w:rPr>
+            <w:noProof/>
+            <w:webHidden/>
+          </w:rPr>
+        </w:r>
+        <w:r>
+          <w:rPr>
+            <w:noProof/>
+            <w:webHidden/>
+          </w:rPr>
+          <w:fldChar w:fldCharType="separate"/>
+        </w:r>
+        <w:r>
+          <w:rPr>
+            <w:noProof/>
+            <w:webHidden/>
+          </w:rPr>
+          <w:t>24</w:t>
+        </w:r>
+        <w:r>
+          <w:rPr>
+            <w:noProof/>
+            <w:webHidden/>
+          </w:rPr>
+          <w:fldChar w:fldCharType="end"/>
+        </w:r>
+      </w:hyperlink>
+    </w:p>
+    <w:p>
+      <w:pPr>
+        <w:pStyle w:val="TOC1"/>
+        <w:rPr>
+          <w:rFonts w:asciiTheme="minorHAnsi" w:hAnsiTheme="minorHAnsi" w:cstheme="minorBidi"/>
+          <w:noProof/>
+          <w:sz w:val="22"/>
+        </w:rPr>
+      </w:pPr>
+      <w:hyperlink w:anchor="_Toc453408490" w:history="1">
+        <w:r>
+          <w:rPr>
+            <w:rStyle w:val="Hyperlink"/>
+            <w:noProof/>
+          </w:rPr>
+          <w:t>4. Analiza wydajnościowo-poprawnościowa zaimplementowanego generatora silników gier</w:t>
+        </w:r>
+        <w:r>
+          <w:rPr>
+            <w:noProof/>
+            <w:webHidden/>
+          </w:rPr>
+          <w:tab/>
+        </w:r>
+        <w:r>
+          <w:rPr>
+            <w:noProof/>
+            <w:webHidden/>
+          </w:rPr>
+          <w:fldChar w:fldCharType="begin"/>
+        </w:r>
+        <w:r>
+          <w:rPr>
+            <w:noProof/>
+            <w:webHidden/>
+          </w:rPr>
+          <w:instrText xml:space="preserve"> PAGEREF _Toc453408490 \h </w:instrText>
+        </w:r>
+        <w:r>
+          <w:rPr>
+            <w:noProof/>
+            <w:webHidden/>
+          </w:rPr>
+        </w:r>
+        <w:r>
+          <w:rPr>
+            <w:noProof/>
+            <w:webHidden/>
+          </w:rPr>
+          <w:fldChar w:fldCharType="separate"/>
+        </w:r>
+        <w:r>
+          <w:rPr>
+            <w:noProof/>
+            <w:webHidden/>
+          </w:rPr>
+          <w:t>24</w:t>
+        </w:r>
+        <w:r>
+          <w:rPr>
+            <w:noProof/>
+            <w:webHidden/>
+          </w:rPr>
+          <w:fldChar w:fldCharType="end"/>
+        </w:r>
+      </w:hyperlink>
+    </w:p>
+    <w:p>
+      <w:pPr>
+        <w:pStyle w:val="TOC1"/>
+        <w:rPr>
+          <w:rFonts w:asciiTheme="minorHAnsi" w:hAnsiTheme="minorHAnsi" w:cstheme="minorBidi"/>
+          <w:noProof/>
+          <w:sz w:val="22"/>
+        </w:rPr>
+      </w:pPr>
+      <w:hyperlink w:anchor="_Toc453408491" w:history="1">
+        <w:r>
+          <w:rPr>
+            <w:rStyle w:val="Hyperlink"/>
+            <w:noProof/>
+          </w:rPr>
+          <w:t>5. Podsumowanie</w:t>
+        </w:r>
+        <w:r>
+          <w:rPr>
+            <w:noProof/>
+            <w:webHidden/>
+          </w:rPr>
+          <w:tab/>
+        </w:r>
+        <w:r>
+          <w:rPr>
+            <w:noProof/>
+            <w:webHidden/>
+          </w:rPr>
+          <w:fldChar w:fldCharType="begin"/>
+        </w:r>
+        <w:r>
+          <w:rPr>
+            <w:noProof/>
+            <w:webHidden/>
+          </w:rPr>
+          <w:instrText xml:space="preserve"> PAGEREF _Toc453408491 \h </w:instrText>
         </w:r>
         <w:r>
           <w:rPr>
@@ -1779,7 +1980,74 @@
           <w:sz w:val="22"/>
         </w:rPr>
       </w:pPr>
-      <w:hyperlink w:anchor="_Toc453373653" w:history="1">
+      <w:hyperlink w:anchor="_Toc453408492" w:history="1">
+        <w:r>
+          <w:rPr>
+            <w:rStyle w:val="Hyperlink"/>
+            <w:noProof/>
+          </w:rPr>
+          <w:t>Wykaz literatury</w:t>
+        </w:r>
+        <w:r>
+          <w:rPr>
+            <w:noProof/>
+            <w:webHidden/>
+          </w:rPr>
+          <w:tab/>
+        </w:r>
+        <w:r>
+          <w:rPr>
+            <w:noProof/>
+            <w:webHidden/>
+          </w:rPr>
+          <w:fldChar w:fldCharType="begin"/>
+        </w:r>
+        <w:r>
+          <w:rPr>
+            <w:noProof/>
+            <w:webHidden/>
+          </w:rPr>
+          <w:instrText xml:space="preserve"> PAGEREF _Toc453408492 \h </w:instrText>
+        </w:r>
+        <w:r>
+          <w:rPr>
+            <w:noProof/>
+            <w:webHidden/>
+          </w:rPr>
+        </w:r>
+        <w:r>
+          <w:rPr>
+            <w:noProof/>
+            <w:webHidden/>
+          </w:rPr>
+          <w:fldChar w:fldCharType="separate"/>
+        </w:r>
+        <w:r>
+          <w:rPr>
+            <w:noProof/>
+            <w:webHidden/>
+          </w:rPr>
+          <w:t>26</w:t>
+        </w:r>
+        <w:r>
+          <w:rPr>
+            <w:noProof/>
+            <w:webHidden/>
+          </w:rPr>
+          <w:fldChar w:fldCharType="end"/>
+        </w:r>
+      </w:hyperlink>
+    </w:p>
+    <w:p>
+      <w:pPr>
+        <w:pStyle w:val="TOC1"/>
+        <w:rPr>
+          <w:rFonts w:asciiTheme="minorHAnsi" w:hAnsiTheme="minorHAnsi" w:cstheme="minorBidi"/>
+          <w:noProof/>
+          <w:sz w:val="22"/>
+        </w:rPr>
+      </w:pPr>
+      <w:hyperlink w:anchor="_Toc453408493" w:history="1">
         <w:r>
           <w:rPr>
             <w:rStyle w:val="Hyperlink"/>
@@ -1806,74 +2074,7 @@
             <w:noProof/>
             <w:webHidden/>
           </w:rPr>
-          <w:instrText xml:space="preserve"> PAGEREF _Toc453373653 \h </w:instrText>
-        </w:r>
-        <w:r>
-          <w:rPr>
-            <w:noProof/>
-            <w:webHidden/>
-          </w:rPr>
-        </w:r>
-        <w:r>
-          <w:rPr>
-            <w:noProof/>
-            <w:webHidden/>
-          </w:rPr>
-          <w:fldChar w:fldCharType="separate"/>
-        </w:r>
-        <w:r>
-          <w:rPr>
-            <w:noProof/>
-            <w:webHidden/>
-          </w:rPr>
-          <w:t>27</w:t>
-        </w:r>
-        <w:r>
-          <w:rPr>
-            <w:noProof/>
-            <w:webHidden/>
-          </w:rPr>
-          <w:fldChar w:fldCharType="end"/>
-        </w:r>
-      </w:hyperlink>
-    </w:p>
-    <w:p>
-      <w:pPr>
-        <w:pStyle w:val="TOC1"/>
-        <w:rPr>
-          <w:rFonts w:asciiTheme="minorHAnsi" w:hAnsiTheme="minorHAnsi" w:cstheme="minorBidi"/>
-          <w:noProof/>
-          <w:sz w:val="22"/>
-        </w:rPr>
-      </w:pPr>
-      <w:hyperlink w:anchor="_Toc453373654" w:history="1">
-        <w:r>
-          <w:rPr>
-            <w:rStyle w:val="Hyperlink"/>
-            <w:noProof/>
-          </w:rPr>
-          <w:t>Wykaz tabel</w:t>
-        </w:r>
-        <w:r>
-          <w:rPr>
-            <w:noProof/>
-            <w:webHidden/>
-          </w:rPr>
-          <w:tab/>
-        </w:r>
-        <w:r>
-          <w:rPr>
-            <w:noProof/>
-            <w:webHidden/>
-          </w:rPr>
-          <w:fldChar w:fldCharType="begin"/>
-        </w:r>
-        <w:r>
-          <w:rPr>
-            <w:noProof/>
-            <w:webHidden/>
-          </w:rPr>
-          <w:instrText xml:space="preserve"> PAGEREF _Toc453373654 \h </w:instrText>
+          <w:instrText xml:space="preserve"> PAGEREF _Toc453408493 \h </w:instrText>
         </w:r>
         <w:r>
           <w:rPr>
@@ -1913,14 +2114,13 @@
           <w:sz w:val="22"/>
         </w:rPr>
       </w:pPr>
-      <w:hyperlink w:anchor="_Toc453373655" w:history="1">
+      <w:hyperlink w:anchor="_Toc453408494" w:history="1">
         <w:r>
           <w:rPr>
             <w:rStyle w:val="Hyperlink"/>
             <w:noProof/>
-            <w:lang w:val="pl-PL"/>
           </w:rPr>
-          <w:t>Dodatek A: Tytuł dodatku A</w:t>
+          <w:t>Wykaz tabel</w:t>
         </w:r>
         <w:r>
           <w:rPr>
@@ -1941,7 +2141,7 @@
             <w:noProof/>
             <w:webHidden/>
           </w:rPr>
-          <w:instrText xml:space="preserve"> PAGEREF _Toc453373655 \h </w:instrText>
+          <w:instrText xml:space="preserve"> PAGEREF _Toc453408494 \h </w:instrText>
         </w:r>
         <w:r>
           <w:rPr>
@@ -1974,6 +2174,74 @@
     </w:p>
     <w:p>
       <w:pPr>
+        <w:pStyle w:val="TOC1"/>
+        <w:rPr>
+          <w:rFonts w:asciiTheme="minorHAnsi" w:hAnsiTheme="minorHAnsi" w:cstheme="minorBidi"/>
+          <w:noProof/>
+          <w:sz w:val="22"/>
+        </w:rPr>
+      </w:pPr>
+      <w:hyperlink w:anchor="_Toc453408495" w:history="1">
+        <w:r>
+          <w:rPr>
+            <w:rStyle w:val="Hyperlink"/>
+            <w:noProof/>
+            <w:lang w:val="pl-PL"/>
+          </w:rPr>
+          <w:t>Dodatek A: Tytuł dodatku A</w:t>
+        </w:r>
+        <w:r>
+          <w:rPr>
+            <w:noProof/>
+            <w:webHidden/>
+          </w:rPr>
+          <w:tab/>
+        </w:r>
+        <w:r>
+          <w:rPr>
+            <w:noProof/>
+            <w:webHidden/>
+          </w:rPr>
+          <w:fldChar w:fldCharType="begin"/>
+        </w:r>
+        <w:r>
+          <w:rPr>
+            <w:noProof/>
+            <w:webHidden/>
+          </w:rPr>
+          <w:instrText xml:space="preserve"> PAGEREF _Toc453408495 \h </w:instrText>
+        </w:r>
+        <w:r>
+          <w:rPr>
+            <w:noProof/>
+            <w:webHidden/>
+          </w:rPr>
+        </w:r>
+        <w:r>
+          <w:rPr>
+            <w:noProof/>
+            <w:webHidden/>
+          </w:rPr>
+          <w:fldChar w:fldCharType="separate"/>
+        </w:r>
+        <w:r>
+          <w:rPr>
+            <w:noProof/>
+            <w:webHidden/>
+          </w:rPr>
+          <w:t>30</w:t>
+        </w:r>
+        <w:r>
+          <w:rPr>
+            <w:noProof/>
+            <w:webHidden/>
+          </w:rPr>
+          <w:fldChar w:fldCharType="end"/>
+        </w:r>
+      </w:hyperlink>
+    </w:p>
+    <w:p>
+      <w:pPr>
         <w:rPr>
           <w:lang w:val="en-US"/>
         </w:rPr>
@@ -2013,7 +2281,7 @@
           <w:lang w:val="en-US"/>
         </w:rPr>
       </w:pPr>
-      <w:bookmarkStart w:id="3" w:name="_Toc453373631"/>
+      <w:bookmarkStart w:id="3" w:name="_Toc453408467"/>
       <w:r>
         <w:rPr>
           <w:lang w:val="en-US"/>
@@ -2260,17 +2528,19 @@
         </w:rPr>
         <w:br w:type="page"/>
       </w:r>
+      <w:bookmarkStart w:id="4" w:name="_GoBack"/>
+      <w:bookmarkEnd w:id="4"/>
     </w:p>
     <w:p>
       <w:pPr>
         <w:pStyle w:val="Heading1"/>
       </w:pPr>
-      <w:bookmarkStart w:id="4" w:name="_Toc453373632"/>
+      <w:bookmarkStart w:id="5" w:name="_Toc453408468"/>
       <w:r>
         <w:lastRenderedPageBreak/>
         <w:t>Wstęp i cel pracy</w:t>
       </w:r>
-      <w:bookmarkEnd w:id="4"/>
+      <w:bookmarkEnd w:id="5"/>
     </w:p>
     <w:p>
       <w:r>
@@ -2423,7 +2693,7 @@
       <w:pPr>
         <w:pStyle w:val="Heading1"/>
       </w:pPr>
-      <w:bookmarkStart w:id="5" w:name="_Toc453373633"/>
+      <w:bookmarkStart w:id="6" w:name="_Toc453408469"/>
       <w:r>
         <w:lastRenderedPageBreak/>
         <w:t>Przegląd i analiza dostępnych implementacji silników popularnych gier</w:t>
@@ -2431,7 +2701,7 @@
       <w:r>
         <w:t xml:space="preserve"> logicznych</w:t>
       </w:r>
-      <w:bookmarkEnd w:id="5"/>
+      <w:bookmarkEnd w:id="6"/>
     </w:p>
     <w:p>
       <w:r>
@@ -5272,7 +5542,7 @@
           <w:lang w:val="en-US"/>
         </w:rPr>
       </w:pPr>
-      <w:bookmarkStart w:id="6" w:name="_Toc453373634"/>
+      <w:bookmarkStart w:id="7" w:name="_Toc453408470"/>
       <w:proofErr w:type="spellStart"/>
       <w:r>
         <w:rPr>
@@ -5280,7 +5550,7 @@
         </w:rPr>
         <w:t>Stockfish</w:t>
       </w:r>
-      <w:bookmarkEnd w:id="6"/>
+      <w:bookmarkEnd w:id="7"/>
       <w:proofErr w:type="spellEnd"/>
     </w:p>
     <w:p>
@@ -5300,11 +5570,11 @@
       <w:pPr>
         <w:pStyle w:val="Heading2"/>
       </w:pPr>
-      <w:bookmarkStart w:id="7" w:name="_Toc453373635"/>
+      <w:bookmarkStart w:id="8" w:name="_Toc453408471"/>
       <w:r>
         <w:t>Mo-Hex</w:t>
       </w:r>
-      <w:bookmarkEnd w:id="7"/>
+      <w:bookmarkEnd w:id="8"/>
     </w:p>
     <w:p>
       <w:r>
@@ -5320,11 +5590,11 @@
       <w:pPr>
         <w:pStyle w:val="Heading2"/>
       </w:pPr>
-      <w:bookmarkStart w:id="8" w:name="_Toc453373636"/>
+      <w:bookmarkStart w:id="9" w:name="_Toc453408472"/>
       <w:r>
         <w:t>MIMHex</w:t>
       </w:r>
-      <w:bookmarkEnd w:id="8"/>
+      <w:bookmarkEnd w:id="9"/>
     </w:p>
     <w:p>
       <w:r>
@@ -5341,11 +5611,11 @@
       <w:pPr>
         <w:pStyle w:val="Heading2"/>
       </w:pPr>
-      <w:bookmarkStart w:id="9" w:name="_Toc453373637"/>
+      <w:bookmarkStart w:id="10" w:name="_Toc453408473"/>
       <w:r>
         <w:t>Connect-k</w:t>
       </w:r>
-      <w:bookmarkEnd w:id="9"/>
+      <w:bookmarkEnd w:id="10"/>
     </w:p>
     <w:p>
       <w:r>
@@ -5506,7 +5776,7 @@
       <w:pPr>
         <w:pStyle w:val="Heading3"/>
       </w:pPr>
-      <w:bookmarkStart w:id="10" w:name="_Toc453373638"/>
+      <w:bookmarkStart w:id="11" w:name="_Toc453408474"/>
       <w:r>
         <w:t xml:space="preserve">Plik shared.h – definicje stałych i </w:t>
       </w:r>
@@ -5516,7 +5786,7 @@
       <w:r>
         <w:t xml:space="preserve"> używanych w całym programie</w:t>
       </w:r>
-      <w:bookmarkEnd w:id="10"/>
+      <w:bookmarkEnd w:id="11"/>
     </w:p>
     <w:p>
       <w:r>
@@ -7735,11 +8005,11 @@
       <w:pPr>
         <w:pStyle w:val="Heading3"/>
       </w:pPr>
-      <w:bookmarkStart w:id="11" w:name="_Toc453373639"/>
+      <w:bookmarkStart w:id="12" w:name="_Toc453408475"/>
       <w:r>
         <w:t>Plansza i stany gry</w:t>
       </w:r>
-      <w:bookmarkEnd w:id="11"/>
+      <w:bookmarkEnd w:id="12"/>
     </w:p>
     <w:p>
       <w:r>
@@ -11876,14 +12146,14 @@
           <w:highlight w:val="white"/>
         </w:rPr>
       </w:pPr>
-      <w:bookmarkStart w:id="12" w:name="_Toc453373640"/>
+      <w:bookmarkStart w:id="13" w:name="_Toc453408476"/>
       <w:r>
         <w:rPr>
           <w:highlight w:val="white"/>
         </w:rPr>
         <w:t>Plik state.c i funkcje modyfikujące stan</w:t>
       </w:r>
-      <w:bookmarkEnd w:id="12"/>
+      <w:bookmarkEnd w:id="13"/>
     </w:p>
     <w:p>
       <w:pPr>
@@ -30015,9 +30285,11 @@
       <w:pPr>
         <w:pStyle w:val="Heading3"/>
       </w:pPr>
+      <w:bookmarkStart w:id="14" w:name="_Toc453408477"/>
       <w:r>
         <w:t>Sztuczna inteligencja – ogólnie</w:t>
       </w:r>
+      <w:bookmarkEnd w:id="14"/>
     </w:p>
     <w:p>
       <w:r>
@@ -30711,18 +30983,14 @@
         <w:t xml:space="preserve">) </w:t>
       </w:r>
       <w:r>
-        <w:t xml:space="preserve">w </w:t>
-      </w:r>
-      <w:bookmarkStart w:id="13" w:name="_GoBack"/>
-      <w:bookmarkEnd w:id="13"/>
-      <w:r>
-        <w:t>przypadku tablicy już posortowanej, autorzy na wszelki wypadek najpierw „przetasowują” tablicę ruchów a potem wysyłają do sortowania. Również tutaj możnaby się pokusić o drobną optymalizację i np. w funkcji sort sprawdzać czy tablica już jest posortowana.</w:t>
+        <w:t>w przypadku tablicy już posortowanej, autorzy na wszelki wypadek najpierw „przetasowują” tablicę ruchów a potem wysyłają do sortowania. Również tutaj możnaby się pokusić o drobną optymalizację i np. w funkcji sort sprawdzać czy tablica już jest posortowana.</w:t>
       </w:r>
     </w:p>
     <w:p>
       <w:pPr>
         <w:pStyle w:val="Heading3"/>
       </w:pPr>
+      <w:bookmarkStart w:id="15" w:name="_Toc453408478"/>
       <w:r>
         <w:lastRenderedPageBreak/>
         <w:t>S</w:t>
@@ -30730,6 +30998,7 @@
       <w:r>
         <w:t>trategia oparta na zagrożeniu</w:t>
       </w:r>
+      <w:bookmarkEnd w:id="15"/>
     </w:p>
     <w:p>
       <w:r>
@@ -30740,9 +31009,11 @@
       <w:pPr>
         <w:pStyle w:val="Heading3"/>
       </w:pPr>
+      <w:bookmarkStart w:id="16" w:name="_Toc453408479"/>
       <w:r>
         <w:t>Sekwencje</w:t>
       </w:r>
+      <w:bookmarkEnd w:id="16"/>
     </w:p>
     <w:p>
       <w:r>
@@ -30753,9 +31024,11 @@
       <w:pPr>
         <w:pStyle w:val="Heading3"/>
       </w:pPr>
+      <w:bookmarkStart w:id="17" w:name="_Toc453408480"/>
       <w:r>
         <w:t>Monte carlo</w:t>
       </w:r>
+      <w:bookmarkEnd w:id="17"/>
     </w:p>
     <w:p>
       <w:r>
@@ -30778,12 +31051,12 @@
       <w:pPr>
         <w:pStyle w:val="Heading1"/>
       </w:pPr>
-      <w:bookmarkStart w:id="14" w:name="_Toc453373641"/>
+      <w:bookmarkStart w:id="18" w:name="_Toc453408481"/>
       <w:r>
         <w:lastRenderedPageBreak/>
         <w:t>Implementacja generatora silników wybranej gry</w:t>
       </w:r>
-      <w:bookmarkEnd w:id="14"/>
+      <w:bookmarkEnd w:id="18"/>
     </w:p>
     <w:p>
       <w:r>
@@ -30799,11 +31072,11 @@
       <w:pPr>
         <w:pStyle w:val="Heading2"/>
       </w:pPr>
-      <w:bookmarkStart w:id="15" w:name="_Toc453373642"/>
+      <w:bookmarkStart w:id="19" w:name="_Toc453408482"/>
       <w:r>
         <w:t>Problem wyboru gry</w:t>
       </w:r>
-      <w:bookmarkEnd w:id="15"/>
+      <w:bookmarkEnd w:id="19"/>
     </w:p>
     <w:p>
       <w:r>
@@ -30819,14 +31092,14 @@
       <w:pPr>
         <w:pStyle w:val="Heading3"/>
       </w:pPr>
-      <w:bookmarkStart w:id="16" w:name="_Toc453373643"/>
+      <w:bookmarkStart w:id="20" w:name="_Toc453408483"/>
       <w:r>
         <w:t>Początkowy wybór</w:t>
       </w:r>
       <w:r>
         <w:t xml:space="preserve"> – szachy</w:t>
       </w:r>
-      <w:bookmarkEnd w:id="16"/>
+      <w:bookmarkEnd w:id="20"/>
     </w:p>
     <w:p>
       <w:r>
@@ -30842,7 +31115,7 @@
       <w:pPr>
         <w:pStyle w:val="Heading3"/>
       </w:pPr>
-      <w:bookmarkStart w:id="17" w:name="_Toc453373644"/>
+      <w:bookmarkStart w:id="21" w:name="_Toc453408484"/>
       <w:r>
         <w:t xml:space="preserve">Wybór ostateczny – </w:t>
       </w:r>
@@ -30852,7 +31125,7 @@
       <w:r>
         <w:t>(m,n,k,p,q)</w:t>
       </w:r>
-      <w:bookmarkEnd w:id="17"/>
+      <w:bookmarkEnd w:id="21"/>
     </w:p>
     <w:p>
       <w:r>
@@ -30868,11 +31141,11 @@
       <w:pPr>
         <w:pStyle w:val="Heading2"/>
       </w:pPr>
-      <w:bookmarkStart w:id="18" w:name="_Toc453373645"/>
+      <w:bookmarkStart w:id="22" w:name="_Toc453408485"/>
       <w:r>
         <w:t>Architektura projektu</w:t>
       </w:r>
-      <w:bookmarkEnd w:id="18"/>
+      <w:bookmarkEnd w:id="22"/>
     </w:p>
     <w:p>
       <w:r>
@@ -30912,7 +31185,7 @@
           <w:lang w:val="en-US"/>
         </w:rPr>
       </w:pPr>
-      <w:bookmarkStart w:id="19" w:name="_Toc453373646"/>
+      <w:bookmarkStart w:id="23" w:name="_Toc453408486"/>
       <w:r>
         <w:rPr>
           <w:lang w:val="en-US"/>
@@ -30974,7 +31247,7 @@
         </w:rPr>
         <w:t>EnginesGenerator</w:t>
       </w:r>
-      <w:bookmarkEnd w:id="19"/>
+      <w:bookmarkEnd w:id="23"/>
       <w:proofErr w:type="spellEnd"/>
     </w:p>
     <w:p>
@@ -30986,14 +31259,14 @@
       <w:pPr>
         <w:pStyle w:val="Heading2"/>
       </w:pPr>
-      <w:bookmarkStart w:id="20" w:name="_Toc453373647"/>
+      <w:bookmarkStart w:id="24" w:name="_Toc453408487"/>
       <w:r>
         <w:t xml:space="preserve">Silnik gry w C++ z placeholderami - </w:t>
       </w:r>
       <w:r>
         <w:t>(m,n,k,p,q)GameEngine</w:t>
       </w:r>
-      <w:bookmarkEnd w:id="20"/>
+      <w:bookmarkEnd w:id="24"/>
     </w:p>
     <w:p>
       <w:r>
@@ -31012,11 +31285,11 @@
       <w:pPr>
         <w:pStyle w:val="Heading2"/>
       </w:pPr>
-      <w:bookmarkStart w:id="21" w:name="_Toc453373648"/>
+      <w:bookmarkStart w:id="25" w:name="_Toc453408488"/>
       <w:r>
         <w:t>Aplikacja do interfejsu użytkownika - (m,n,k,p,q)GUI</w:t>
       </w:r>
-      <w:bookmarkEnd w:id="21"/>
+      <w:bookmarkEnd w:id="25"/>
     </w:p>
     <w:p>
       <w:r>
@@ -31037,7 +31310,7 @@
       <w:pPr>
         <w:pStyle w:val="Heading2"/>
       </w:pPr>
-      <w:bookmarkStart w:id="22" w:name="_Toc453373649"/>
+      <w:bookmarkStart w:id="26" w:name="_Toc453408489"/>
       <w:r>
         <w:t>Aplikacja do</w:t>
       </w:r>
@@ -31056,7 +31329,7 @@
       <w:r>
         <w:t>Analyzer</w:t>
       </w:r>
-      <w:bookmarkEnd w:id="22"/>
+      <w:bookmarkEnd w:id="26"/>
     </w:p>
     <w:p>
       <w:r>
@@ -31070,14 +31343,14 @@
       <w:pPr>
         <w:pStyle w:val="Heading1"/>
       </w:pPr>
-      <w:bookmarkStart w:id="23" w:name="_Toc453373650"/>
+      <w:bookmarkStart w:id="27" w:name="_Toc453408490"/>
       <w:r>
         <w:t xml:space="preserve">Analiza wydajnościowo-poprawnościowa </w:t>
       </w:r>
       <w:r>
         <w:t>zaimplementowanego generatora silników gier</w:t>
       </w:r>
-      <w:bookmarkEnd w:id="23"/>
+      <w:bookmarkEnd w:id="27"/>
     </w:p>
     <w:p>
       <w:r>
@@ -31103,12 +31376,12 @@
       <w:pPr>
         <w:pStyle w:val="Heading1"/>
       </w:pPr>
-      <w:bookmarkStart w:id="24" w:name="_Toc453373651"/>
+      <w:bookmarkStart w:id="28" w:name="_Toc453408491"/>
       <w:r>
         <w:lastRenderedPageBreak/>
         <w:t>Podsumowanie</w:t>
       </w:r>
-      <w:bookmarkEnd w:id="24"/>
+      <w:bookmarkEnd w:id="28"/>
     </w:p>
     <w:p>
       <w:r>
@@ -31148,12 +31421,12 @@
           <w:numId w:val="0"/>
         </w:numPr>
       </w:pPr>
-      <w:bookmarkStart w:id="25" w:name="_Toc453373652"/>
+      <w:bookmarkStart w:id="29" w:name="_Toc453408492"/>
       <w:r>
         <w:lastRenderedPageBreak/>
         <w:t>Wykaz literatury</w:t>
       </w:r>
-      <w:bookmarkEnd w:id="25"/>
+      <w:bookmarkEnd w:id="29"/>
     </w:p>
     <w:p>
       <w:pPr>
@@ -32064,7 +32337,7 @@
           <w:lang w:val="en-US"/>
         </w:rPr>
       </w:pPr>
-      <w:bookmarkStart w:id="26" w:name="_Toc453373653"/>
+      <w:bookmarkStart w:id="30" w:name="_Toc453408493"/>
       <w:r>
         <w:rPr>
           <w:lang w:val="en-US"/>
@@ -32072,7 +32345,7 @@
         <w:lastRenderedPageBreak/>
         <w:t>Wykaz rysunków</w:t>
       </w:r>
-      <w:bookmarkEnd w:id="26"/>
+      <w:bookmarkEnd w:id="30"/>
     </w:p>
     <w:p>
       <w:pPr>
@@ -32132,7 +32405,7 @@
           <w:lang w:val="en-US"/>
         </w:rPr>
       </w:pPr>
-      <w:bookmarkStart w:id="27" w:name="_Toc453373654"/>
+      <w:bookmarkStart w:id="31" w:name="_Toc453408494"/>
       <w:r>
         <w:rPr>
           <w:lang w:val="en-US"/>
@@ -32140,7 +32413,7 @@
         <w:lastRenderedPageBreak/>
         <w:t>Wykaz tabel</w:t>
       </w:r>
-      <w:bookmarkEnd w:id="27"/>
+      <w:bookmarkEnd w:id="31"/>
     </w:p>
     <w:p>
       <w:pPr>
@@ -32209,7 +32482,7 @@
           <w:lang w:val="pl-PL"/>
         </w:rPr>
       </w:pPr>
-      <w:bookmarkStart w:id="28" w:name="_Toc453373655"/>
+      <w:bookmarkStart w:id="32" w:name="_Toc453408495"/>
       <w:r>
         <w:rPr>
           <w:lang w:val="pl-PL"/>
@@ -32217,7 +32490,7 @@
         <w:lastRenderedPageBreak/>
         <w:t>Dodatek A: Tytuł dodatku A</w:t>
       </w:r>
-      <w:bookmarkEnd w:id="28"/>
+      <w:bookmarkEnd w:id="32"/>
     </w:p>
     <w:p>
       <w:r>
@@ -32301,7 +32574,7 @@
           <w:rPr>
             <w:noProof/>
           </w:rPr>
-          <w:t>24</w:t>
+          <w:t>10</w:t>
         </w:r>
         <w:r>
           <w:rPr>
@@ -34321,7 +34594,7 @@
 </file>
 
 <file path=customXml/itemProps1.xml><?xml version="1.0" encoding="utf-8"?>
-<ds:datastoreItem xmlns:ds="http://schemas.openxmlformats.org/officeDocument/2006/customXml" ds:itemID="{1B468ADE-75C2-4973-B06F-E73C6B81F435}">
+<ds:datastoreItem xmlns:ds="http://schemas.openxmlformats.org/officeDocument/2006/customXml" ds:itemID="{987BF8C6-3E9F-41C5-ABB6-1E2E1DD1DD0D}">
   <ds:schemaRefs>
     <ds:schemaRef ds:uri="http://schemas.openxmlformats.org/officeDocument/2006/bibliography"/>
   </ds:schemaRefs>

</xml_diff>

<commit_message>
Added introduction to implementation chapter with description of problem of chosing the right game and first choice - chess.
</commit_message>
<xml_diff>
--- a/docs/thesis/MasterThesis-pl.docx
+++ b/docs/thesis/MasterThesis-pl.docx
@@ -100,10 +100,7 @@
         <w:t>Słowa kluczowe</w:t>
       </w:r>
       <w:r>
-        <w:t>:</w:t>
-      </w:r>
-      <w:r>
-        <w:t xml:space="preserve"> </w:t>
+        <w:t xml:space="preserve">: </w:t>
       </w:r>
       <w:r>
         <w:t xml:space="preserve">generator silników gier logicznych, gry logiczne, analiza silników gier logicznych, programy grające, connect-6, gomoku, szachy, hex, MoHex, Stockfish, Connect-k, </w:t>
@@ -156,41 +153,71 @@
           <w:numId w:val="0"/>
         </w:numPr>
         <w:ind w:left="432" w:hanging="432"/>
+        <w:rPr>
+          <w:lang w:val="en-US"/>
+        </w:rPr>
       </w:pPr>
       <w:bookmarkStart w:id="1" w:name="_Toc453551629"/>
       <w:r>
+        <w:rPr>
+          <w:lang w:val="en-US"/>
+        </w:rPr>
         <w:lastRenderedPageBreak/>
         <w:t>Abstract</w:t>
       </w:r>
       <w:bookmarkEnd w:id="1"/>
     </w:p>
     <w:p>
-      <w:r>
+      <w:pPr>
+        <w:rPr>
+          <w:lang w:val="en-US"/>
+        </w:rPr>
+      </w:pPr>
+      <w:r>
+        <w:rPr>
+          <w:lang w:val="en-US"/>
+        </w:rPr>
         <w:t>//TODO…</w:t>
       </w:r>
       <w:r>
+        <w:rPr>
+          <w:lang w:val="en-US"/>
+        </w:rPr>
         <w:t>.</w:t>
       </w:r>
     </w:p>
     <w:p>
       <w:pPr>
         <w:ind w:firstLine="0"/>
-      </w:pPr>
-    </w:p>
-    <w:p>
-      <w:pPr>
-        <w:ind w:firstLine="0"/>
+        <w:rPr>
+          <w:lang w:val="en-US"/>
+        </w:rPr>
+      </w:pPr>
+    </w:p>
+    <w:p>
+      <w:pPr>
+        <w:ind w:firstLine="0"/>
+        <w:rPr>
+          <w:lang w:val="en-US"/>
+        </w:rPr>
       </w:pPr>
       <w:r>
         <w:rPr>
           <w:b/>
+          <w:lang w:val="en-US"/>
         </w:rPr>
         <w:t>Keywords</w:t>
       </w:r>
       <w:r>
+        <w:rPr>
+          <w:lang w:val="en-US"/>
+        </w:rPr>
         <w:t xml:space="preserve">: generator </w:t>
       </w:r>
       <w:r>
+        <w:rPr>
+          <w:lang w:val="en-US"/>
+        </w:rPr>
         <w:br w:type="page"/>
       </w:r>
     </w:p>
@@ -201,9 +228,15 @@
           <w:ilvl w:val="0"/>
           <w:numId w:val="0"/>
         </w:numPr>
+        <w:rPr>
+          <w:lang w:val="en-US"/>
+        </w:rPr>
       </w:pPr>
       <w:bookmarkStart w:id="2" w:name="_Toc453551630"/>
       <w:r>
+        <w:rPr>
+          <w:lang w:val="en-US"/>
+        </w:rPr>
         <w:lastRenderedPageBreak/>
         <w:t>Spis treści</w:t>
       </w:r>
@@ -2835,12 +2868,7 @@
     </w:p>
     <w:p>
       <w:r>
-        <w:t>W p</w:t>
-      </w:r>
-      <w:bookmarkStart w:id="5" w:name="_GoBack"/>
-      <w:bookmarkEnd w:id="5"/>
-      <w:r>
-        <w:t>oczątkowych dz</w:t>
+        <w:t>W początkowych dz</w:t>
       </w:r>
       <w:r>
         <w:t xml:space="preserve">iejach algorytmiki i komputerów, </w:t>
@@ -3034,7 +3062,7 @@
       <w:pPr>
         <w:pStyle w:val="Heading1"/>
       </w:pPr>
-      <w:bookmarkStart w:id="6" w:name="_Toc453551633"/>
+      <w:bookmarkStart w:id="5" w:name="_Toc453551633"/>
       <w:r>
         <w:lastRenderedPageBreak/>
         <w:t>Przegląd i analiza dostępnych implementacji silników popularnych gier</w:t>
@@ -3042,7 +3070,7 @@
       <w:r>
         <w:t xml:space="preserve"> logicznych</w:t>
       </w:r>
-      <w:bookmarkEnd w:id="6"/>
+      <w:bookmarkEnd w:id="5"/>
     </w:p>
     <w:p>
       <w:r>
@@ -3071,7 +3099,7 @@
           <w:lang w:val="en-US"/>
         </w:rPr>
       </w:pPr>
-      <w:bookmarkStart w:id="7" w:name="_Toc453636476"/>
+      <w:bookmarkStart w:id="6" w:name="_Toc453636476"/>
       <w:r>
         <w:rPr>
           <w:b/>
@@ -3185,7 +3213,7 @@
         </w:rPr>
         <w:t>]</w:t>
       </w:r>
-      <w:bookmarkEnd w:id="7"/>
+      <w:bookmarkEnd w:id="6"/>
     </w:p>
     <w:tbl>
       <w:tblPr>
@@ -3938,7 +3966,7 @@
         <w:pStyle w:val="Caption"/>
         <w:keepNext/>
       </w:pPr>
-      <w:bookmarkStart w:id="8" w:name="_Toc453636477"/>
+      <w:bookmarkStart w:id="7" w:name="_Toc453636477"/>
       <w:r>
         <w:rPr>
           <w:b/>
@@ -4026,7 +4054,7 @@
       <w:r>
         <w:t>Wyniki w grze Go 9x9 [11]</w:t>
       </w:r>
-      <w:bookmarkEnd w:id="8"/>
+      <w:bookmarkEnd w:id="7"/>
     </w:p>
     <w:tbl>
       <w:tblPr>
@@ -4433,7 +4461,7 @@
         <w:pStyle w:val="Caption"/>
         <w:keepNext/>
       </w:pPr>
-      <w:bookmarkStart w:id="9" w:name="_Toc453636478"/>
+      <w:bookmarkStart w:id="8" w:name="_Toc453636478"/>
       <w:r>
         <w:rPr>
           <w:b/>
@@ -4517,7 +4545,7 @@
       <w:r>
         <w:t xml:space="preserve"> Wyniki w grze Hex 11x11 [11]</w:t>
       </w:r>
-      <w:bookmarkEnd w:id="9"/>
+      <w:bookmarkEnd w:id="8"/>
     </w:p>
     <w:tbl>
       <w:tblPr>
@@ -4833,7 +4861,7 @@
         <w:pStyle w:val="Caption"/>
         <w:keepNext/>
       </w:pPr>
-      <w:bookmarkStart w:id="10" w:name="_Toc453636479"/>
+      <w:bookmarkStart w:id="9" w:name="_Toc453636479"/>
       <w:r>
         <w:rPr>
           <w:b/>
@@ -4917,7 +4945,7 @@
       <w:r>
         <w:t xml:space="preserve"> Wyniki w grze Hex 13x13 [11]</w:t>
       </w:r>
-      <w:bookmarkEnd w:id="10"/>
+      <w:bookmarkEnd w:id="9"/>
     </w:p>
     <w:tbl>
       <w:tblPr>
@@ -5334,7 +5362,7 @@
         <w:pStyle w:val="Caption"/>
         <w:keepNext/>
       </w:pPr>
-      <w:bookmarkStart w:id="11" w:name="_Toc453636480"/>
+      <w:bookmarkStart w:id="10" w:name="_Toc453636480"/>
       <w:r>
         <w:rPr>
           <w:b/>
@@ -5418,7 +5446,7 @@
       <w:r>
         <w:t xml:space="preserve"> Wyniki w grze Connect6 [11]</w:t>
       </w:r>
-      <w:bookmarkEnd w:id="11"/>
+      <w:bookmarkEnd w:id="10"/>
     </w:p>
     <w:tbl>
       <w:tblPr>
@@ -5744,14 +5772,14 @@
           <w:lang w:val="en-US"/>
         </w:rPr>
       </w:pPr>
-      <w:bookmarkStart w:id="12" w:name="_Toc453551634"/>
+      <w:bookmarkStart w:id="11" w:name="_Toc453551634"/>
       <w:r>
         <w:rPr>
           <w:lang w:val="en-US"/>
         </w:rPr>
         <w:t>Stockfish</w:t>
       </w:r>
-      <w:bookmarkEnd w:id="12"/>
+      <w:bookmarkEnd w:id="11"/>
     </w:p>
     <w:p>
       <w:r>
@@ -6234,7 +6262,7 @@
       <w:pPr>
         <w:pStyle w:val="Caption"/>
       </w:pPr>
-      <w:bookmarkStart w:id="13" w:name="_Toc453636531"/>
+      <w:bookmarkStart w:id="12" w:name="_Toc453636531"/>
       <w:r>
         <w:t xml:space="preserve">Rysunek </w:t>
       </w:r>
@@ -6280,18 +6308,18 @@
       <w:r>
         <w:t>. Graf zależności w programie Stockfish</w:t>
       </w:r>
-      <w:bookmarkEnd w:id="13"/>
+      <w:bookmarkEnd w:id="12"/>
     </w:p>
     <w:p>
       <w:pPr>
         <w:pStyle w:val="Heading3"/>
       </w:pPr>
-      <w:bookmarkStart w:id="14" w:name="_Toc453551635"/>
+      <w:bookmarkStart w:id="13" w:name="_Toc453551635"/>
       <w:r>
         <w:lastRenderedPageBreak/>
         <w:t>Reprezentacja planszy – bitboard</w:t>
       </w:r>
-      <w:bookmarkEnd w:id="14"/>
+      <w:bookmarkEnd w:id="13"/>
     </w:p>
     <w:p>
       <w:r>
@@ -6387,7 +6415,7 @@
       <w:pPr>
         <w:pStyle w:val="Caption"/>
       </w:pPr>
-      <w:bookmarkStart w:id="15" w:name="_Toc453636532"/>
+      <w:bookmarkStart w:id="14" w:name="_Toc453636532"/>
       <w:r>
         <w:t xml:space="preserve">Rysunek </w:t>
       </w:r>
@@ -6439,7 +6467,7 @@
       <w:r>
         <w:t xml:space="preserve"> [53]</w:t>
       </w:r>
-      <w:bookmarkEnd w:id="15"/>
+      <w:bookmarkEnd w:id="14"/>
     </w:p>
     <w:p>
       <w:r>
@@ -6480,7 +6508,6 @@
           <w:sz w:val="19"/>
           <w:szCs w:val="19"/>
           <w:highlight w:val="white"/>
-          <w:lang w:val="en-US"/>
         </w:rPr>
       </w:pPr>
       <w:r>
@@ -6490,7 +6517,6 @@
           <w:sz w:val="19"/>
           <w:szCs w:val="19"/>
           <w:highlight w:val="white"/>
-          <w:lang w:val="en-US"/>
         </w:rPr>
         <w:t>typedef</w:t>
       </w:r>
@@ -6501,7 +6527,6 @@
           <w:sz w:val="19"/>
           <w:szCs w:val="19"/>
           <w:highlight w:val="white"/>
-          <w:lang w:val="en-US"/>
         </w:rPr>
         <w:t xml:space="preserve"> </w:t>
       </w:r>
@@ -6512,7 +6537,6 @@
           <w:sz w:val="19"/>
           <w:szCs w:val="19"/>
           <w:highlight w:val="white"/>
-          <w:lang w:val="en-US"/>
         </w:rPr>
         <w:t>uint64_t</w:t>
       </w:r>
@@ -6523,7 +6547,6 @@
           <w:sz w:val="19"/>
           <w:szCs w:val="19"/>
           <w:highlight w:val="white"/>
-          <w:lang w:val="en-US"/>
         </w:rPr>
         <w:t xml:space="preserve"> </w:t>
       </w:r>
@@ -6534,7 +6557,6 @@
           <w:sz w:val="19"/>
           <w:szCs w:val="19"/>
           <w:highlight w:val="white"/>
-          <w:lang w:val="en-US"/>
         </w:rPr>
         <w:t>Bitboard</w:t>
       </w:r>
@@ -6545,7 +6567,6 @@
           <w:sz w:val="19"/>
           <w:szCs w:val="19"/>
           <w:highlight w:val="white"/>
-          <w:lang w:val="en-US"/>
         </w:rPr>
         <w:t>;</w:t>
       </w:r>
@@ -8299,6 +8320,16 @@
     </w:p>
     <w:p>
       <w:pPr>
+        <w:ind w:firstLine="0"/>
+      </w:pPr>
+      <w:r>
+        <w:t>//TODO: magic bitboard? Inne reprezentacje?</w:t>
+      </w:r>
+      <w:bookmarkStart w:id="15" w:name="_GoBack"/>
+      <w:bookmarkEnd w:id="15"/>
+    </w:p>
+    <w:p>
+      <w:pPr>
         <w:pStyle w:val="Heading3"/>
         <w:rPr>
           <w:rFonts w:cstheme="minorBidi"/>
@@ -8572,7 +8603,6 @@
           <w:sz w:val="19"/>
           <w:szCs w:val="19"/>
           <w:highlight w:val="white"/>
-          <w:lang w:val="en-US"/>
         </w:rPr>
       </w:pPr>
       <w:r>
@@ -8582,7 +8612,6 @@
           <w:sz w:val="19"/>
           <w:szCs w:val="19"/>
           <w:highlight w:val="white"/>
-          <w:lang w:val="en-US"/>
         </w:rPr>
         <w:t>#endif</w:t>
       </w:r>
@@ -8601,7 +8630,6 @@
           <w:sz w:val="19"/>
           <w:szCs w:val="19"/>
           <w:highlight w:val="white"/>
-          <w:lang w:val="en-US"/>
         </w:rPr>
       </w:pPr>
     </w:p>
@@ -9899,7 +9927,6 @@
           <w:sz w:val="19"/>
           <w:szCs w:val="19"/>
           <w:highlight w:val="white"/>
-          <w:lang w:val="en-US"/>
         </w:rPr>
       </w:pPr>
       <w:r>
@@ -9909,7 +9936,6 @@
           <w:sz w:val="19"/>
           <w:szCs w:val="19"/>
           <w:highlight w:val="white"/>
-          <w:lang w:val="en-US"/>
         </w:rPr>
         <w:t>#  define</w:t>
       </w:r>
@@ -9920,11 +9946,9 @@
           <w:sz w:val="19"/>
           <w:szCs w:val="19"/>
           <w:highlight w:val="white"/>
-          <w:lang w:val="en-US"/>
         </w:rPr>
         <w:t xml:space="preserve"> </w:t>
       </w:r>
-      <w:proofErr w:type="gramStart"/>
       <w:r>
         <w:rPr>
           <w:rFonts w:ascii="Consolas" w:hAnsi="Consolas" w:cs="Consolas"/>
@@ -9932,7 +9956,6 @@
           <w:sz w:val="19"/>
           <w:szCs w:val="19"/>
           <w:highlight w:val="white"/>
-          <w:lang w:val="en-US"/>
         </w:rPr>
         <w:t>pext</w:t>
       </w:r>
@@ -9943,29 +9966,13 @@
           <w:sz w:val="19"/>
           <w:szCs w:val="19"/>
           <w:highlight w:val="white"/>
-          <w:lang w:val="en-US"/>
-        </w:rPr>
-        <w:t>(</w:t>
-      </w:r>
-      <w:proofErr w:type="gramEnd"/>
-      <w:r>
-        <w:rPr>
-          <w:rFonts w:ascii="Consolas" w:hAnsi="Consolas" w:cs="Consolas"/>
-          <w:color w:val="000000"/>
-          <w:sz w:val="19"/>
-          <w:szCs w:val="19"/>
-          <w:highlight w:val="white"/>
-          <w:lang w:val="en-US"/>
-        </w:rPr>
-        <w:t>b, m) (0)</w:t>
-      </w:r>
-    </w:p>
-    <w:p>
-      <w:pPr>
-        <w:ind w:firstLine="0"/>
-        <w:rPr>
-          <w:lang w:val="en-US"/>
-        </w:rPr>
+        </w:rPr>
+        <w:t>(b, m) (0)</w:t>
+      </w:r>
+    </w:p>
+    <w:p>
+      <w:pPr>
+        <w:ind w:firstLine="0"/>
       </w:pPr>
       <w:r>
         <w:rPr>
@@ -9974,7 +9981,6 @@
           <w:sz w:val="19"/>
           <w:szCs w:val="19"/>
           <w:highlight w:val="white"/>
-          <w:lang w:val="en-US"/>
         </w:rPr>
         <w:lastRenderedPageBreak/>
         <w:t>#endif</w:t>
@@ -10246,7 +10252,6 @@
           <w:sz w:val="19"/>
           <w:szCs w:val="19"/>
           <w:highlight w:val="white"/>
-          <w:lang w:val="en-US"/>
         </w:rPr>
       </w:pPr>
       <w:r>
@@ -10256,7 +10261,6 @@
           <w:sz w:val="19"/>
           <w:szCs w:val="19"/>
           <w:highlight w:val="white"/>
-          <w:lang w:val="en-US"/>
         </w:rPr>
         <w:t>#endif</w:t>
       </w:r>
@@ -13402,7 +13406,6 @@
           <w:sz w:val="19"/>
           <w:szCs w:val="19"/>
           <w:highlight w:val="white"/>
-          <w:lang w:val="en-US"/>
         </w:rPr>
       </w:pPr>
       <w:r>
@@ -13412,7 +13415,6 @@
           <w:sz w:val="19"/>
           <w:szCs w:val="19"/>
           <w:highlight w:val="white"/>
-          <w:lang w:val="en-US"/>
         </w:rPr>
         <w:t>#endif</w:t>
       </w:r>
@@ -13420,9 +13422,6 @@
     <w:p>
       <w:pPr>
         <w:ind w:firstLine="0"/>
-        <w:rPr>
-          <w:lang w:val="en-US"/>
-        </w:rPr>
       </w:pPr>
     </w:p>
     <w:p>
@@ -13981,7 +13980,6 @@
           <w:sz w:val="19"/>
           <w:szCs w:val="19"/>
           <w:highlight w:val="white"/>
-          <w:lang w:val="en-US"/>
         </w:rPr>
       </w:pPr>
       <w:r>
@@ -13995,7 +13993,6 @@
         </w:rPr>
         <w:t xml:space="preserve">  </w:t>
       </w:r>
-      <w:proofErr w:type="gramStart"/>
       <w:r>
         <w:rPr>
           <w:rFonts w:ascii="Consolas" w:hAnsi="Consolas" w:cs="Consolas"/>
@@ -14003,7 +14000,6 @@
           <w:sz w:val="19"/>
           <w:szCs w:val="19"/>
           <w:highlight w:val="white"/>
-          <w:lang w:val="en-US"/>
         </w:rPr>
         <w:t>CASTLING</w:t>
       </w:r>
@@ -14014,48 +14010,33 @@
           <w:sz w:val="19"/>
           <w:szCs w:val="19"/>
           <w:highlight w:val="white"/>
-          <w:lang w:val="en-US"/>
-        </w:rPr>
-        <w:t xml:space="preserve">  =</w:t>
-      </w:r>
-      <w:proofErr w:type="gramEnd"/>
-      <w:r>
-        <w:rPr>
-          <w:rFonts w:ascii="Consolas" w:hAnsi="Consolas" w:cs="Consolas"/>
-          <w:color w:val="000000"/>
-          <w:sz w:val="19"/>
-          <w:szCs w:val="19"/>
-          <w:highlight w:val="white"/>
-          <w:lang w:val="en-US"/>
-        </w:rPr>
-        <w:t xml:space="preserve"> 3 &lt;&lt; 14</w:t>
-      </w:r>
-    </w:p>
-    <w:p>
-      <w:pPr>
-        <w:autoSpaceDE w:val="0"/>
-        <w:autoSpaceDN w:val="0"/>
-        <w:adjustRightInd w:val="0"/>
-        <w:spacing w:line="240" w:lineRule="auto"/>
-        <w:ind w:firstLine="0"/>
-        <w:jc w:val="left"/>
-        <w:rPr>
-          <w:rFonts w:ascii="Consolas" w:hAnsi="Consolas" w:cs="Consolas"/>
-          <w:color w:val="000000"/>
-          <w:sz w:val="19"/>
-          <w:szCs w:val="19"/>
-          <w:highlight w:val="white"/>
-          <w:lang w:val="en-US"/>
-        </w:rPr>
-      </w:pPr>
-      <w:r>
-        <w:rPr>
-          <w:rFonts w:ascii="Consolas" w:hAnsi="Consolas" w:cs="Consolas"/>
-          <w:color w:val="000000"/>
-          <w:sz w:val="19"/>
-          <w:szCs w:val="19"/>
-          <w:highlight w:val="white"/>
-          <w:lang w:val="en-US"/>
+        </w:rPr>
+        <w:t xml:space="preserve">  = 3 &lt;&lt; 14</w:t>
+      </w:r>
+    </w:p>
+    <w:p>
+      <w:pPr>
+        <w:autoSpaceDE w:val="0"/>
+        <w:autoSpaceDN w:val="0"/>
+        <w:adjustRightInd w:val="0"/>
+        <w:spacing w:line="240" w:lineRule="auto"/>
+        <w:ind w:firstLine="0"/>
+        <w:jc w:val="left"/>
+        <w:rPr>
+          <w:rFonts w:ascii="Consolas" w:hAnsi="Consolas" w:cs="Consolas"/>
+          <w:color w:val="000000"/>
+          <w:sz w:val="19"/>
+          <w:szCs w:val="19"/>
+          <w:highlight w:val="white"/>
+        </w:rPr>
+      </w:pPr>
+      <w:r>
+        <w:rPr>
+          <w:rFonts w:ascii="Consolas" w:hAnsi="Consolas" w:cs="Consolas"/>
+          <w:color w:val="000000"/>
+          <w:sz w:val="19"/>
+          <w:szCs w:val="19"/>
+          <w:highlight w:val="white"/>
         </w:rPr>
         <w:t>};</w:t>
       </w:r>
@@ -15256,17 +15237,15 @@
           <w:sz w:val="19"/>
           <w:szCs w:val="19"/>
           <w:highlight w:val="white"/>
-          <w:lang w:val="en-US"/>
-        </w:rPr>
-      </w:pPr>
-      <w:r>
-        <w:rPr>
-          <w:rFonts w:ascii="Consolas" w:hAnsi="Consolas" w:cs="Consolas"/>
-          <w:color w:val="000000"/>
-          <w:sz w:val="19"/>
-          <w:szCs w:val="19"/>
-          <w:highlight w:val="white"/>
-          <w:lang w:val="en-US"/>
+        </w:rPr>
+      </w:pPr>
+      <w:r>
+        <w:rPr>
+          <w:rFonts w:ascii="Consolas" w:hAnsi="Consolas" w:cs="Consolas"/>
+          <w:color w:val="000000"/>
+          <w:sz w:val="19"/>
+          <w:szCs w:val="19"/>
+          <w:highlight w:val="white"/>
         </w:rPr>
         <w:t>};</w:t>
       </w:r>
@@ -16910,13 +16889,7 @@
         <w:t xml:space="preserve"> (jeden z autorów programu) przyznał, że dalsze rozwijanie siły Stockfisha to w dużej mierze modyfikowanie wartości różnych parametrów</w:t>
       </w:r>
       <w:r>
-        <w:t xml:space="preserve"> (np. wartości </w:t>
-      </w:r>
-      <w:r>
-        <w:t>figur-położen-faz gry</w:t>
-      </w:r>
-      <w:r>
-        <w:t xml:space="preserve"> dla funkcji ewaluacyjnej)</w:t>
+        <w:t xml:space="preserve"> (np. wartości figur-położen-faz gry dla funkcji ewaluacyjnej)</w:t>
       </w:r>
       <w:r>
         <w:t xml:space="preserve"> i patrzenie czy wyniki rozgrywek się poprawiły [54]. Przy takiej strategii dalszego rozwoju kodu grającego niezbędny jest dobry framework testowy, aby dokładnie sprawdzić każdą zmianę, coś co Fishtest z pewnością umożliwia.</w:t>
@@ -22450,6 +22423,7 @@
           <w:sz w:val="19"/>
           <w:szCs w:val="19"/>
           <w:highlight w:val="white"/>
+          <w:lang w:val="en-US"/>
         </w:rPr>
       </w:pPr>
       <w:r>
@@ -22470,6 +22444,7 @@
           <w:sz w:val="19"/>
           <w:szCs w:val="19"/>
           <w:highlight w:val="white"/>
+          <w:lang w:val="en-US"/>
         </w:rPr>
         <w:t>*/</w:t>
       </w:r>
@@ -35619,6 +35594,9 @@
     <w:p>
       <w:pPr>
         <w:ind w:firstLine="0"/>
+        <w:rPr>
+          <w:lang w:val="en-US"/>
+        </w:rPr>
       </w:pPr>
       <w:r>
         <w:rPr>
@@ -52800,14 +52778,112 @@
     </w:p>
     <w:p>
       <w:r>
-        <w:t>Ramadan kokokdad, dashjaf afjkashfjka i fala moko. Ragodago miko miko regajlsafjas, aksgsa jkla. Jakaakaka moranranin polo mdiasdoas.</w:t>
-      </w:r>
-    </w:p>
-    <w:p>
-      <w:r>
-        <w:t>Ja kaokkka hjfksahfja fsjdkhfas fsdkjfhsdjk vdsjvhds, hgjkdsgds, hgjdkshgjskdhgjksdhgjkasd i jakaa ahkgjsdhjkghasdjkgsadgds. Moja fhjadkfhsjdkfhui fhdsiufhdsui i jok. Hjhfahfsa hjafsaj i jaaa, hjaksfhkjsa jvskld.</w:t>
-      </w:r>
-    </w:p>
+        <w:t>Na podstawie całej zdobytej z analizy silników popularnych gier wiedzy należy teraz zaimplementować generator, który zależnie od zdefiniowanych parametrów będzie generować silnik do takiej sparametryzowanej gry. W uproszczeniu ideę możnaby zaprezentować w kilku punktach:</w:t>
+      </w:r>
+    </w:p>
+    <w:p>
+      <w:pPr>
+        <w:pStyle w:val="ListParagraph"/>
+        <w:numPr>
+          <w:ilvl w:val="0"/>
+          <w:numId w:val="16"/>
+        </w:numPr>
+      </w:pPr>
+      <w:r>
+        <w:t>Implementacja silnika wybranej gry w C/C++ ale w taki sposób aby jego kod był łatwy do modyfikacji – np. używanie flag, define’ów itp. Możliwych do ustawienia przez kompilator</w:t>
+      </w:r>
+    </w:p>
+    <w:p>
+      <w:pPr>
+        <w:pStyle w:val="ListParagraph"/>
+        <w:numPr>
+          <w:ilvl w:val="0"/>
+          <w:numId w:val="16"/>
+        </w:numPr>
+      </w:pPr>
+      <w:r>
+        <w:t>Implementacja generatora w C#.NET, który jest aplikacją z interfejsem graficznym (WPF) z poziomu którego można zdefiniować wszystkie parametry dla gry (np. rozmiar planszy itp.)</w:t>
+      </w:r>
+    </w:p>
+    <w:p>
+      <w:pPr>
+        <w:pStyle w:val="ListParagraph"/>
+        <w:numPr>
+          <w:ilvl w:val="0"/>
+          <w:numId w:val="16"/>
+        </w:numPr>
+      </w:pPr>
+      <w:r>
+        <w:t>Generator potrafi skompilować silnik w C/C++ ale wysyłając wartości odpowiednich stałych do kompilatora wpływa mocno na wygląd ostatecznego kodu –</w:t>
+      </w:r>
+      <w:r>
+        <w:t xml:space="preserve"> </w:t>
+      </w:r>
+      <w:r>
+        <w:t xml:space="preserve">np. dla </w:t>
+      </w:r>
+      <w:r>
+        <w:t>mnieszej planszy używa mniejszych typów danych itp.</w:t>
+      </w:r>
+    </w:p>
+    <w:p>
+      <w:pPr>
+        <w:pStyle w:val="ListParagraph"/>
+        <w:numPr>
+          <w:ilvl w:val="0"/>
+          <w:numId w:val="16"/>
+        </w:numPr>
+      </w:pPr>
+      <w:r>
+        <w:t>Implementacja programu GUI (C#.NET, WPF), odpowiedzialnego tylko za wyświetlanie stanu gry, planszy itp. (żadnej logiki)</w:t>
+      </w:r>
+    </w:p>
+    <w:p>
+      <w:pPr>
+        <w:pStyle w:val="ListParagraph"/>
+        <w:numPr>
+          <w:ilvl w:val="0"/>
+          <w:numId w:val="16"/>
+        </w:numPr>
+      </w:pPr>
+      <w:r>
+        <w:t>GUI potrafi się komunikować z skomplilowanym silnikiem (wysyłanie ruchów człowieka, pobieranie generowanych ruchów przez AI z silnika)</w:t>
+      </w:r>
+    </w:p>
+    <w:p>
+      <w:pPr>
+        <w:pStyle w:val="ListParagraph"/>
+        <w:numPr>
+          <w:ilvl w:val="0"/>
+          <w:numId w:val="16"/>
+        </w:numPr>
+      </w:pPr>
+      <w:r>
+        <w:t>Implementacja aplikacji testującej silniki (C#.NET, WPF)</w:t>
+      </w:r>
+    </w:p>
+    <w:p>
+      <w:pPr>
+        <w:pStyle w:val="ListParagraph"/>
+        <w:numPr>
+          <w:ilvl w:val="0"/>
+          <w:numId w:val="16"/>
+        </w:numPr>
+      </w:pPr>
+      <w:r>
+        <w:t>Aplikacja-tester potrafi się komunikować z silnikiem i wysyłając predefiniowane ruchy sprawdza poprawność i wydajność generowanych ruchów</w:t>
+      </w:r>
+    </w:p>
+    <w:p>
+      <w:r>
+        <w:lastRenderedPageBreak/>
+        <w:t>Jak widać to całkiem sporo pracy, trzy aplikacje z interfejsem graficznym, cztery programy, z czego jeden wymagający wysokiej wydajności.</w:t>
+      </w:r>
+      <w:r>
+        <w:t xml:space="preserve"> Oczywiście z punktu widzenia celów pracy punkty 5-6 nie są konieczne, ale jednocześnie mało satysfakcjonujące byłoby napisanie generatora silników gier logicznych bez możliwości zagrania w jedną z tych parametryzowanych gier.</w:t>
+      </w:r>
+    </w:p>
+    <w:p/>
     <w:p>
       <w:pPr>
         <w:pStyle w:val="Heading2"/>
@@ -52820,12 +52896,323 @@
     </w:p>
     <w:p>
       <w:r>
-        <w:t>Ramadan kokokdad, dashjaf afjkashfjka i fala moko. Ragodago miko miko regajlsafjas, aksgsa jkla. Jakaakaka moranranin polo mdiasdoas.</w:t>
-      </w:r>
-    </w:p>
-    <w:p>
-      <w:r>
-        <w:t>Ja kaokkka hjfksahfja fsjdkhfas fsdkjfhsdjk vdsjvhds, hgjkdsgds, hgjdkshgjskdhgjksdhgjkasd i jakaa ahkgjsdhjkghasdjkgsadgds. Moja fhjadkfhsjdkfhui fhdsiufhdsui i jok. Hjhfahfsa hjafsaj i jaaa, hjaksfhkjsa jvskld.</w:t>
+        <w:t>Pierwsza decyzja jaką należy podjąć przed rozpoczęciem implementacji to wybów konkretnej gry logicznej. Możliwości jet oczywiście wiele, ale najpierw należy się zastanowić co wynika z takiego lub innego wyboru. Oczywiście wybór gry w tym rozdziale nie ma generalnie żadnego wpływu na rozdział wcześniejszy. Przegląd i analiza silników gier logicznych  - rozdział opisowy jest niezależny od problemu wyboru gry. Jednakże wybranie gry, której silnik podlegał analizie w poprzednim rozdziale mogłoby ułatwić implementację.</w:t>
+      </w:r>
+    </w:p>
+    <w:p>
+      <w:r>
+        <w:t>Inna sprawą jest wybór pomiędzy grą popularną a niszową.</w:t>
+      </w:r>
+      <w:r>
+        <w:t xml:space="preserve"> Z punktu widzenia parametryzacji ważny jest też wybór między grą złożoną i prostą. Wybór konkretnej gry jest więc przynajmniej problematyczny.</w:t>
+      </w:r>
+      <w:r>
+        <w:t xml:space="preserve"> </w:t>
+      </w:r>
+      <w:r>
+        <w:t>W obu przypadkach j</w:t>
+      </w:r>
+      <w:r>
+        <w:t>edna i druga opcja ma swoje wady i zalety, które postaram się w skrócie przedstawić poniżej</w:t>
+      </w:r>
+      <w:r>
+        <w:t xml:space="preserve"> w tabeli 3.1</w:t>
+      </w:r>
+      <w:r>
+        <w:t>.</w:t>
+      </w:r>
+    </w:p>
+    <w:p>
+      <w:pPr>
+        <w:pStyle w:val="Caption"/>
+        <w:keepNext/>
+      </w:pPr>
+      <w:r>
+        <w:t xml:space="preserve">Tabela </w:t>
+      </w:r>
+      <w:r>
+        <w:fldChar w:fldCharType="begin"/>
+      </w:r>
+      <w:r>
+        <w:instrText xml:space="preserve"> STYLEREF 1 \s </w:instrText>
+      </w:r>
+      <w:r>
+        <w:fldChar w:fldCharType="separate"/>
+      </w:r>
+      <w:r>
+        <w:rPr>
+          <w:noProof/>
+        </w:rPr>
+        <w:t>3</w:t>
+      </w:r>
+      <w:r>
+        <w:fldChar w:fldCharType="end"/>
+      </w:r>
+      <w:r>
+        <w:t>.</w:t>
+      </w:r>
+      <w:r>
+        <w:fldChar w:fldCharType="begin"/>
+      </w:r>
+      <w:r>
+        <w:instrText xml:space="preserve"> SEQ Tabela \* ARABIC \s 1 </w:instrText>
+      </w:r>
+      <w:r>
+        <w:fldChar w:fldCharType="separate"/>
+      </w:r>
+      <w:r>
+        <w:rPr>
+          <w:noProof/>
+        </w:rPr>
+        <w:t>1</w:t>
+      </w:r>
+      <w:r>
+        <w:fldChar w:fldCharType="end"/>
+      </w:r>
+      <w:r>
+        <w:t>. Zalety i wady - gry proste, złożone, znane i mniej znane</w:t>
+      </w:r>
+    </w:p>
+    <w:tbl>
+      <w:tblPr>
+        <w:tblStyle w:val="TableGrid"/>
+        <w:tblW w:w="0" w:type="auto"/>
+        <w:tblLook w:val="04A0" w:firstRow="1" w:lastRow="0" w:firstColumn="1" w:lastColumn="0" w:noHBand="0" w:noVBand="1"/>
+      </w:tblPr>
+      <w:tblGrid>
+        <w:gridCol w:w="2824"/>
+        <w:gridCol w:w="2824"/>
+        <w:gridCol w:w="2824"/>
+      </w:tblGrid>
+      <w:tr>
+        <w:tc>
+          <w:tcPr>
+            <w:tcW w:w="2824" w:type="dxa"/>
+          </w:tcPr>
+          <w:p>
+            <w:pPr>
+              <w:ind w:firstLine="0"/>
+            </w:pPr>
+            <w:r>
+              <w:t>Typ gry</w:t>
+            </w:r>
+          </w:p>
+        </w:tc>
+        <w:tc>
+          <w:tcPr>
+            <w:tcW w:w="2824" w:type="dxa"/>
+          </w:tcPr>
+          <w:p>
+            <w:pPr>
+              <w:ind w:firstLine="0"/>
+            </w:pPr>
+            <w:r>
+              <w:t>Zalety</w:t>
+            </w:r>
+          </w:p>
+        </w:tc>
+        <w:tc>
+          <w:tcPr>
+            <w:tcW w:w="2824" w:type="dxa"/>
+          </w:tcPr>
+          <w:p>
+            <w:pPr>
+              <w:ind w:firstLine="0"/>
+            </w:pPr>
+            <w:r>
+              <w:t>Wady</w:t>
+            </w:r>
+          </w:p>
+        </w:tc>
+      </w:tr>
+      <w:tr>
+        <w:tc>
+          <w:tcPr>
+            <w:tcW w:w="2824" w:type="dxa"/>
+          </w:tcPr>
+          <w:p>
+            <w:pPr>
+              <w:ind w:firstLine="0"/>
+            </w:pPr>
+            <w:r>
+              <w:t>Gra złożona</w:t>
+            </w:r>
+          </w:p>
+        </w:tc>
+        <w:tc>
+          <w:tcPr>
+            <w:tcW w:w="2824" w:type="dxa"/>
+          </w:tcPr>
+          <w:p>
+            <w:pPr>
+              <w:ind w:firstLine="0"/>
+            </w:pPr>
+            <w:r>
+              <w:t>więcej wartości, które można parametryzować</w:t>
+            </w:r>
+          </w:p>
+        </w:tc>
+        <w:tc>
+          <w:tcPr>
+            <w:tcW w:w="2824" w:type="dxa"/>
+          </w:tcPr>
+          <w:p>
+            <w:pPr>
+              <w:ind w:firstLine="0"/>
+            </w:pPr>
+            <w:r>
+              <w:t>więcej parametrów to więcej pracy, czasu i trudniejsza implementacja</w:t>
+            </w:r>
+          </w:p>
+        </w:tc>
+      </w:tr>
+      <w:tr>
+        <w:tc>
+          <w:tcPr>
+            <w:tcW w:w="2824" w:type="dxa"/>
+          </w:tcPr>
+          <w:p>
+            <w:pPr>
+              <w:ind w:firstLine="0"/>
+            </w:pPr>
+            <w:r>
+              <w:t>Gra prosta</w:t>
+            </w:r>
+          </w:p>
+        </w:tc>
+        <w:tc>
+          <w:tcPr>
+            <w:tcW w:w="2824" w:type="dxa"/>
+          </w:tcPr>
+          <w:p>
+            <w:pPr>
+              <w:ind w:firstLine="0"/>
+            </w:pPr>
+            <w:r>
+              <w:t>łatwiej i mniej pracy, trudniej o błędy</w:t>
+            </w:r>
+          </w:p>
+        </w:tc>
+        <w:tc>
+          <w:tcPr>
+            <w:tcW w:w="2824" w:type="dxa"/>
+          </w:tcPr>
+          <w:p>
+            <w:pPr>
+              <w:ind w:firstLine="0"/>
+            </w:pPr>
+            <w:r>
+              <w:t>mała liczba parametrów może oznaczać, że tak naprawdę generaor nie jest potrzebny – wystarczy sprytna implementacja silnika</w:t>
+            </w:r>
+          </w:p>
+        </w:tc>
+      </w:tr>
+      <w:tr>
+        <w:tc>
+          <w:tcPr>
+            <w:tcW w:w="2824" w:type="dxa"/>
+          </w:tcPr>
+          <w:p>
+            <w:pPr>
+              <w:ind w:firstLine="0"/>
+            </w:pPr>
+            <w:r>
+              <w:t>Gra dobrze znana</w:t>
+            </w:r>
+          </w:p>
+        </w:tc>
+        <w:tc>
+          <w:tcPr>
+            <w:tcW w:w="2824" w:type="dxa"/>
+          </w:tcPr>
+          <w:p>
+            <w:pPr>
+              <w:ind w:firstLine="0"/>
+            </w:pPr>
+            <w:r>
+              <w:t xml:space="preserve">dobre wsparcie ze strony </w:t>
+            </w:r>
+            <w:r>
+              <w:t>społeczności, dużo materiałów i publikacji, dobre silniki na których można się nieco wzorować</w:t>
+            </w:r>
+          </w:p>
+        </w:tc>
+        <w:tc>
+          <w:tcPr>
+            <w:tcW w:w="2824" w:type="dxa"/>
+          </w:tcPr>
+          <w:p>
+            <w:pPr>
+              <w:ind w:firstLine="0"/>
+            </w:pPr>
+            <w:r>
+              <w:t xml:space="preserve">trudniej jest </w:t>
+            </w:r>
+            <w:r>
+              <w:t>napisać coś szybszego lub</w:t>
+            </w:r>
+            <w:r>
+              <w:t xml:space="preserve"> sprytniejszego, dostępne rozwiązania są bardzo złożone</w:t>
+            </w:r>
+          </w:p>
+        </w:tc>
+      </w:tr>
+      <w:tr>
+        <w:tc>
+          <w:tcPr>
+            <w:tcW w:w="2824" w:type="dxa"/>
+          </w:tcPr>
+          <w:p>
+            <w:pPr>
+              <w:ind w:firstLine="0"/>
+            </w:pPr>
+            <w:r>
+              <w:t>Gra słabiej znana</w:t>
+            </w:r>
+          </w:p>
+        </w:tc>
+        <w:tc>
+          <w:tcPr>
+            <w:tcW w:w="2824" w:type="dxa"/>
+          </w:tcPr>
+          <w:p>
+            <w:pPr>
+              <w:ind w:firstLine="0"/>
+            </w:pPr>
+            <w:r>
+              <w:t>łatwiej napisać coś lepszego niż dostępne rozwiązania, można być pierwszym, rozwiązanie niekoniecznie musi być bardzo złożone</w:t>
+            </w:r>
+          </w:p>
+        </w:tc>
+        <w:tc>
+          <w:tcPr>
+            <w:tcW w:w="2824" w:type="dxa"/>
+          </w:tcPr>
+          <w:p>
+            <w:pPr>
+              <w:ind w:firstLine="0"/>
+            </w:pPr>
+            <w:r>
+              <w:t>Implementowany silnik prawdopodobnie będzie wolny (brak wyzwań),</w:t>
+            </w:r>
+            <w:r>
+              <w:t xml:space="preserve"> potrzeba napisania własnego GUI</w:t>
+            </w:r>
+            <w:r>
+              <w:t xml:space="preserve"> i opracowania własnych protokołów komunikacji</w:t>
+            </w:r>
+          </w:p>
+        </w:tc>
+      </w:tr>
+    </w:tbl>
+    <w:p>
+      <w:pPr>
+        <w:ind w:firstLine="0"/>
+      </w:pPr>
+    </w:p>
+    <w:p>
+      <w:r>
+        <w:t>Jak widać ciężko wskazać jednoznacznego zwycięzce porównania. Dlatego też w kolejnych podrozdziałach zostaną przedstawione dwa wyboru, każdy z innego etapu pracy.</w:t>
       </w:r>
     </w:p>
     <w:p>
@@ -52843,11 +53230,265 @@
     </w:p>
     <w:p>
       <w:r>
-        <w:t>Ramadan kokokdad, dashjaf afjkashfjka i fala moko. Ragodago miko miko regajlsafjas, aksgsa jkla. Jakaakaka moranranin polo mdiasdoas.</w:t>
-      </w:r>
-    </w:p>
-    <w:p>
-      <w:pPr>
+        <w:t>Po rozważaniu za i przeciw oraz przeglądaniu internetu podjęto decyzje i wyborze gry szachy. Wydaje się to dosyć solidny wybór, przemawiają za nim różne argumenty zaprezenowane poniżej:</w:t>
+      </w:r>
+    </w:p>
+    <w:p>
+      <w:pPr>
+        <w:pStyle w:val="ListParagraph"/>
+        <w:numPr>
+          <w:ilvl w:val="0"/>
+          <w:numId w:val="17"/>
+        </w:numPr>
+      </w:pPr>
+      <w:r>
+        <w:t>b</w:t>
+      </w:r>
+      <w:r>
+        <w:t>ardzo dobre wsparcie ze strony społeczności</w:t>
+      </w:r>
+      <w:r>
+        <w:t>,</w:t>
+      </w:r>
+    </w:p>
+    <w:p>
+      <w:pPr>
+        <w:pStyle w:val="ListParagraph"/>
+        <w:numPr>
+          <w:ilvl w:val="0"/>
+          <w:numId w:val="17"/>
+        </w:numPr>
+      </w:pPr>
+      <w:r>
+        <w:t>p</w:t>
+      </w:r>
+      <w:r>
+        <w:t>ełno materiałów, opracowań, artykułów naukowych</w:t>
+      </w:r>
+    </w:p>
+    <w:p>
+      <w:pPr>
+        <w:pStyle w:val="ListParagraph"/>
+        <w:numPr>
+          <w:ilvl w:val="0"/>
+          <w:numId w:val="17"/>
+        </w:numPr>
+      </w:pPr>
+      <w:r>
+        <w:t>d</w:t>
+      </w:r>
+      <w:r>
+        <w:t>ostępne programy do GUI</w:t>
+      </w:r>
+    </w:p>
+    <w:p>
+      <w:pPr>
+        <w:pStyle w:val="ListParagraph"/>
+        <w:numPr>
+          <w:ilvl w:val="0"/>
+          <w:numId w:val="17"/>
+        </w:numPr>
+      </w:pPr>
+      <w:r>
+        <w:t>u</w:t>
+      </w:r>
+      <w:r>
+        <w:t>standaryzowane protokoły komunikacji silników z GUI</w:t>
+      </w:r>
+    </w:p>
+    <w:p>
+      <w:pPr>
+        <w:pStyle w:val="ListParagraph"/>
+        <w:numPr>
+          <w:ilvl w:val="0"/>
+          <w:numId w:val="17"/>
+        </w:numPr>
+      </w:pPr>
+      <w:r>
+        <w:t>b</w:t>
+      </w:r>
+      <w:r>
+        <w:t>ardzo dopracowane, bardzo wydajne i szeroko dostępne (otwarte) implementacje programów grających</w:t>
+      </w:r>
+    </w:p>
+    <w:p>
+      <w:pPr>
+        <w:pStyle w:val="ListParagraph"/>
+        <w:numPr>
+          <w:ilvl w:val="0"/>
+          <w:numId w:val="17"/>
+        </w:numPr>
+      </w:pPr>
+      <w:r>
+        <w:t>d</w:t>
+      </w:r>
+      <w:r>
+        <w:t>użo wielkości nadających się do parametryzowania</w:t>
+      </w:r>
+    </w:p>
+    <w:p>
+      <w:pPr>
+        <w:ind w:firstLine="0"/>
+      </w:pPr>
+      <w:r>
+        <w:t xml:space="preserve">Szczególne wrażenie robi ilość wielkości, które możemy parametryzować. Autor wymyślił na początku 9 takich parametrów, szybko jednak okazało się, że jest ich nawet więcej. Przykładowe </w:t>
+      </w:r>
+      <w:r>
+        <w:t>parametry to:</w:t>
+      </w:r>
+    </w:p>
+    <w:p>
+      <w:pPr>
+        <w:pStyle w:val="ListParagraph"/>
+        <w:numPr>
+          <w:ilvl w:val="0"/>
+          <w:numId w:val="19"/>
+        </w:numPr>
+      </w:pPr>
+      <w:r>
+        <w:t>liczba</w:t>
+      </w:r>
+      <w:r>
+        <w:t xml:space="preserve"> pól w formacie n x m (czyli zarówno n jak i m, szachownica nie musi być kwadratowa)</w:t>
+      </w:r>
+    </w:p>
+    <w:p>
+      <w:pPr>
+        <w:pStyle w:val="ListParagraph"/>
+        <w:numPr>
+          <w:ilvl w:val="0"/>
+          <w:numId w:val="19"/>
+        </w:numPr>
+      </w:pPr>
+      <w:r>
+        <w:t>kto ma pierwszy ruch</w:t>
+      </w:r>
+    </w:p>
+    <w:p>
+      <w:pPr>
+        <w:pStyle w:val="ListParagraph"/>
+        <w:numPr>
+          <w:ilvl w:val="0"/>
+          <w:numId w:val="19"/>
+        </w:numPr>
+      </w:pPr>
+      <w:r>
+        <w:t xml:space="preserve">ile ruchów </w:t>
+      </w:r>
+      <w:r>
+        <w:t>jest wykonywanych po pierwszym ruchu</w:t>
+      </w:r>
+    </w:p>
+    <w:p>
+      <w:pPr>
+        <w:pStyle w:val="ListParagraph"/>
+        <w:numPr>
+          <w:ilvl w:val="0"/>
+          <w:numId w:val="19"/>
+        </w:numPr>
+      </w:pPr>
+      <w:r>
+        <w:rPr>
+          <w:b/>
+        </w:rPr>
+        <w:t xml:space="preserve">ilość </w:t>
+      </w:r>
+      <w:r>
+        <w:rPr>
+          <w:b/>
+        </w:rPr>
+        <w:t>figur</w:t>
+      </w:r>
+      <w:r>
+        <w:rPr>
+          <w:b/>
+        </w:rPr>
+        <w:t xml:space="preserve"> </w:t>
+      </w:r>
+      <w:r>
+        <w:rPr>
+          <w:b/>
+        </w:rPr>
+        <w:t>każdego typu</w:t>
+      </w:r>
+      <w:r>
+        <w:t xml:space="preserve"> </w:t>
+      </w:r>
+      <w:r>
+        <w:t>(szczególnie jeśli jakiegoś typu figury się nie pojawią (możliwość optymalizacji pamięci na stan gry))</w:t>
+      </w:r>
+    </w:p>
+    <w:p>
+      <w:pPr>
+        <w:pStyle w:val="ListParagraph"/>
+        <w:numPr>
+          <w:ilvl w:val="0"/>
+          <w:numId w:val="19"/>
+        </w:numPr>
+      </w:pPr>
+      <w:r>
+        <w:t xml:space="preserve">rozstawienie </w:t>
+      </w:r>
+      <w:r>
+        <w:t xml:space="preserve">początkowe </w:t>
+      </w:r>
+      <w:r>
+        <w:t>bierek</w:t>
+      </w:r>
+    </w:p>
+    <w:p>
+      <w:pPr>
+        <w:pStyle w:val="ListParagraph"/>
+        <w:numPr>
+          <w:ilvl w:val="0"/>
+          <w:numId w:val="19"/>
+        </w:numPr>
+      </w:pPr>
+      <w:r>
+        <w:t>zasady promocji</w:t>
+      </w:r>
+    </w:p>
+    <w:p>
+      <w:pPr>
+        <w:pStyle w:val="ListParagraph"/>
+        <w:numPr>
+          <w:ilvl w:val="0"/>
+          <w:numId w:val="19"/>
+        </w:numPr>
+      </w:pPr>
+      <w:r>
+        <w:t>zasady wygranej</w:t>
+      </w:r>
+    </w:p>
+    <w:p>
+      <w:pPr>
+        <w:pStyle w:val="ListParagraph"/>
+        <w:numPr>
+          <w:ilvl w:val="0"/>
+          <w:numId w:val="19"/>
+        </w:numPr>
+      </w:pPr>
+      <w:r>
+        <w:t>zasady posunięć</w:t>
+      </w:r>
+    </w:p>
+    <w:p>
+      <w:pPr>
+        <w:ind w:firstLine="0"/>
+      </w:pPr>
+      <w:r>
+        <w:t>Po wstępnym przemyśleniu parametrów, nadszedł czas na rozpoczęcie implementacji</w:t>
+      </w:r>
+      <w:r>
+        <w:t>.</w:t>
+      </w:r>
+      <w:r>
+        <w:t xml:space="preserve"> Na sam początek nalezało przemyśleć architekturę całego projektu. Wykorzystano w tym przemyślenia z początku rozdziału nr 3. Wstępna architektura projektu widoczna jest na poniższym rysunku.</w:t>
+      </w:r>
+    </w:p>
+    <w:p>
+      <w:pPr>
+        <w:keepNext/>
         <w:ind w:firstLine="0"/>
         <w:jc w:val="center"/>
       </w:pPr>
@@ -52858,7 +53499,7 @@
         </w:rPr>
         <w:lastRenderedPageBreak/>
         <w:drawing>
-          <wp:inline distT="0" distB="0" distL="0" distR="0" wp14:anchorId="5F5B1797" wp14:editId="49709485">
+          <wp:inline distT="0" distB="0" distL="0" distR="0" wp14:anchorId="348DA54C" wp14:editId="390B204A">
             <wp:extent cx="5386070" cy="2407285"/>
             <wp:effectExtent l="0" t="0" r="5080" b="0"/>
             <wp:docPr id="10" name="Picture 10"/>
@@ -52895,8 +53536,69 @@
       </w:r>
     </w:p>
     <w:p>
-      <w:r>
-        <w:t>Ja kaokkka hjfksahfja fsjdkhfas fsdkjfhsdjk vdsjvhds, hgjkdsgds, hgjdkshgjskdhgjksdhgjkasd i jakaa ahkgjsdhjkghasdjkgsadgds. Moja fhjadkfhsjdkfhui fhdsiufhdsui i jok. Hjhfahfsa hjafsaj i jaaa, hjaksfhkjsa jvskld.</w:t>
+      <w:pPr>
+        <w:pStyle w:val="Caption"/>
+      </w:pPr>
+      <w:r>
+        <w:t xml:space="preserve">Rysunek </w:t>
+      </w:r>
+      <w:r>
+        <w:fldChar w:fldCharType="begin"/>
+      </w:r>
+      <w:r>
+        <w:instrText xml:space="preserve"> STYLEREF 1 \s </w:instrText>
+      </w:r>
+      <w:r>
+        <w:fldChar w:fldCharType="separate"/>
+      </w:r>
+      <w:r>
+        <w:rPr>
+          <w:noProof/>
+        </w:rPr>
+        <w:t>3</w:t>
+      </w:r>
+      <w:r>
+        <w:fldChar w:fldCharType="end"/>
+      </w:r>
+      <w:r>
+        <w:t>.</w:t>
+      </w:r>
+      <w:r>
+        <w:fldChar w:fldCharType="begin"/>
+      </w:r>
+      <w:r>
+        <w:instrText xml:space="preserve"> SEQ Rysunek \* ARABIC \s 1 </w:instrText>
+      </w:r>
+      <w:r>
+        <w:fldChar w:fldCharType="separate"/>
+      </w:r>
+      <w:r>
+        <w:rPr>
+          <w:noProof/>
+        </w:rPr>
+        <w:t>1</w:t>
+      </w:r>
+      <w:r>
+        <w:fldChar w:fldCharType="end"/>
+      </w:r>
+      <w:r>
+        <w:t>. Architektura generatora silników szachowych</w:t>
+      </w:r>
+    </w:p>
+    <w:p>
+      <w:pPr>
+        <w:ind w:firstLine="0"/>
+      </w:pPr>
+      <w:r>
+        <w:t>Zdecydowano się na użycie Winboard GUI, co zdecydowanie upraszcza życie, gdyż nie ma potrzeby pisania własnego programu do interfejsu graficznego gry.</w:t>
+      </w:r>
+    </w:p>
+    <w:p>
+      <w:r>
+        <w:t xml:space="preserve">Niestety w trakcie implementacji pojawiły się różne problemy. Implementacja generatora silników szachowych okazała się nie lada wyzwaniem i wraz z upływającym czasem na przygotowanie pracy autor postanowił zmienić koncepcję. Postanowiono, że najlepszą opcją będzie </w:t>
+      </w:r>
+      <w:r>
+        <w:t>zmiana gry na prostszą koncepcyjnie i z mniejszą konkurencją. Autor uważa, że w szachach jest zbyt duża konkurencja ze strony Stockfisha aby można było zrealizować w ramach pracy magisterskiej silnik lepszy.</w:t>
       </w:r>
     </w:p>
     <w:p>
@@ -52917,12 +53619,55 @@
     </w:p>
     <w:p>
       <w:r>
-        <w:t>Ramadan kokokdad, dashjaf afjkashfjka i fala moko. Ragodago miko miko regajlsafjas, aksgsa jkla. Jakaakaka moranranin polo mdiasdoas.</w:t>
-      </w:r>
-    </w:p>
-    <w:p>
-      <w:r>
-        <w:t>Ja kaokkka hjfksahfja fsjdkhfas fsdkjfhsdjk vdsjvhds, hgjkdsgds, hgjdkshgjskdhgjksdhgjkasd i jakaa ahkgjsdhjkghasdjkgsadgds. Moja fhjadkfhsjdkfhui fhdsiufhdsui i jok. Hjhfahfsa hjafsaj i jaaa, hjaksfhkjsa jvskld.</w:t>
+        <w:t>Z powodu analizy programu Connect-k  i zauważenia jego wad, niedociągnięć, zadecydowano o realizacji generator silników dla gier z rodziny (m,n,k,p,q).</w:t>
+      </w:r>
+      <w:r>
+        <w:t xml:space="preserve"> </w:t>
+      </w:r>
+      <w:r>
+        <w:t>Do tej rodziny należą takie właśnie gry jak Connect6, Gomoku, Tic-Tac-Toe itp.</w:t>
+      </w:r>
+      <w:r>
+        <w:t xml:space="preserve"> Istnieje więc realna szansa napisania czegoś parametryzowanego a w dodatku lepszego i porównania tego z analizowanym wcześniej silnikiem.</w:t>
+      </w:r>
+    </w:p>
+    <w:p>
+      <w:pPr>
+        <w:rPr>
+          <w:lang w:val="en-US"/>
+        </w:rPr>
+      </w:pPr>
+      <w:r>
+        <w:rPr>
+          <w:lang w:val="en-US"/>
+        </w:rPr>
+        <w:t xml:space="preserve">//TODO: Lorem ipsum dolor sit amet, eu cum mentitum percipit hendrerit, brute tacimates convenire id vim. </w:t>
+      </w:r>
+      <w:proofErr w:type="gramStart"/>
+      <w:r>
+        <w:rPr>
+          <w:lang w:val="en-US"/>
+        </w:rPr>
+        <w:t>An</w:t>
+      </w:r>
+      <w:proofErr w:type="gramEnd"/>
+      <w:r>
+        <w:rPr>
+          <w:lang w:val="en-US"/>
+        </w:rPr>
+        <w:t xml:space="preserve"> pro graece tractatos, in postea oporteat platonem est. Illum tibique mnesarchum eam ea, ex sed aliquid volumus, eam sumo consequat at. Ea ludus laoreet tacimates qui, te nam omnesque platonem. Mel</w:t>
+      </w:r>
+      <w:r>
+        <w:rPr>
+          <w:lang w:val="en-US"/>
+        </w:rPr>
+        <w:t xml:space="preserve"> euismod iracundia persecuti te</w:t>
+      </w:r>
+      <w:r>
+        <w:rPr>
+          <w:lang w:val="en-US"/>
+        </w:rPr>
+        <w:t>.</w:t>
       </w:r>
     </w:p>
     <w:p>
@@ -52936,21 +53681,54 @@
       <w:bookmarkEnd w:id="36"/>
     </w:p>
     <w:p>
-      <w:r>
-        <w:t>Ramadan kokokdad, dashjaf afjkashfjka i fala moko. Ragodago miko miko regajlsafjas, aksgsa jkla. Jakaakaka moranranin polo mdiasdoas.</w:t>
-      </w:r>
-    </w:p>
-    <w:p>
-      <w:r>
-        <w:t>Ja kaokkka hjfksahfja fsjdkhfas fsdkjfhsdjk vdsjvhds, hgjkdsgds, hgjdkshgjskdhgjksdhgjkasd i jakaa ahkgjsdhjkghasdjkgsadgds. Moja fhjadkfhsjdkfhui fhdsiufhdsui i jok. Hjhfahfsa hjaf</w:t>
-      </w:r>
-      <w:r>
-        <w:t>saj i jaaa, hjaksfhkjsa jvskld. Ramadan kokokdad, dashjaf afjkashfjka i fala moko. Ragodago miko miko regajlsafjas, aksgsa jkla. Jakaakaka moranranin polo mdiasdoas.</w:t>
-      </w:r>
-    </w:p>
-    <w:p>
-      <w:r>
-        <w:t>Ja kaokkka hjfksahfja fsjdkhfas fsdkjfhsdjk vdsjvhds, hgjkdsgds, hgjdkshgjskdhgjksdhgjkasd i jakaa ahkgjsdhjkghasdjkgsadgds. Moja fhjadkfhsjdkfhui fhdsiufhdsui i jok. Hjhfahfsa hjafsaj i jaaa, hjaksfhkjsa jvskld. Ramadan kokokdad, dashjaf afjkashfjka i fala moko. Ragodago miko miko regajlsafjas, aksgsa jkla. Jakaakaka moranranin polo mdiasdoas.</w:t>
+      <w:pPr>
+        <w:rPr>
+          <w:lang w:val="en-US"/>
+        </w:rPr>
+      </w:pPr>
+      <w:r>
+        <w:rPr>
+          <w:lang w:val="en-US"/>
+        </w:rPr>
+        <w:t>//TODO</w:t>
+      </w:r>
+      <w:r>
+        <w:rPr>
+          <w:lang w:val="en-US"/>
+        </w:rPr>
+        <w:t>:</w:t>
+      </w:r>
+      <w:r>
+        <w:rPr>
+          <w:lang w:val="en-US"/>
+        </w:rPr>
+        <w:t xml:space="preserve"> Lorem ipsum dolor sit amet, eu cum mentitum percipit hendrerit, brute tacimates convenire id vim. </w:t>
+      </w:r>
+      <w:proofErr w:type="gramStart"/>
+      <w:r>
+        <w:rPr>
+          <w:lang w:val="en-US"/>
+        </w:rPr>
+        <w:t>An</w:t>
+      </w:r>
+      <w:proofErr w:type="gramEnd"/>
+      <w:r>
+        <w:rPr>
+          <w:lang w:val="en-US"/>
+        </w:rPr>
+        <w:t xml:space="preserve"> pro graece tractatos, in postea oporteat platonem est. Illum tibique mnesarchum eam ea, ex sed aliquid volumus, eam sumo consequat at. Ea ludus laoreet tacimates qui, te nam omnesque platonem. Mel</w:t>
+      </w:r>
+      <w:r>
+        <w:rPr>
+          <w:lang w:val="en-US"/>
+        </w:rPr>
+        <w:t xml:space="preserve"> euismod iracundia persecuti te</w:t>
+      </w:r>
+      <w:r>
+        <w:rPr>
+          <w:lang w:val="en-US"/>
+        </w:rPr>
+        <w:t>.</w:t>
       </w:r>
     </w:p>
     <w:p>
@@ -52965,6 +53743,7 @@
         <w:rPr>
           <w:lang w:val="en-US"/>
         </w:rPr>
+        <w:lastRenderedPageBreak/>
         <w:t>G</w:t>
       </w:r>
       <w:r>
@@ -53011,7 +53790,45 @@
         <w:rPr>
           <w:lang w:val="en-US"/>
         </w:rPr>
-        <w:t>Ja kaokkka hjfksahfja fsjdkhfas fsdkjfhsdjk vdsjvhds, hgjkdsgds, hgjdkshgjskdhgjksdhgjkasd i jakaa ahkgjsdhjkghasdjkgsadgds. Moja fhjadkfhsjdkfhui fhdsiufhdsui i jok. Hjhfahfsa hjafsaj i jaaa, hjaksfhkjsa jvskld.</w:t>
+        <w:t>//TODO</w:t>
+      </w:r>
+      <w:r>
+        <w:rPr>
+          <w:lang w:val="en-US"/>
+        </w:rPr>
+        <w:t>:</w:t>
+      </w:r>
+      <w:r>
+        <w:rPr>
+          <w:lang w:val="en-US"/>
+        </w:rPr>
+        <w:t xml:space="preserve"> Lorem ipsum dolor sit amet, eu cum mentitum percipit hendrerit, brute tacimates convenire id vim. </w:t>
+      </w:r>
+      <w:proofErr w:type="gramStart"/>
+      <w:r>
+        <w:rPr>
+          <w:lang w:val="en-US"/>
+        </w:rPr>
+        <w:t>An</w:t>
+      </w:r>
+      <w:proofErr w:type="gramEnd"/>
+      <w:r>
+        <w:rPr>
+          <w:lang w:val="en-US"/>
+        </w:rPr>
+        <w:t xml:space="preserve"> pro graece tractatos, in postea oporteat platonem est. Illum tibique mnesarchum eam ea, ex sed aliquid volumus, eam sumo consequat at. Ea ludus laoreet tacimates qui, te nam omnesque platonem. Mel</w:t>
+      </w:r>
+      <w:r>
+        <w:rPr>
+          <w:lang w:val="en-US"/>
+        </w:rPr>
+        <w:t xml:space="preserve"> euismod iracundia persecuti te</w:t>
+      </w:r>
+      <w:r>
+        <w:rPr>
+          <w:lang w:val="en-US"/>
+        </w:rPr>
+        <w:t>.</w:t>
       </w:r>
     </w:p>
     <w:p>
@@ -53020,7 +53837,6 @@
       </w:pPr>
       <w:bookmarkStart w:id="38" w:name="_Toc453551654"/>
       <w:r>
-        <w:lastRenderedPageBreak/>
         <w:t xml:space="preserve">Silnik gry w C++ z placeholderami - </w:t>
       </w:r>
       <w:r>
@@ -53029,13 +53845,54 @@
       <w:bookmarkEnd w:id="38"/>
     </w:p>
     <w:p>
-      <w:r>
-        <w:t>Ramadan kokokdad, dashjaf afjkashfjka i fala moko. Ragodago miko miko regajlsafjas, aksgsa jkla. Jakaakaka moranranin polo mdiasdoas.</w:t>
-      </w:r>
-    </w:p>
-    <w:p>
-      <w:r>
-        <w:t>Ja kaokkka hjfksahfja fsjdkhfas fsdkjfhsdjk vdsjvhds, hgjkdsgds, hgjdkshgjskdhgjksdhgjkasd i jakaa ahkgjsdhjkghasdjkgsadgds. Moja fhjadkfhsjdkfhui fhdsiufhdsui i jok. Hjhfahfsa hjafsaj i jaaa, hjaksfhkjsa jvskld.</w:t>
+      <w:pPr>
+        <w:rPr>
+          <w:lang w:val="en-US"/>
+        </w:rPr>
+      </w:pPr>
+      <w:r>
+        <w:rPr>
+          <w:lang w:val="en-US"/>
+        </w:rPr>
+        <w:t>//TODO</w:t>
+      </w:r>
+      <w:r>
+        <w:rPr>
+          <w:lang w:val="en-US"/>
+        </w:rPr>
+        <w:t>:</w:t>
+      </w:r>
+      <w:r>
+        <w:rPr>
+          <w:lang w:val="en-US"/>
+        </w:rPr>
+        <w:t xml:space="preserve"> Lorem ipsum dolor sit amet, eu cum mentitum percipit hendrerit, brute tacimates convenire id vim. </w:t>
+      </w:r>
+      <w:proofErr w:type="gramStart"/>
+      <w:r>
+        <w:rPr>
+          <w:lang w:val="en-US"/>
+        </w:rPr>
+        <w:t>An</w:t>
+      </w:r>
+      <w:proofErr w:type="gramEnd"/>
+      <w:r>
+        <w:rPr>
+          <w:lang w:val="en-US"/>
+        </w:rPr>
+        <w:t xml:space="preserve"> pro graece tractatos, in postea oporteat platonem est. Illum tibique mnesarchum eam ea, ex sed aliquid volumus, eam sumo consequat at. Ea ludus laoreet tacimates qui, te nam omnesque platonem. Mel</w:t>
+      </w:r>
+      <w:r>
+        <w:rPr>
+          <w:lang w:val="en-US"/>
+        </w:rPr>
+        <w:t xml:space="preserve"> euismod iracundia persecuti te</w:t>
+      </w:r>
+      <w:r>
+        <w:rPr>
+          <w:lang w:val="en-US"/>
+        </w:rPr>
+        <w:t>.</w:t>
       </w:r>
     </w:p>
     <w:p>
@@ -53050,17 +53907,45 @@
     </w:p>
     <w:p>
       <w:r>
-        <w:t>Ramadan kokokdad, dashjaf afjkashfjka i fala moko. Ragodago miko miko regajlsafjas, aksgsa jkla. Jakaakaka moranranin polo mdiasdoas.</w:t>
-      </w:r>
-    </w:p>
-    <w:p>
-      <w:r>
-        <w:t>Ja kaokkka hjfksahfja fsjdkhfas fsdkjfhsdjk vdsjvhds, hgjkdsgds, hgjdkshgjskdhgjksdhgjkasd i jakaa ahkgjsdhjkghasdjkgsadgds. Moja fhjadkfhsjdkfhui fhdsiufhdsui i jok. Hjhfahfsa hjafsaj i jaaa, hjaksfhkjsa jvskld.</w:t>
-      </w:r>
-    </w:p>
-    <w:p>
-      <w:r>
-        <w:t>Ramadan kokokdad, dashjaf afjkashfjka i fala moko. Ragodago miko miko regajlsafjas, aksgsa jkla. Jakaakaka moranranin polo mdiasdoas.</w:t>
+        <w:rPr>
+          <w:lang w:val="en-US"/>
+        </w:rPr>
+        <w:t>//TODO</w:t>
+      </w:r>
+      <w:r>
+        <w:rPr>
+          <w:lang w:val="en-US"/>
+        </w:rPr>
+        <w:t>:</w:t>
+      </w:r>
+      <w:r>
+        <w:rPr>
+          <w:lang w:val="en-US"/>
+        </w:rPr>
+        <w:t xml:space="preserve"> Lorem ipsum dolor sit amet, eu cum mentitum percipit hendrerit, brute tacimates convenire id vim. </w:t>
+      </w:r>
+      <w:proofErr w:type="gramStart"/>
+      <w:r>
+        <w:rPr>
+          <w:lang w:val="en-US"/>
+        </w:rPr>
+        <w:t>An</w:t>
+      </w:r>
+      <w:proofErr w:type="gramEnd"/>
+      <w:r>
+        <w:rPr>
+          <w:lang w:val="en-US"/>
+        </w:rPr>
+        <w:t xml:space="preserve"> pro graece tractatos, in postea oporteat platonem est. Illum tibique mnesarchum eam ea, ex sed aliquid volumus, eam sumo consequat at. Ea ludus laoreet tacimates qui, te nam omnesque platonem. Mel</w:t>
+      </w:r>
+      <w:r>
+        <w:rPr>
+          <w:lang w:val="en-US"/>
+        </w:rPr>
+        <w:t xml:space="preserve"> euismod iracundia persecuti te</w:t>
+      </w:r>
+      <w:r>
+        <w:t>.</w:t>
       </w:r>
     </w:p>
     <w:p>
@@ -53089,8 +53974,54 @@
       <w:bookmarkEnd w:id="40"/>
     </w:p>
     <w:p>
-      <w:r>
-        <w:t>Ja kaokkka hjfksahfja fsjdkhfas fsdkjfhsdjk vdsjvhds, hgjkdsgds, hgjdkshgjskdhgjksdhgjkasd i jakaa ahkgjsdhjkghasdjkgsadgds. Moja fhjadkfhsjdkfhui fhdsiufhdsui i jok. Hjhfahfsa hjafsaj i jaaa, hjaksfhkjsa jvskld.</w:t>
+      <w:pPr>
+        <w:rPr>
+          <w:lang w:val="en-US"/>
+        </w:rPr>
+      </w:pPr>
+      <w:r>
+        <w:rPr>
+          <w:lang w:val="en-US"/>
+        </w:rPr>
+        <w:t>//TODO</w:t>
+      </w:r>
+      <w:r>
+        <w:rPr>
+          <w:lang w:val="en-US"/>
+        </w:rPr>
+        <w:t>:</w:t>
+      </w:r>
+      <w:r>
+        <w:rPr>
+          <w:lang w:val="en-US"/>
+        </w:rPr>
+        <w:t xml:space="preserve"> Lorem ipsum dolor sit amet, eu cum mentitum percipit hendrerit, brute tacimates convenire id vim. </w:t>
+      </w:r>
+      <w:proofErr w:type="gramStart"/>
+      <w:r>
+        <w:rPr>
+          <w:lang w:val="en-US"/>
+        </w:rPr>
+        <w:t>An</w:t>
+      </w:r>
+      <w:proofErr w:type="gramEnd"/>
+      <w:r>
+        <w:rPr>
+          <w:lang w:val="en-US"/>
+        </w:rPr>
+        <w:t xml:space="preserve"> pro graece tractatos, in postea oporteat platonem est. Illum tibique mnesarchum eam ea, ex sed aliquid volumus, eam sumo consequat at. Ea ludus laoreet tacimates qui, te nam omnesque platonem. Mel</w:t>
+      </w:r>
+      <w:r>
+        <w:rPr>
+          <w:lang w:val="en-US"/>
+        </w:rPr>
+        <w:t xml:space="preserve"> euismod iracundia persecuti te</w:t>
+      </w:r>
+      <w:r>
+        <w:rPr>
+          <w:lang w:val="en-US"/>
+        </w:rPr>
+        <w:t>.</w:t>
       </w:r>
     </w:p>
     <w:p>
@@ -53107,22 +54038,35 @@
       <w:bookmarkEnd w:id="41"/>
     </w:p>
     <w:p>
-      <w:r>
-        <w:t>Ramadan kokokdad, dashjaf afjkashfjka i fala moko. Ragodago miko miko regajlsafjas, aksgsa jkla. Jakaakaka moranranin polo mdiasdoas.</w:t>
-      </w:r>
-    </w:p>
-    <w:p>
-      <w:r>
-        <w:t>Ja kaokkka hjfksahfja fsjdkhfas fsdkjfhsdjk vdsjvhds, hgjkdsgds, hgjdkshgjskdhgjksdhgjkasd i jakaa ahkgjsdhjkghasdjkgsadgds. Moja fhjadkfhsjdkfhui fhdsiufhdsui i jok. Hjhfahfsa hjafsaj i jaaa, hjaksfhkjsa jvskld.</w:t>
-      </w:r>
-    </w:p>
-    <w:p>
-      <w:pPr>
-        <w:spacing w:after="160" w:line="259" w:lineRule="auto"/>
-        <w:ind w:firstLine="0"/>
-        <w:jc w:val="left"/>
-      </w:pPr>
-      <w:r>
+      <w:pPr>
+        <w:rPr>
+          <w:lang w:val="en-US"/>
+        </w:rPr>
+      </w:pPr>
+      <w:r>
+        <w:rPr>
+          <w:lang w:val="en-US"/>
+        </w:rPr>
+        <w:t xml:space="preserve">//TODO Lorem ipsum dolor sit amet, eu cum mentitum percipit hendrerit, brute tacimates convenire id vim. </w:t>
+      </w:r>
+      <w:proofErr w:type="gramStart"/>
+      <w:r>
+        <w:rPr>
+          <w:lang w:val="en-US"/>
+        </w:rPr>
+        <w:t>An</w:t>
+      </w:r>
+      <w:proofErr w:type="gramEnd"/>
+      <w:r>
+        <w:rPr>
+          <w:lang w:val="en-US"/>
+        </w:rPr>
+        <w:t xml:space="preserve"> pro graece tractatos, in postea oporteat platonem est. Illum tibique mnesarchum eam ea, ex sed aliquid volumus, eam sumo consequat at. Ea ludus laoreet tacimates qui, te nam omnesque platonem. Mel euismod iracundia persecuti te. </w:t>
+      </w:r>
+      <w:r>
+        <w:rPr>
+          <w:lang w:val="en-US"/>
+        </w:rPr>
         <w:br w:type="page"/>
       </w:r>
     </w:p>
@@ -56233,7 +57177,7 @@
           <w:rPr>
             <w:noProof/>
           </w:rPr>
-          <w:t>26</w:t>
+          <w:t>17</w:t>
         </w:r>
         <w:r>
           <w:rPr>
@@ -56591,6 +57535,92 @@
     </w:lvl>
   </w:abstractNum>
   <w:abstractNum w:abstractNumId="3" w15:restartNumberingAfterBreak="0">
+    <w:nsid w:val="0FBD71DF"/>
+    <w:multiLevelType w:val="hybridMultilevel"/>
+    <w:tmpl w:val="B29EC954"/>
+    <w:lvl w:ilvl="0" w:tplc="0409000F">
+      <w:start w:val="1"/>
+      <w:numFmt w:val="decimal"/>
+      <w:lvlText w:val="%1."/>
+      <w:lvlJc w:val="left"/>
+      <w:pPr>
+        <w:ind w:left="1440" w:hanging="360"/>
+      </w:pPr>
+    </w:lvl>
+    <w:lvl w:ilvl="1" w:tplc="04090019" w:tentative="1">
+      <w:start w:val="1"/>
+      <w:numFmt w:val="lowerLetter"/>
+      <w:lvlText w:val="%2."/>
+      <w:lvlJc w:val="left"/>
+      <w:pPr>
+        <w:ind w:left="2160" w:hanging="360"/>
+      </w:pPr>
+    </w:lvl>
+    <w:lvl w:ilvl="2" w:tplc="0409001B" w:tentative="1">
+      <w:start w:val="1"/>
+      <w:numFmt w:val="lowerRoman"/>
+      <w:lvlText w:val="%3."/>
+      <w:lvlJc w:val="right"/>
+      <w:pPr>
+        <w:ind w:left="2880" w:hanging="180"/>
+      </w:pPr>
+    </w:lvl>
+    <w:lvl w:ilvl="3" w:tplc="0409000F" w:tentative="1">
+      <w:start w:val="1"/>
+      <w:numFmt w:val="decimal"/>
+      <w:lvlText w:val="%4."/>
+      <w:lvlJc w:val="left"/>
+      <w:pPr>
+        <w:ind w:left="3600" w:hanging="360"/>
+      </w:pPr>
+    </w:lvl>
+    <w:lvl w:ilvl="4" w:tplc="04090019" w:tentative="1">
+      <w:start w:val="1"/>
+      <w:numFmt w:val="lowerLetter"/>
+      <w:lvlText w:val="%5."/>
+      <w:lvlJc w:val="left"/>
+      <w:pPr>
+        <w:ind w:left="4320" w:hanging="360"/>
+      </w:pPr>
+    </w:lvl>
+    <w:lvl w:ilvl="5" w:tplc="0409001B" w:tentative="1">
+      <w:start w:val="1"/>
+      <w:numFmt w:val="lowerRoman"/>
+      <w:lvlText w:val="%6."/>
+      <w:lvlJc w:val="right"/>
+      <w:pPr>
+        <w:ind w:left="5040" w:hanging="180"/>
+      </w:pPr>
+    </w:lvl>
+    <w:lvl w:ilvl="6" w:tplc="0409000F" w:tentative="1">
+      <w:start w:val="1"/>
+      <w:numFmt w:val="decimal"/>
+      <w:lvlText w:val="%7."/>
+      <w:lvlJc w:val="left"/>
+      <w:pPr>
+        <w:ind w:left="5760" w:hanging="360"/>
+      </w:pPr>
+    </w:lvl>
+    <w:lvl w:ilvl="7" w:tplc="04090019" w:tentative="1">
+      <w:start w:val="1"/>
+      <w:numFmt w:val="lowerLetter"/>
+      <w:lvlText w:val="%8."/>
+      <w:lvlJc w:val="left"/>
+      <w:pPr>
+        <w:ind w:left="6480" w:hanging="360"/>
+      </w:pPr>
+    </w:lvl>
+    <w:lvl w:ilvl="8" w:tplc="0409001B" w:tentative="1">
+      <w:start w:val="1"/>
+      <w:numFmt w:val="lowerRoman"/>
+      <w:lvlText w:val="%9."/>
+      <w:lvlJc w:val="right"/>
+      <w:pPr>
+        <w:ind w:left="7200" w:hanging="180"/>
+      </w:pPr>
+    </w:lvl>
+  </w:abstractNum>
+  <w:abstractNum w:abstractNumId="4" w15:restartNumberingAfterBreak="0">
     <w:nsid w:val="14FC2D92"/>
     <w:multiLevelType w:val="hybridMultilevel"/>
     <w:tmpl w:val="06BA708E"/>
@@ -56702,7 +57732,7 @@
       </w:rPr>
     </w:lvl>
   </w:abstractNum>
-  <w:abstractNum w:abstractNumId="4" w15:restartNumberingAfterBreak="0">
+  <w:abstractNum w:abstractNumId="5" w15:restartNumberingAfterBreak="0">
     <w:nsid w:val="21BC639B"/>
     <w:multiLevelType w:val="hybridMultilevel"/>
     <w:tmpl w:val="E6ACEFD2"/>
@@ -56815,7 +57845,7 @@
       </w:rPr>
     </w:lvl>
   </w:abstractNum>
-  <w:abstractNum w:abstractNumId="5" w15:restartNumberingAfterBreak="0">
+  <w:abstractNum w:abstractNumId="6" w15:restartNumberingAfterBreak="0">
     <w:nsid w:val="28BE38C0"/>
     <w:multiLevelType w:val="hybridMultilevel"/>
     <w:tmpl w:val="BE74E938"/>
@@ -56928,7 +57958,7 @@
       </w:rPr>
     </w:lvl>
   </w:abstractNum>
-  <w:abstractNum w:abstractNumId="6" w15:restartNumberingAfterBreak="0">
+  <w:abstractNum w:abstractNumId="7" w15:restartNumberingAfterBreak="0">
     <w:nsid w:val="2BB2022B"/>
     <w:multiLevelType w:val="hybridMultilevel"/>
     <w:tmpl w:val="B010E508"/>
@@ -57041,7 +58071,346 @@
       </w:rPr>
     </w:lvl>
   </w:abstractNum>
-  <w:abstractNum w:abstractNumId="7" w15:restartNumberingAfterBreak="0">
+  <w:abstractNum w:abstractNumId="8" w15:restartNumberingAfterBreak="0">
+    <w:nsid w:val="2E564F5E"/>
+    <w:multiLevelType w:val="hybridMultilevel"/>
+    <w:tmpl w:val="0ECABA34"/>
+    <w:lvl w:ilvl="0" w:tplc="04090001">
+      <w:start w:val="1"/>
+      <w:numFmt w:val="bullet"/>
+      <w:lvlText w:val=""/>
+      <w:lvlJc w:val="left"/>
+      <w:pPr>
+        <w:ind w:left="720" w:hanging="360"/>
+      </w:pPr>
+      <w:rPr>
+        <w:rFonts w:ascii="Symbol" w:hAnsi="Symbol" w:hint="default"/>
+      </w:rPr>
+    </w:lvl>
+    <w:lvl w:ilvl="1" w:tplc="04090003" w:tentative="1">
+      <w:start w:val="1"/>
+      <w:numFmt w:val="bullet"/>
+      <w:lvlText w:val="o"/>
+      <w:lvlJc w:val="left"/>
+      <w:pPr>
+        <w:ind w:left="1440" w:hanging="360"/>
+      </w:pPr>
+      <w:rPr>
+        <w:rFonts w:ascii="Courier New" w:hAnsi="Courier New" w:cs="Courier New" w:hint="default"/>
+      </w:rPr>
+    </w:lvl>
+    <w:lvl w:ilvl="2" w:tplc="04090005" w:tentative="1">
+      <w:start w:val="1"/>
+      <w:numFmt w:val="bullet"/>
+      <w:lvlText w:val=""/>
+      <w:lvlJc w:val="left"/>
+      <w:pPr>
+        <w:ind w:left="2160" w:hanging="360"/>
+      </w:pPr>
+      <w:rPr>
+        <w:rFonts w:ascii="Wingdings" w:hAnsi="Wingdings" w:hint="default"/>
+      </w:rPr>
+    </w:lvl>
+    <w:lvl w:ilvl="3" w:tplc="04090001" w:tentative="1">
+      <w:start w:val="1"/>
+      <w:numFmt w:val="bullet"/>
+      <w:lvlText w:val=""/>
+      <w:lvlJc w:val="left"/>
+      <w:pPr>
+        <w:ind w:left="2880" w:hanging="360"/>
+      </w:pPr>
+      <w:rPr>
+        <w:rFonts w:ascii="Symbol" w:hAnsi="Symbol" w:hint="default"/>
+      </w:rPr>
+    </w:lvl>
+    <w:lvl w:ilvl="4" w:tplc="04090003" w:tentative="1">
+      <w:start w:val="1"/>
+      <w:numFmt w:val="bullet"/>
+      <w:lvlText w:val="o"/>
+      <w:lvlJc w:val="left"/>
+      <w:pPr>
+        <w:ind w:left="3600" w:hanging="360"/>
+      </w:pPr>
+      <w:rPr>
+        <w:rFonts w:ascii="Courier New" w:hAnsi="Courier New" w:cs="Courier New" w:hint="default"/>
+      </w:rPr>
+    </w:lvl>
+    <w:lvl w:ilvl="5" w:tplc="04090005" w:tentative="1">
+      <w:start w:val="1"/>
+      <w:numFmt w:val="bullet"/>
+      <w:lvlText w:val=""/>
+      <w:lvlJc w:val="left"/>
+      <w:pPr>
+        <w:ind w:left="4320" w:hanging="360"/>
+      </w:pPr>
+      <w:rPr>
+        <w:rFonts w:ascii="Wingdings" w:hAnsi="Wingdings" w:hint="default"/>
+      </w:rPr>
+    </w:lvl>
+    <w:lvl w:ilvl="6" w:tplc="04090001" w:tentative="1">
+      <w:start w:val="1"/>
+      <w:numFmt w:val="bullet"/>
+      <w:lvlText w:val=""/>
+      <w:lvlJc w:val="left"/>
+      <w:pPr>
+        <w:ind w:left="5040" w:hanging="360"/>
+      </w:pPr>
+      <w:rPr>
+        <w:rFonts w:ascii="Symbol" w:hAnsi="Symbol" w:hint="default"/>
+      </w:rPr>
+    </w:lvl>
+    <w:lvl w:ilvl="7" w:tplc="04090003" w:tentative="1">
+      <w:start w:val="1"/>
+      <w:numFmt w:val="bullet"/>
+      <w:lvlText w:val="o"/>
+      <w:lvlJc w:val="left"/>
+      <w:pPr>
+        <w:ind w:left="5760" w:hanging="360"/>
+      </w:pPr>
+      <w:rPr>
+        <w:rFonts w:ascii="Courier New" w:hAnsi="Courier New" w:cs="Courier New" w:hint="default"/>
+      </w:rPr>
+    </w:lvl>
+    <w:lvl w:ilvl="8" w:tplc="04090005" w:tentative="1">
+      <w:start w:val="1"/>
+      <w:numFmt w:val="bullet"/>
+      <w:lvlText w:val=""/>
+      <w:lvlJc w:val="left"/>
+      <w:pPr>
+        <w:ind w:left="6480" w:hanging="360"/>
+      </w:pPr>
+      <w:rPr>
+        <w:rFonts w:ascii="Wingdings" w:hAnsi="Wingdings" w:hint="default"/>
+      </w:rPr>
+    </w:lvl>
+  </w:abstractNum>
+  <w:abstractNum w:abstractNumId="9" w15:restartNumberingAfterBreak="0">
+    <w:nsid w:val="38AF4FD4"/>
+    <w:multiLevelType w:val="hybridMultilevel"/>
+    <w:tmpl w:val="5D224402"/>
+    <w:lvl w:ilvl="0" w:tplc="04090001">
+      <w:start w:val="1"/>
+      <w:numFmt w:val="bullet"/>
+      <w:lvlText w:val=""/>
+      <w:lvlJc w:val="left"/>
+      <w:pPr>
+        <w:ind w:left="1440" w:hanging="360"/>
+      </w:pPr>
+      <w:rPr>
+        <w:rFonts w:ascii="Symbol" w:hAnsi="Symbol" w:hint="default"/>
+      </w:rPr>
+    </w:lvl>
+    <w:lvl w:ilvl="1" w:tplc="04090003" w:tentative="1">
+      <w:start w:val="1"/>
+      <w:numFmt w:val="bullet"/>
+      <w:lvlText w:val="o"/>
+      <w:lvlJc w:val="left"/>
+      <w:pPr>
+        <w:ind w:left="2160" w:hanging="360"/>
+      </w:pPr>
+      <w:rPr>
+        <w:rFonts w:ascii="Courier New" w:hAnsi="Courier New" w:cs="Courier New" w:hint="default"/>
+      </w:rPr>
+    </w:lvl>
+    <w:lvl w:ilvl="2" w:tplc="04090005" w:tentative="1">
+      <w:start w:val="1"/>
+      <w:numFmt w:val="bullet"/>
+      <w:lvlText w:val=""/>
+      <w:lvlJc w:val="left"/>
+      <w:pPr>
+        <w:ind w:left="2880" w:hanging="360"/>
+      </w:pPr>
+      <w:rPr>
+        <w:rFonts w:ascii="Wingdings" w:hAnsi="Wingdings" w:hint="default"/>
+      </w:rPr>
+    </w:lvl>
+    <w:lvl w:ilvl="3" w:tplc="04090001" w:tentative="1">
+      <w:start w:val="1"/>
+      <w:numFmt w:val="bullet"/>
+      <w:lvlText w:val=""/>
+      <w:lvlJc w:val="left"/>
+      <w:pPr>
+        <w:ind w:left="3600" w:hanging="360"/>
+      </w:pPr>
+      <w:rPr>
+        <w:rFonts w:ascii="Symbol" w:hAnsi="Symbol" w:hint="default"/>
+      </w:rPr>
+    </w:lvl>
+    <w:lvl w:ilvl="4" w:tplc="04090003" w:tentative="1">
+      <w:start w:val="1"/>
+      <w:numFmt w:val="bullet"/>
+      <w:lvlText w:val="o"/>
+      <w:lvlJc w:val="left"/>
+      <w:pPr>
+        <w:ind w:left="4320" w:hanging="360"/>
+      </w:pPr>
+      <w:rPr>
+        <w:rFonts w:ascii="Courier New" w:hAnsi="Courier New" w:cs="Courier New" w:hint="default"/>
+      </w:rPr>
+    </w:lvl>
+    <w:lvl w:ilvl="5" w:tplc="04090005" w:tentative="1">
+      <w:start w:val="1"/>
+      <w:numFmt w:val="bullet"/>
+      <w:lvlText w:val=""/>
+      <w:lvlJc w:val="left"/>
+      <w:pPr>
+        <w:ind w:left="5040" w:hanging="360"/>
+      </w:pPr>
+      <w:rPr>
+        <w:rFonts w:ascii="Wingdings" w:hAnsi="Wingdings" w:hint="default"/>
+      </w:rPr>
+    </w:lvl>
+    <w:lvl w:ilvl="6" w:tplc="04090001" w:tentative="1">
+      <w:start w:val="1"/>
+      <w:numFmt w:val="bullet"/>
+      <w:lvlText w:val=""/>
+      <w:lvlJc w:val="left"/>
+      <w:pPr>
+        <w:ind w:left="5760" w:hanging="360"/>
+      </w:pPr>
+      <w:rPr>
+        <w:rFonts w:ascii="Symbol" w:hAnsi="Symbol" w:hint="default"/>
+      </w:rPr>
+    </w:lvl>
+    <w:lvl w:ilvl="7" w:tplc="04090003" w:tentative="1">
+      <w:start w:val="1"/>
+      <w:numFmt w:val="bullet"/>
+      <w:lvlText w:val="o"/>
+      <w:lvlJc w:val="left"/>
+      <w:pPr>
+        <w:ind w:left="6480" w:hanging="360"/>
+      </w:pPr>
+      <w:rPr>
+        <w:rFonts w:ascii="Courier New" w:hAnsi="Courier New" w:cs="Courier New" w:hint="default"/>
+      </w:rPr>
+    </w:lvl>
+    <w:lvl w:ilvl="8" w:tplc="04090005" w:tentative="1">
+      <w:start w:val="1"/>
+      <w:numFmt w:val="bullet"/>
+      <w:lvlText w:val=""/>
+      <w:lvlJc w:val="left"/>
+      <w:pPr>
+        <w:ind w:left="7200" w:hanging="360"/>
+      </w:pPr>
+      <w:rPr>
+        <w:rFonts w:ascii="Wingdings" w:hAnsi="Wingdings" w:hint="default"/>
+      </w:rPr>
+    </w:lvl>
+  </w:abstractNum>
+  <w:abstractNum w:abstractNumId="10" w15:restartNumberingAfterBreak="0">
+    <w:nsid w:val="4B1E78F0"/>
+    <w:multiLevelType w:val="hybridMultilevel"/>
+    <w:tmpl w:val="AB00D10C"/>
+    <w:lvl w:ilvl="0" w:tplc="04090001">
+      <w:start w:val="1"/>
+      <w:numFmt w:val="bullet"/>
+      <w:lvlText w:val=""/>
+      <w:lvlJc w:val="left"/>
+      <w:pPr>
+        <w:ind w:left="1440" w:hanging="360"/>
+      </w:pPr>
+      <w:rPr>
+        <w:rFonts w:ascii="Symbol" w:hAnsi="Symbol" w:hint="default"/>
+      </w:rPr>
+    </w:lvl>
+    <w:lvl w:ilvl="1" w:tplc="04090003" w:tentative="1">
+      <w:start w:val="1"/>
+      <w:numFmt w:val="bullet"/>
+      <w:lvlText w:val="o"/>
+      <w:lvlJc w:val="left"/>
+      <w:pPr>
+        <w:ind w:left="2160" w:hanging="360"/>
+      </w:pPr>
+      <w:rPr>
+        <w:rFonts w:ascii="Courier New" w:hAnsi="Courier New" w:cs="Courier New" w:hint="default"/>
+      </w:rPr>
+    </w:lvl>
+    <w:lvl w:ilvl="2" w:tplc="04090005" w:tentative="1">
+      <w:start w:val="1"/>
+      <w:numFmt w:val="bullet"/>
+      <w:lvlText w:val=""/>
+      <w:lvlJc w:val="left"/>
+      <w:pPr>
+        <w:ind w:left="2880" w:hanging="360"/>
+      </w:pPr>
+      <w:rPr>
+        <w:rFonts w:ascii="Wingdings" w:hAnsi="Wingdings" w:hint="default"/>
+      </w:rPr>
+    </w:lvl>
+    <w:lvl w:ilvl="3" w:tplc="04090001" w:tentative="1">
+      <w:start w:val="1"/>
+      <w:numFmt w:val="bullet"/>
+      <w:lvlText w:val=""/>
+      <w:lvlJc w:val="left"/>
+      <w:pPr>
+        <w:ind w:left="3600" w:hanging="360"/>
+      </w:pPr>
+      <w:rPr>
+        <w:rFonts w:ascii="Symbol" w:hAnsi="Symbol" w:hint="default"/>
+      </w:rPr>
+    </w:lvl>
+    <w:lvl w:ilvl="4" w:tplc="04090003" w:tentative="1">
+      <w:start w:val="1"/>
+      <w:numFmt w:val="bullet"/>
+      <w:lvlText w:val="o"/>
+      <w:lvlJc w:val="left"/>
+      <w:pPr>
+        <w:ind w:left="4320" w:hanging="360"/>
+      </w:pPr>
+      <w:rPr>
+        <w:rFonts w:ascii="Courier New" w:hAnsi="Courier New" w:cs="Courier New" w:hint="default"/>
+      </w:rPr>
+    </w:lvl>
+    <w:lvl w:ilvl="5" w:tplc="04090005" w:tentative="1">
+      <w:start w:val="1"/>
+      <w:numFmt w:val="bullet"/>
+      <w:lvlText w:val=""/>
+      <w:lvlJc w:val="left"/>
+      <w:pPr>
+        <w:ind w:left="5040" w:hanging="360"/>
+      </w:pPr>
+      <w:rPr>
+        <w:rFonts w:ascii="Wingdings" w:hAnsi="Wingdings" w:hint="default"/>
+      </w:rPr>
+    </w:lvl>
+    <w:lvl w:ilvl="6" w:tplc="04090001" w:tentative="1">
+      <w:start w:val="1"/>
+      <w:numFmt w:val="bullet"/>
+      <w:lvlText w:val=""/>
+      <w:lvlJc w:val="left"/>
+      <w:pPr>
+        <w:ind w:left="5760" w:hanging="360"/>
+      </w:pPr>
+      <w:rPr>
+        <w:rFonts w:ascii="Symbol" w:hAnsi="Symbol" w:hint="default"/>
+      </w:rPr>
+    </w:lvl>
+    <w:lvl w:ilvl="7" w:tplc="04090003" w:tentative="1">
+      <w:start w:val="1"/>
+      <w:numFmt w:val="bullet"/>
+      <w:lvlText w:val="o"/>
+      <w:lvlJc w:val="left"/>
+      <w:pPr>
+        <w:ind w:left="6480" w:hanging="360"/>
+      </w:pPr>
+      <w:rPr>
+        <w:rFonts w:ascii="Courier New" w:hAnsi="Courier New" w:cs="Courier New" w:hint="default"/>
+      </w:rPr>
+    </w:lvl>
+    <w:lvl w:ilvl="8" w:tplc="04090005" w:tentative="1">
+      <w:start w:val="1"/>
+      <w:numFmt w:val="bullet"/>
+      <w:lvlText w:val=""/>
+      <w:lvlJc w:val="left"/>
+      <w:pPr>
+        <w:ind w:left="7200" w:hanging="360"/>
+      </w:pPr>
+      <w:rPr>
+        <w:rFonts w:ascii="Wingdings" w:hAnsi="Wingdings" w:hint="default"/>
+      </w:rPr>
+    </w:lvl>
+  </w:abstractNum>
+  <w:abstractNum w:abstractNumId="11" w15:restartNumberingAfterBreak="0">
     <w:nsid w:val="514D42BD"/>
     <w:multiLevelType w:val="hybridMultilevel"/>
     <w:tmpl w:val="FAF2DB8E"/>
@@ -57153,7 +58522,7 @@
       </w:rPr>
     </w:lvl>
   </w:abstractNum>
-  <w:abstractNum w:abstractNumId="8" w15:restartNumberingAfterBreak="0">
+  <w:abstractNum w:abstractNumId="12" w15:restartNumberingAfterBreak="0">
     <w:nsid w:val="54950ED9"/>
     <w:multiLevelType w:val="multilevel"/>
     <w:tmpl w:val="55BEEF7C"/>
@@ -57279,7 +58648,7 @@
       </w:rPr>
     </w:lvl>
   </w:abstractNum>
-  <w:abstractNum w:abstractNumId="9" w15:restartNumberingAfterBreak="0">
+  <w:abstractNum w:abstractNumId="13" w15:restartNumberingAfterBreak="0">
     <w:nsid w:val="5EAE76EF"/>
     <w:multiLevelType w:val="hybridMultilevel"/>
     <w:tmpl w:val="FC92F540"/>
@@ -57391,7 +58760,7 @@
       </w:rPr>
     </w:lvl>
   </w:abstractNum>
-  <w:abstractNum w:abstractNumId="10" w15:restartNumberingAfterBreak="0">
+  <w:abstractNum w:abstractNumId="14" w15:restartNumberingAfterBreak="0">
     <w:nsid w:val="5FE77735"/>
     <w:multiLevelType w:val="hybridMultilevel"/>
     <w:tmpl w:val="FB36D8D6"/>
@@ -57504,7 +58873,7 @@
       </w:rPr>
     </w:lvl>
   </w:abstractNum>
-  <w:abstractNum w:abstractNumId="11" w15:restartNumberingAfterBreak="0">
+  <w:abstractNum w:abstractNumId="15" w15:restartNumberingAfterBreak="0">
     <w:nsid w:val="60920676"/>
     <w:multiLevelType w:val="hybridMultilevel"/>
     <w:tmpl w:val="FC12CD26"/>
@@ -57591,7 +58960,7 @@
       </w:pPr>
     </w:lvl>
   </w:abstractNum>
-  <w:abstractNum w:abstractNumId="12" w15:restartNumberingAfterBreak="0">
+  <w:abstractNum w:abstractNumId="16" w15:restartNumberingAfterBreak="0">
     <w:nsid w:val="69F07B2C"/>
     <w:multiLevelType w:val="hybridMultilevel"/>
     <w:tmpl w:val="EF703B1C"/>
@@ -57703,7 +59072,7 @@
       </w:rPr>
     </w:lvl>
   </w:abstractNum>
-  <w:abstractNum w:abstractNumId="13" w15:restartNumberingAfterBreak="0">
+  <w:abstractNum w:abstractNumId="17" w15:restartNumberingAfterBreak="0">
     <w:nsid w:val="7A5B3934"/>
     <w:multiLevelType w:val="hybridMultilevel"/>
     <w:tmpl w:val="805826AC"/>
@@ -57816,7 +59185,7 @@
       </w:rPr>
     </w:lvl>
   </w:abstractNum>
-  <w:abstractNum w:abstractNumId="14" w15:restartNumberingAfterBreak="0">
+  <w:abstractNum w:abstractNumId="18" w15:restartNumberingAfterBreak="0">
     <w:nsid w:val="7A695690"/>
     <w:multiLevelType w:val="hybridMultilevel"/>
     <w:tmpl w:val="32C2A638"/>
@@ -57933,46 +59302,58 @@
     <w:abstractNumId w:val="1"/>
   </w:num>
   <w:num w:numId="2">
-    <w:abstractNumId w:val="11"/>
+    <w:abstractNumId w:val="15"/>
   </w:num>
   <w:num w:numId="3">
     <w:abstractNumId w:val="2"/>
   </w:num>
   <w:num w:numId="4">
-    <w:abstractNumId w:val="8"/>
+    <w:abstractNumId w:val="12"/>
   </w:num>
   <w:num w:numId="5">
-    <w:abstractNumId w:val="12"/>
+    <w:abstractNumId w:val="16"/>
   </w:num>
   <w:num w:numId="6">
-    <w:abstractNumId w:val="3"/>
+    <w:abstractNumId w:val="4"/>
   </w:num>
   <w:num w:numId="7">
     <w:abstractNumId w:val="0"/>
   </w:num>
   <w:num w:numId="8">
+    <w:abstractNumId w:val="11"/>
+  </w:num>
+  <w:num w:numId="9">
+    <w:abstractNumId w:val="13"/>
+  </w:num>
+  <w:num w:numId="10">
+    <w:abstractNumId w:val="14"/>
+  </w:num>
+  <w:num w:numId="11">
+    <w:abstractNumId w:val="18"/>
+  </w:num>
+  <w:num w:numId="12">
+    <w:abstractNumId w:val="6"/>
+  </w:num>
+  <w:num w:numId="13">
+    <w:abstractNumId w:val="17"/>
+  </w:num>
+  <w:num w:numId="14">
     <w:abstractNumId w:val="7"/>
   </w:num>
-  <w:num w:numId="9">
+  <w:num w:numId="15">
+    <w:abstractNumId w:val="5"/>
+  </w:num>
+  <w:num w:numId="16">
+    <w:abstractNumId w:val="3"/>
+  </w:num>
+  <w:num w:numId="17">
     <w:abstractNumId w:val="9"/>
   </w:num>
-  <w:num w:numId="10">
+  <w:num w:numId="18">
+    <w:abstractNumId w:val="8"/>
+  </w:num>
+  <w:num w:numId="19">
     <w:abstractNumId w:val="10"/>
-  </w:num>
-  <w:num w:numId="11">
-    <w:abstractNumId w:val="14"/>
-  </w:num>
-  <w:num w:numId="12">
-    <w:abstractNumId w:val="5"/>
-  </w:num>
-  <w:num w:numId="13">
-    <w:abstractNumId w:val="13"/>
-  </w:num>
-  <w:num w:numId="14">
-    <w:abstractNumId w:val="6"/>
-  </w:num>
-  <w:num w:numId="15">
-    <w:abstractNumId w:val="4"/>
   </w:num>
 </w:numbering>
 </file>
@@ -59422,7 +60803,7 @@
 </file>
 
 <file path=customXml/itemProps1.xml><?xml version="1.0" encoding="utf-8"?>
-<ds:datastoreItem xmlns:ds="http://schemas.openxmlformats.org/officeDocument/2006/customXml" ds:itemID="{2EFB6EFE-22DC-4EE1-B37B-96FF17A92930}">
+<ds:datastoreItem xmlns:ds="http://schemas.openxmlformats.org/officeDocument/2006/customXml" ds:itemID="{121F9F60-BDD6-4885-8D7C-82081A27511F}">
   <ds:schemaRefs>
     <ds:schemaRef ds:uri="http://schemas.openxmlformats.org/officeDocument/2006/bibliography"/>
   </ds:schemaRefs>

</xml_diff>

<commit_message>
Source code is kind of frozen for now. Started describing implementation in second chapter.
</commit_message>
<xml_diff>
--- a/docs/thesis/MasterThesis-pl.docx
+++ b/docs/thesis/MasterThesis-pl.docx
@@ -6222,7 +6222,7 @@
         </w:rPr>
         <w:lastRenderedPageBreak/>
         <w:drawing>
-          <wp:inline distT="0" distB="0" distL="0" distR="0" wp14:anchorId="44B0E2F4" wp14:editId="50FF726C">
+          <wp:inline distT="0" distB="0" distL="0" distR="0" wp14:anchorId="0DF4B6E4" wp14:editId="0018FA83">
             <wp:extent cx="5386070" cy="8128000"/>
             <wp:effectExtent l="0" t="0" r="5080" b="6350"/>
             <wp:docPr id="1" name="Picture 1"/>
@@ -6362,7 +6362,7 @@
           <w:lang w:val="en-US"/>
         </w:rPr>
         <w:drawing>
-          <wp:inline distT="0" distB="0" distL="0" distR="0" wp14:anchorId="7B14E7B4" wp14:editId="6C09D814">
+          <wp:inline distT="0" distB="0" distL="0" distR="0" wp14:anchorId="594F111C" wp14:editId="49504EBE">
             <wp:extent cx="3505200" cy="3352800"/>
             <wp:effectExtent l="0" t="0" r="0" b="0"/>
             <wp:docPr id="4" name="Picture 4" descr="lerf.JPG"/>
@@ -8325,8 +8325,6 @@
       <w:r>
         <w:t>//TODO: magic bitboard? Inne reprezentacje?</w:t>
       </w:r>
-      <w:bookmarkStart w:id="15" w:name="_GoBack"/>
-      <w:bookmarkEnd w:id="15"/>
     </w:p>
     <w:p>
       <w:pPr>
@@ -8336,7 +8334,7 @@
           <w:szCs w:val="22"/>
         </w:rPr>
       </w:pPr>
-      <w:bookmarkStart w:id="16" w:name="_Toc453551636"/>
+      <w:bookmarkStart w:id="15" w:name="_Toc453551636"/>
       <w:r>
         <w:t xml:space="preserve">Wykorzystanie zaawansowanych instrukcji </w:t>
       </w:r>
@@ -8346,7 +8344,7 @@
       <w:r>
         <w:t>procesora</w:t>
       </w:r>
-      <w:bookmarkEnd w:id="16"/>
+      <w:bookmarkEnd w:id="15"/>
     </w:p>
     <w:p>
       <w:r>
@@ -13448,14 +13446,14 @@
       <w:pPr>
         <w:pStyle w:val="Heading3"/>
       </w:pPr>
-      <w:bookmarkStart w:id="17" w:name="_Toc453551637"/>
+      <w:bookmarkStart w:id="16" w:name="_Toc453551637"/>
       <w:r>
         <w:t>Reprezentacja ruchu i wartości</w:t>
       </w:r>
       <w:r>
         <w:t xml:space="preserve"> dla funkcji ewaluacji</w:t>
       </w:r>
-      <w:bookmarkEnd w:id="17"/>
+      <w:bookmarkEnd w:id="16"/>
     </w:p>
     <w:p>
       <w:r>
@@ -16913,7 +16911,7 @@
         </w:rPr>
         <w:lastRenderedPageBreak/>
         <w:drawing>
-          <wp:inline distT="0" distB="0" distL="0" distR="0" wp14:anchorId="1A581DAA" wp14:editId="4176D57B">
+          <wp:inline distT="0" distB="0" distL="0" distR="0" wp14:anchorId="28E9A1E5" wp14:editId="25F4A3FC">
             <wp:extent cx="5386070" cy="2527935"/>
             <wp:effectExtent l="0" t="0" r="5080" b="5715"/>
             <wp:docPr id="6" name="Picture 6"/>
@@ -16959,7 +16957,7 @@
       <w:pPr>
         <w:pStyle w:val="Caption"/>
       </w:pPr>
-      <w:bookmarkStart w:id="18" w:name="_Toc453636533"/>
+      <w:bookmarkStart w:id="17" w:name="_Toc453636533"/>
       <w:r>
         <w:t xml:space="preserve">Rysunek </w:t>
       </w:r>
@@ -17008,7 +17006,7 @@
       <w:r>
         <w:t xml:space="preserve"> [62]</w:t>
       </w:r>
-      <w:bookmarkEnd w:id="18"/>
+      <w:bookmarkEnd w:id="17"/>
     </w:p>
     <w:p>
       <w:pPr>
@@ -17030,7 +17028,7 @@
           <w:lang w:val="en-US"/>
         </w:rPr>
         <w:drawing>
-          <wp:inline distT="0" distB="0" distL="0" distR="0" wp14:anchorId="02C5A33E" wp14:editId="7314457B">
+          <wp:inline distT="0" distB="0" distL="0" distR="0" wp14:anchorId="3543D390" wp14:editId="06180D10">
             <wp:extent cx="5386070" cy="1344930"/>
             <wp:effectExtent l="0" t="0" r="5080" b="7620"/>
             <wp:docPr id="7" name="Picture 7"/>
@@ -17076,7 +17074,7 @@
       <w:pPr>
         <w:pStyle w:val="Caption"/>
       </w:pPr>
-      <w:bookmarkStart w:id="19" w:name="_Toc453636534"/>
+      <w:bookmarkStart w:id="18" w:name="_Toc453636534"/>
       <w:r>
         <w:t xml:space="preserve">Rysunek </w:t>
       </w:r>
@@ -17131,25 +17129,45 @@
         </w:rPr>
         <w:t xml:space="preserve"> [62]</w:t>
       </w:r>
+      <w:bookmarkEnd w:id="18"/>
+    </w:p>
+    <w:p>
+      <w:pPr>
+        <w:ind w:firstLine="0"/>
+      </w:pPr>
+    </w:p>
+    <w:p>
+      <w:pPr>
+        <w:ind w:firstLine="0"/>
+      </w:pPr>
+    </w:p>
+    <w:p>
+      <w:pPr>
+        <w:pStyle w:val="Heading2"/>
+      </w:pPr>
+      <w:bookmarkStart w:id="19" w:name="_Toc453551638"/>
+      <w:r>
+        <w:t>Mo-Hex</w:t>
+      </w:r>
       <w:bookmarkEnd w:id="19"/>
     </w:p>
     <w:p>
-      <w:pPr>
-        <w:ind w:firstLine="0"/>
-      </w:pPr>
-    </w:p>
-    <w:p>
-      <w:pPr>
-        <w:ind w:firstLine="0"/>
-      </w:pPr>
+      <w:r>
+        <w:t>Ramadan kokokdad, dashjaf afjkashfjka i fala moko. Ragodago miko miko regajlsafjas, aksgsa jkla. Jakaakaka moranranin polo mdiasdoas.</w:t>
+      </w:r>
+    </w:p>
+    <w:p>
+      <w:r>
+        <w:t>Ja kaokkka hjfksahfja fsjdkhfas fsdkjfhsdjk vdsjvhds, hgjkdsgds, hgjdkshgjskdhgjksdhgjkasd i jakaa ahkgjsdhjkghasdjkgsadgds. Moja fhjadkfhsjdkfhui fhdsiufhdsui i jok. Hjhfahfsa hjafsaj i jaaa, hjaksfhkjsa jvskld.</w:t>
+      </w:r>
     </w:p>
     <w:p>
       <w:pPr>
         <w:pStyle w:val="Heading2"/>
       </w:pPr>
-      <w:bookmarkStart w:id="20" w:name="_Toc453551638"/>
-      <w:r>
-        <w:t>Mo-Hex</w:t>
+      <w:bookmarkStart w:id="20" w:name="_Toc453551639"/>
+      <w:r>
+        <w:t>MIMHex</w:t>
       </w:r>
       <w:bookmarkEnd w:id="20"/>
     </w:p>
@@ -17167,32 +17185,12 @@
       <w:pPr>
         <w:pStyle w:val="Heading2"/>
       </w:pPr>
-      <w:bookmarkStart w:id="21" w:name="_Toc453551639"/>
-      <w:r>
-        <w:t>MIMHex</w:t>
-      </w:r>
-      <w:bookmarkEnd w:id="21"/>
-    </w:p>
-    <w:p>
-      <w:r>
-        <w:t>Ramadan kokokdad, dashjaf afjkashfjka i fala moko. Ragodago miko miko regajlsafjas, aksgsa jkla. Jakaakaka moranranin polo mdiasdoas.</w:t>
-      </w:r>
-    </w:p>
-    <w:p>
-      <w:r>
-        <w:t>Ja kaokkka hjfksahfja fsjdkhfas fsdkjfhsdjk vdsjvhds, hgjkdsgds, hgjdkshgjskdhgjksdhgjkasd i jakaa ahkgjsdhjkghasdjkgsadgds. Moja fhjadkfhsjdkfhui fhdsiufhdsui i jok. Hjhfahfsa hjafsaj i jaaa, hjaksfhkjsa jvskld.</w:t>
-      </w:r>
-    </w:p>
-    <w:p>
-      <w:pPr>
-        <w:pStyle w:val="Heading2"/>
-      </w:pPr>
-      <w:bookmarkStart w:id="22" w:name="_Toc453551640"/>
+      <w:bookmarkStart w:id="21" w:name="_Toc453551640"/>
       <w:r>
         <w:lastRenderedPageBreak/>
         <w:t>Connect-k</w:t>
       </w:r>
-      <w:bookmarkEnd w:id="22"/>
+      <w:bookmarkEnd w:id="21"/>
     </w:p>
     <w:p>
       <w:r>
@@ -17244,7 +17242,7 @@
           <w:lang w:val="en-US"/>
         </w:rPr>
         <w:drawing>
-          <wp:inline distT="0" distB="0" distL="0" distR="0" wp14:anchorId="5AB77A5F" wp14:editId="4BDE7B9B">
+          <wp:inline distT="0" distB="0" distL="0" distR="0" wp14:anchorId="63B9D8CE" wp14:editId="6BBF474D">
             <wp:extent cx="5386070" cy="2560320"/>
             <wp:effectExtent l="0" t="0" r="5080" b="0"/>
             <wp:docPr id="2" name="Picture 2"/>
@@ -17290,7 +17288,7 @@
       <w:pPr>
         <w:pStyle w:val="Caption"/>
       </w:pPr>
-      <w:bookmarkStart w:id="23" w:name="_Toc453636535"/>
+      <w:bookmarkStart w:id="22" w:name="_Toc453636535"/>
       <w:r>
         <w:t xml:space="preserve">Rysunek </w:t>
       </w:r>
@@ -17339,43 +17337,43 @@
       <w:r>
         <w:t xml:space="preserve"> Connect-k</w:t>
       </w:r>
+      <w:bookmarkEnd w:id="22"/>
+    </w:p>
+    <w:p>
+      <w:r>
+        <w:t>Niestety część odpowiedzialna za implementację silnika gry nie jest w programie zbyt dobrze wyodrębniona</w:t>
+      </w:r>
+      <w:r>
+        <w:t>, mimo, że analizowna jest najnowsza (2.0) wersja programu</w:t>
+      </w:r>
+      <w:r>
+        <w:t xml:space="preserve"> [40]</w:t>
+      </w:r>
+      <w:r>
+        <w:t>. Sy</w:t>
+      </w:r>
+      <w:r>
+        <w:t>tuacji nie poprawia fakt, że pro</w:t>
+      </w:r>
+      <w:r>
+        <w:t>jekt był rozwijany w czystym języku C na Linux Debianie z bibliotekami GTK+. Kod odpowiadzialny za grafikę i interfejs jest mieszany z kodem odpowiedzialnym za logikę ale za to AI jest dosyć dobrze wyodrębnione i podzielone na 3 wspomniane wcześniej zaimplementowane w programie metody.</w:t>
+      </w:r>
+    </w:p>
+    <w:p>
+      <w:pPr>
+        <w:pStyle w:val="Heading3"/>
+      </w:pPr>
+      <w:bookmarkStart w:id="23" w:name="_Toc453551641"/>
+      <w:r>
+        <w:t xml:space="preserve">Plik shared.h – definicje stałych i </w:t>
+      </w:r>
+      <w:r>
+        <w:t>typów</w:t>
+      </w:r>
+      <w:r>
+        <w:t xml:space="preserve"> używanych w całym programie</w:t>
+      </w:r>
       <w:bookmarkEnd w:id="23"/>
-    </w:p>
-    <w:p>
-      <w:r>
-        <w:t>Niestety część odpowiedzialna za implementację silnika gry nie jest w programie zbyt dobrze wyodrębniona</w:t>
-      </w:r>
-      <w:r>
-        <w:t>, mimo, że analizowna jest najnowsza (2.0) wersja programu</w:t>
-      </w:r>
-      <w:r>
-        <w:t xml:space="preserve"> [40]</w:t>
-      </w:r>
-      <w:r>
-        <w:t>. Sy</w:t>
-      </w:r>
-      <w:r>
-        <w:t>tuacji nie poprawia fakt, że pro</w:t>
-      </w:r>
-      <w:r>
-        <w:t>jekt był rozwijany w czystym języku C na Linux Debianie z bibliotekami GTK+. Kod odpowiadzialny za grafikę i interfejs jest mieszany z kodem odpowiedzialnym za logikę ale za to AI jest dosyć dobrze wyodrębnione i podzielone na 3 wspomniane wcześniej zaimplementowane w programie metody.</w:t>
-      </w:r>
-    </w:p>
-    <w:p>
-      <w:pPr>
-        <w:pStyle w:val="Heading3"/>
-      </w:pPr>
-      <w:bookmarkStart w:id="24" w:name="_Toc453551641"/>
-      <w:r>
-        <w:t xml:space="preserve">Plik shared.h – definicje stałych i </w:t>
-      </w:r>
-      <w:r>
-        <w:t>typów</w:t>
-      </w:r>
-      <w:r>
-        <w:t xml:space="preserve"> używanych w całym programie</w:t>
-      </w:r>
-      <w:bookmarkEnd w:id="24"/>
     </w:p>
     <w:p>
       <w:r>
@@ -19548,11 +19546,11 @@
       <w:pPr>
         <w:pStyle w:val="Heading3"/>
       </w:pPr>
-      <w:bookmarkStart w:id="25" w:name="_Toc453551642"/>
+      <w:bookmarkStart w:id="24" w:name="_Toc453551642"/>
       <w:r>
         <w:t>Plansza i stany gry</w:t>
       </w:r>
-      <w:bookmarkEnd w:id="25"/>
+      <w:bookmarkEnd w:id="24"/>
     </w:p>
     <w:p>
       <w:r>
@@ -23276,14 +23274,14 @@
           <w:highlight w:val="white"/>
         </w:rPr>
       </w:pPr>
-      <w:bookmarkStart w:id="26" w:name="_Toc453551643"/>
+      <w:bookmarkStart w:id="25" w:name="_Toc453551643"/>
       <w:r>
         <w:rPr>
           <w:highlight w:val="white"/>
         </w:rPr>
         <w:t>Plik state.c i funkcje modyfikujące stan</w:t>
       </w:r>
-      <w:bookmarkEnd w:id="26"/>
+      <w:bookmarkEnd w:id="25"/>
     </w:p>
     <w:p>
       <w:pPr>
@@ -38375,11 +38373,11 @@
       <w:pPr>
         <w:pStyle w:val="Heading3"/>
       </w:pPr>
-      <w:bookmarkStart w:id="27" w:name="_Toc453551644"/>
+      <w:bookmarkStart w:id="26" w:name="_Toc453551644"/>
       <w:r>
         <w:t>Sztuczna inteligencja – ogólnie</w:t>
       </w:r>
-      <w:bookmarkEnd w:id="27"/>
+      <w:bookmarkEnd w:id="26"/>
     </w:p>
     <w:p>
       <w:r>
@@ -47389,13 +47387,31 @@
       <w:pPr>
         <w:pStyle w:val="Heading3"/>
       </w:pPr>
-      <w:bookmarkStart w:id="28" w:name="_Toc453551645"/>
+      <w:bookmarkStart w:id="27" w:name="_Toc453551645"/>
       <w:r>
         <w:t>S</w:t>
       </w:r>
       <w:r>
         <w:t>trategia oparta na zagrożeniu</w:t>
       </w:r>
+      <w:bookmarkEnd w:id="27"/>
+    </w:p>
+    <w:p>
+      <w:r>
+        <w:t>//TODO: Do zrobienia lub zrezygnować</w:t>
+      </w:r>
+      <w:r>
+        <w:t>.</w:t>
+      </w:r>
+    </w:p>
+    <w:p>
+      <w:pPr>
+        <w:pStyle w:val="Heading3"/>
+      </w:pPr>
+      <w:bookmarkStart w:id="28" w:name="_Toc453551646"/>
+      <w:r>
+        <w:t>Sekwencje</w:t>
+      </w:r>
       <w:bookmarkEnd w:id="28"/>
     </w:p>
     <w:p>
@@ -47410,32 +47426,14 @@
       <w:pPr>
         <w:pStyle w:val="Heading3"/>
       </w:pPr>
-      <w:bookmarkStart w:id="29" w:name="_Toc453551646"/>
-      <w:r>
-        <w:t>Sekwencje</w:t>
+      <w:bookmarkStart w:id="29" w:name="_Toc453551647"/>
+      <w:r>
+        <w:t>Monte C</w:t>
+      </w:r>
+      <w:r>
+        <w:t>arlo</w:t>
       </w:r>
       <w:bookmarkEnd w:id="29"/>
-    </w:p>
-    <w:p>
-      <w:r>
-        <w:t>//TODO: Do zrobienia lub zrezygnować</w:t>
-      </w:r>
-      <w:r>
-        <w:t>.</w:t>
-      </w:r>
-    </w:p>
-    <w:p>
-      <w:pPr>
-        <w:pStyle w:val="Heading3"/>
-      </w:pPr>
-      <w:bookmarkStart w:id="30" w:name="_Toc453551647"/>
-      <w:r>
-        <w:t>Monte C</w:t>
-      </w:r>
-      <w:r>
-        <w:t>arlo</w:t>
-      </w:r>
-      <w:bookmarkEnd w:id="30"/>
     </w:p>
     <w:p>
       <w:r>
@@ -47492,7 +47490,7 @@
         </w:rPr>
         <w:lastRenderedPageBreak/>
         <w:drawing>
-          <wp:inline distT="0" distB="0" distL="0" distR="0" wp14:anchorId="3138D522" wp14:editId="6C553B70">
+          <wp:inline distT="0" distB="0" distL="0" distR="0" wp14:anchorId="241F4777" wp14:editId="5F0568AF">
             <wp:extent cx="2286000" cy="2286000"/>
             <wp:effectExtent l="0" t="0" r="0" b="0"/>
             <wp:docPr id="3" name="Picture 3" descr="http://risujin.org/connectk/montecarlo.jpg"/>
@@ -47545,7 +47543,7 @@
       <w:pPr>
         <w:pStyle w:val="Caption"/>
       </w:pPr>
-      <w:bookmarkStart w:id="31" w:name="_Toc453636536"/>
+      <w:bookmarkStart w:id="30" w:name="_Toc453636536"/>
       <w:r>
         <w:t xml:space="preserve">Rysunek </w:t>
       </w:r>
@@ -47594,7 +47592,7 @@
       <w:r>
         <w:t xml:space="preserve"> Monte Carlo</w:t>
       </w:r>
-      <w:bookmarkEnd w:id="31"/>
+      <w:bookmarkEnd w:id="30"/>
     </w:p>
     <w:p>
       <w:r>
@@ -52770,11 +52768,11 @@
       <w:pPr>
         <w:pStyle w:val="Heading1"/>
       </w:pPr>
-      <w:bookmarkStart w:id="32" w:name="_Toc453551648"/>
+      <w:bookmarkStart w:id="31" w:name="_Toc453551648"/>
       <w:r>
         <w:t>Implementacja generatora silników wybranej gry</w:t>
       </w:r>
-      <w:bookmarkEnd w:id="32"/>
+      <w:bookmarkEnd w:id="31"/>
     </w:p>
     <w:p>
       <w:r>
@@ -52888,11 +52886,11 @@
       <w:pPr>
         <w:pStyle w:val="Heading2"/>
       </w:pPr>
-      <w:bookmarkStart w:id="33" w:name="_Toc453551649"/>
+      <w:bookmarkStart w:id="32" w:name="_Toc453551649"/>
       <w:r>
         <w:t>Problem wyboru gry</w:t>
       </w:r>
-      <w:bookmarkEnd w:id="33"/>
+      <w:bookmarkEnd w:id="32"/>
     </w:p>
     <w:p>
       <w:r>
@@ -53219,14 +53217,14 @@
       <w:pPr>
         <w:pStyle w:val="Heading3"/>
       </w:pPr>
-      <w:bookmarkStart w:id="34" w:name="_Toc453551650"/>
+      <w:bookmarkStart w:id="33" w:name="_Toc453551650"/>
       <w:r>
         <w:t>Początkowy wybór</w:t>
       </w:r>
       <w:r>
         <w:t xml:space="preserve"> – szachy</w:t>
       </w:r>
-      <w:bookmarkEnd w:id="34"/>
+      <w:bookmarkEnd w:id="33"/>
     </w:p>
     <w:p>
       <w:r>
@@ -53346,10 +53344,7 @@
         </w:numPr>
       </w:pPr>
       <w:r>
-        <w:t>liczba</w:t>
-      </w:r>
-      <w:r>
-        <w:t xml:space="preserve"> pól w formacie n x m (czyli zarówno n jak i m, szachownica nie musi być kwadratowa)</w:t>
+        <w:t>liczba pól w formacie n x m (czyli zarówno n jak i m, szachownica nie musi być kwadratowa)</w:t>
       </w:r>
     </w:p>
     <w:p>
@@ -53373,10 +53368,7 @@
         </w:numPr>
       </w:pPr>
       <w:r>
-        <w:t xml:space="preserve">ile ruchów </w:t>
-      </w:r>
-      <w:r>
-        <w:t>jest wykonywanych po pierwszym ruchu</w:t>
+        <w:t>ile ruchów jest wykonywanych po pierwszym ruchu</w:t>
       </w:r>
     </w:p>
     <w:p>
@@ -53391,31 +53383,10 @@
         <w:rPr>
           <w:b/>
         </w:rPr>
-        <w:t xml:space="preserve">ilość </w:t>
-      </w:r>
-      <w:r>
-        <w:rPr>
-          <w:b/>
-        </w:rPr>
-        <w:t>figur</w:t>
-      </w:r>
-      <w:r>
-        <w:rPr>
-          <w:b/>
-        </w:rPr>
-        <w:t xml:space="preserve"> </w:t>
-      </w:r>
-      <w:r>
-        <w:rPr>
-          <w:b/>
-        </w:rPr>
-        <w:t>każdego typu</w:t>
-      </w:r>
-      <w:r>
-        <w:t xml:space="preserve"> </w:t>
-      </w:r>
-      <w:r>
-        <w:t>(szczególnie jeśli jakiegoś typu figury się nie pojawią (możliwość optymalizacji pamięci na stan gry))</w:t>
+        <w:t>ilość figur każdego typu</w:t>
+      </w:r>
+      <w:r>
+        <w:t xml:space="preserve"> (szczególnie jeśli jakiegoś typu figury się nie pojawią (możliwość optymalizacji pamięci na stan gry))</w:t>
       </w:r>
     </w:p>
     <w:p>
@@ -53427,13 +53398,7 @@
         </w:numPr>
       </w:pPr>
       <w:r>
-        <w:t xml:space="preserve">rozstawienie </w:t>
-      </w:r>
-      <w:r>
-        <w:t xml:space="preserve">początkowe </w:t>
-      </w:r>
-      <w:r>
-        <w:t>bierek</w:t>
+        <w:t>rozstawienie początkowe bierek</w:t>
       </w:r>
     </w:p>
     <w:p>
@@ -53499,7 +53464,7 @@
         </w:rPr>
         <w:lastRenderedPageBreak/>
         <w:drawing>
-          <wp:inline distT="0" distB="0" distL="0" distR="0" wp14:anchorId="348DA54C" wp14:editId="390B204A">
+          <wp:inline distT="0" distB="0" distL="0" distR="0" wp14:anchorId="6D8DF436" wp14:editId="79DEB85F">
             <wp:extent cx="5386070" cy="2407285"/>
             <wp:effectExtent l="0" t="0" r="5080" b="0"/>
             <wp:docPr id="10" name="Picture 10"/>
@@ -53605,7 +53570,7 @@
       <w:pPr>
         <w:pStyle w:val="Heading3"/>
       </w:pPr>
-      <w:bookmarkStart w:id="35" w:name="_Toc453551651"/>
+      <w:bookmarkStart w:id="34" w:name="_Toc453551651"/>
       <w:r>
         <w:t xml:space="preserve">Wybór ostateczny – </w:t>
       </w:r>
@@ -53615,39 +53580,600 @@
       <w:r>
         <w:t>(m,n,k,p,q)</w:t>
       </w:r>
+      <w:bookmarkEnd w:id="34"/>
+    </w:p>
+    <w:p>
+      <w:r>
+        <w:t>Z pow</w:t>
+      </w:r>
+      <w:r>
+        <w:t xml:space="preserve">odu analizy programu Connect-k </w:t>
+      </w:r>
+      <w:r>
+        <w:t>i zauważenia jego wad, niedociągnięć, zadecydowano o realizacji generator silników dla gier z rodziny (m,n,k,p,q).</w:t>
+      </w:r>
+      <w:r>
+        <w:t xml:space="preserve"> </w:t>
+      </w:r>
+      <w:r>
+        <w:t>Do tej rodziny należą takie właśnie gry jak Connect6, Gomoku, Tic-Tac-Toe itp.</w:t>
+      </w:r>
+      <w:r>
+        <w:t xml:space="preserve"> Istnieje więc realna szansa napisania czegoś parametryzowanego a w dodatku lepszego i porównania tego z a</w:t>
+      </w:r>
+      <w:r>
+        <w:t>nalizowanym wcześniej silnikiem</w:t>
+      </w:r>
+      <w:r>
+        <w:t>.</w:t>
+      </w:r>
+    </w:p>
+    <w:p>
+      <w:pPr>
+        <w:pStyle w:val="Heading2"/>
+      </w:pPr>
+      <w:bookmarkStart w:id="35" w:name="_Toc453551652"/>
+      <w:r>
+        <w:t>Architektura projektu</w:t>
+      </w:r>
       <w:bookmarkEnd w:id="35"/>
     </w:p>
     <w:p>
       <w:r>
-        <w:t>Z powodu analizy programu Connect-k  i zauważenia jego wad, niedociągnięć, zadecydowano o realizacji generator silników dla gier z rodziny (m,n,k,p,q).</w:t>
+        <w:t>Architektura projektu dla gier (m,n,k,p,q) jest tak naprawdę ewolucją architektury generatora silników szachowych. Główną zmianą jest definiowanie flag (wartości) w wywoływaniuniu kompilatora C++ zamiast zamieniania „placeholderów” w kodzie – wzorowano się tutaj na Stockfishu, gdzie odpowiednie flagi mówią czy użyć danej funkcji. Wprowadzono także bibliotekę pośrednią (m,n,k,p,q)EngineWrapper ułatwiającą współpracę z generowanymi silnikami z poziomu .NET-a. I podpatrując rozwiązania z Stockfisha generowane silniki zrealizowano jako aplikacje konsolowe, gdzie komunikacja opiera się na założonym protokole tekstowym.</w:t>
+      </w:r>
+    </w:p>
+    <w:p>
+      <w:r>
+        <w:t>//obrazki i architektura</w:t>
+      </w:r>
+    </w:p>
+    <w:p>
+      <w:pPr>
+        <w:keepNext/>
+        <w:ind w:firstLine="0"/>
+        <w:jc w:val="center"/>
+      </w:pPr>
+      <w:r>
+        <w:rPr>
+          <w:noProof/>
+          <w:lang w:val="en-US"/>
+        </w:rPr>
+        <w:lastRenderedPageBreak/>
+        <w:drawing>
+          <wp:inline distT="0" distB="0" distL="0" distR="0" wp14:anchorId="7053FEFB" wp14:editId="6169E7BB">
+            <wp:extent cx="5386070" cy="2166620"/>
+            <wp:effectExtent l="0" t="0" r="5080" b="5080"/>
+            <wp:docPr id="5" name="Picture 5"/>
+            <wp:cNvGraphicFramePr>
+              <a:graphicFrameLocks xmlns:a="http://schemas.openxmlformats.org/drawingml/2006/main" noChangeAspect="1"/>
+            </wp:cNvGraphicFramePr>
+            <a:graphic xmlns:a="http://schemas.openxmlformats.org/drawingml/2006/main">
+              <a:graphicData uri="http://schemas.openxmlformats.org/drawingml/2006/picture">
+                <pic:pic xmlns:pic="http://schemas.openxmlformats.org/drawingml/2006/picture">
+                  <pic:nvPicPr>
+                    <pic:cNvPr id="5" name="DD812C1.tmp"/>
+                    <pic:cNvPicPr/>
+                  </pic:nvPicPr>
+                  <pic:blipFill>
+                    <a:blip r:embed="rId15">
+                      <a:extLst>
+                        <a:ext uri="{28A0092B-C50C-407E-A947-70E740481C1C}">
+                          <a14:useLocalDpi xmlns:a14="http://schemas.microsoft.com/office/drawing/2010/main" val="0"/>
+                        </a:ext>
+                      </a:extLst>
+                    </a:blip>
+                    <a:stretch>
+                      <a:fillRect/>
+                    </a:stretch>
+                  </pic:blipFill>
+                  <pic:spPr>
+                    <a:xfrm>
+                      <a:off x="0" y="0"/>
+                      <a:ext cx="5386070" cy="2166620"/>
+                    </a:xfrm>
+                    <a:prstGeom prst="rect">
+                      <a:avLst/>
+                    </a:prstGeom>
+                  </pic:spPr>
+                </pic:pic>
+              </a:graphicData>
+            </a:graphic>
+          </wp:inline>
+        </w:drawing>
+      </w:r>
+    </w:p>
+    <w:p>
+      <w:pPr>
+        <w:pStyle w:val="Caption"/>
+      </w:pPr>
+      <w:r>
+        <w:t xml:space="preserve">Rysunek </w:t>
+      </w:r>
+      <w:r>
+        <w:fldChar w:fldCharType="begin"/>
+      </w:r>
+      <w:r>
+        <w:instrText xml:space="preserve"> STYLEREF 1 \s </w:instrText>
+      </w:r>
+      <w:r>
+        <w:fldChar w:fldCharType="separate"/>
+      </w:r>
+      <w:r>
+        <w:rPr>
+          <w:noProof/>
+        </w:rPr>
+        <w:t>3</w:t>
+      </w:r>
+      <w:r>
+        <w:fldChar w:fldCharType="end"/>
+      </w:r>
+      <w:r>
+        <w:t>.</w:t>
+      </w:r>
+      <w:r>
+        <w:fldChar w:fldCharType="begin"/>
+      </w:r>
+      <w:r>
+        <w:instrText xml:space="preserve"> SEQ Rysunek \* ARABIC \s 1 </w:instrText>
+      </w:r>
+      <w:r>
+        <w:fldChar w:fldCharType="separate"/>
+      </w:r>
+      <w:r>
+        <w:rPr>
+          <w:noProof/>
+        </w:rPr>
+        <w:t>2</w:t>
+      </w:r>
+      <w:r>
+        <w:fldChar w:fldCharType="end"/>
+      </w:r>
+      <w:r>
+        <w:t>. "Code map"</w:t>
+      </w:r>
+      <w:r>
+        <w:rPr>
+          <w:noProof/>
+        </w:rPr>
+        <w:t xml:space="preserve"> dla solucji</w:t>
+      </w:r>
+    </w:p>
+    <w:p>
+      <w:r>
+        <w:t>Projekt</w:t>
       </w:r>
       <w:r>
         <w:t xml:space="preserve"> </w:t>
       </w:r>
       <w:r>
-        <w:t>Do tej rodziny należą takie właśnie gry jak Connect6, Gomoku, Tic-Tac-Toe itp.</w:t>
-      </w:r>
-      <w:r>
-        <w:t xml:space="preserve"> Istnieje więc realna szansa napisania czegoś parametryzowanego a w dodatku lepszego i porównania tego z analizowanym wcześniej silnikiem.</w:t>
-      </w:r>
-    </w:p>
-    <w:p>
-      <w:pPr>
-        <w:rPr>
-          <w:lang w:val="en-US"/>
-        </w:rPr>
-      </w:pPr>
-      <w:r>
-        <w:rPr>
-          <w:lang w:val="en-US"/>
-        </w:rPr>
-        <w:t xml:space="preserve">//TODO: Lorem ipsum dolor sit amet, eu cum mentitum percipit hendrerit, brute tacimates convenire id vim. </w:t>
+        <w:t>powstał</w:t>
+      </w:r>
+      <w:r>
+        <w:t xml:space="preserve"> </w:t>
+      </w:r>
+      <w:r>
+        <w:t>w</w:t>
+      </w:r>
+      <w:r>
+        <w:t xml:space="preserve"> IDE Microsoft</w:t>
+      </w:r>
+      <w:r>
+        <w:t xml:space="preserve"> Visual Studio 2015 Ultimate</w:t>
+      </w:r>
+      <w:r>
+        <w:t>.</w:t>
+      </w:r>
+      <w:r>
+        <w:t xml:space="preserve"> Oprócz przyzwaczajeń autora, dużym plusem z punktu widzenia projektu jest wsparcie wielu technologii – tutaj przydatne okazały się jezyki C++ (kod silników) i C# (kod pozostałych części projektu, w tym generatora). Visual Studio jest najlepszym IDE dla języka C# i środowiska .NET a jego wsparcie dla najnowszych standardów C++11, C++14 i C++17 jest całkiem niezłe [63][64].</w:t>
+      </w:r>
+    </w:p>
+    <w:p>
+      <w:pPr>
+        <w:pStyle w:val="Heading2"/>
+        <w:rPr>
+          <w:lang w:val="en-US"/>
+        </w:rPr>
+      </w:pPr>
+      <w:bookmarkStart w:id="36" w:name="_Toc453551653"/>
+      <w:r>
+        <w:rPr>
+          <w:lang w:val="en-US"/>
+        </w:rPr>
+        <w:t>G</w:t>
+      </w:r>
+      <w:r>
+        <w:rPr>
+          <w:lang w:val="en-US"/>
+        </w:rPr>
+        <w:t>enerator</w:t>
+      </w:r>
+      <w:r>
+        <w:rPr>
+          <w:lang w:val="en-US"/>
+        </w:rPr>
+        <w:t xml:space="preserve"> silników</w:t>
+      </w:r>
+      <w:r>
+        <w:rPr>
+          <w:lang w:val="en-US"/>
+        </w:rPr>
+        <w:t xml:space="preserve"> - (</w:t>
       </w:r>
       <w:proofErr w:type="gramStart"/>
       <w:r>
         <w:rPr>
           <w:lang w:val="en-US"/>
         </w:rPr>
+        <w:t>m,n</w:t>
+      </w:r>
+      <w:proofErr w:type="gramEnd"/>
+      <w:r>
+        <w:rPr>
+          <w:lang w:val="en-US"/>
+        </w:rPr>
+        <w:t>,k,p,q)EnginesGenerator</w:t>
+      </w:r>
+      <w:bookmarkEnd w:id="36"/>
+    </w:p>
+    <w:p>
+      <w:r>
+        <w:t>Najważniejszą aplikacją z całego projektu jest generator silników gier logicznych nazwany (m,n,k,p,q)EnginesGenerator</w:t>
+      </w:r>
+      <w:r>
+        <w:t>.</w:t>
+      </w:r>
+      <w:r>
+        <w:t xml:space="preserve"> Napisany jest w C# 6.0 pod wersję 4.6.1 środowiska Microsoft .NET z graficznym interfejsem użytkownika zrealizowanym w XAML w WPF-ie. Odpowiada za generowanie silników gier logicznych w oparciu o kod silnika gry w C++ z makrami (opisany w następnym rozdziale) i wielkości zdefiniowane przez użytkownika w GUI.</w:t>
+      </w:r>
+      <w:r>
+        <w:t xml:space="preserve"> Poniżej zaprezentowano jak wygląda program tuż po uruchomieniu.</w:t>
+      </w:r>
+    </w:p>
+    <w:p>
+      <w:pPr>
+        <w:keepNext/>
+        <w:ind w:firstLine="0"/>
+        <w:jc w:val="center"/>
+      </w:pPr>
+      <w:r>
+        <w:rPr>
+          <w:noProof/>
+          <w:lang w:val="en-US"/>
+        </w:rPr>
+        <w:lastRenderedPageBreak/>
+        <w:drawing>
+          <wp:inline distT="0" distB="0" distL="0" distR="0" wp14:anchorId="36EBD736" wp14:editId="10AC0A23">
+            <wp:extent cx="5386070" cy="6226175"/>
+            <wp:effectExtent l="0" t="0" r="5080" b="3175"/>
+            <wp:docPr id="11" name="Picture 11"/>
+            <wp:cNvGraphicFramePr>
+              <a:graphicFrameLocks xmlns:a="http://schemas.openxmlformats.org/drawingml/2006/main" noChangeAspect="1"/>
+            </wp:cNvGraphicFramePr>
+            <a:graphic xmlns:a="http://schemas.openxmlformats.org/drawingml/2006/main">
+              <a:graphicData uri="http://schemas.openxmlformats.org/drawingml/2006/picture">
+                <pic:pic xmlns:pic="http://schemas.openxmlformats.org/drawingml/2006/picture">
+                  <pic:nvPicPr>
+                    <pic:cNvPr id="1" name=""/>
+                    <pic:cNvPicPr/>
+                  </pic:nvPicPr>
+                  <pic:blipFill>
+                    <a:blip r:embed="rId16"/>
+                    <a:stretch>
+                      <a:fillRect/>
+                    </a:stretch>
+                  </pic:blipFill>
+                  <pic:spPr>
+                    <a:xfrm>
+                      <a:off x="0" y="0"/>
+                      <a:ext cx="5386070" cy="6226175"/>
+                    </a:xfrm>
+                    <a:prstGeom prst="rect">
+                      <a:avLst/>
+                    </a:prstGeom>
+                  </pic:spPr>
+                </pic:pic>
+              </a:graphicData>
+            </a:graphic>
+          </wp:inline>
+        </w:drawing>
+      </w:r>
+    </w:p>
+    <w:p>
+      <w:pPr>
+        <w:pStyle w:val="Caption"/>
+      </w:pPr>
+      <w:r>
+        <w:t xml:space="preserve">Rysunek </w:t>
+      </w:r>
+      <w:r>
+        <w:fldChar w:fldCharType="begin"/>
+      </w:r>
+      <w:r>
+        <w:instrText xml:space="preserve"> STYLEREF 1 \s </w:instrText>
+      </w:r>
+      <w:r>
+        <w:fldChar w:fldCharType="separate"/>
+      </w:r>
+      <w:r>
+        <w:rPr>
+          <w:noProof/>
+        </w:rPr>
+        <w:t>3</w:t>
+      </w:r>
+      <w:r>
+        <w:fldChar w:fldCharType="end"/>
+      </w:r>
+      <w:r>
+        <w:t>.</w:t>
+      </w:r>
+      <w:r>
+        <w:fldChar w:fldCharType="begin"/>
+      </w:r>
+      <w:r>
+        <w:instrText xml:space="preserve"> SEQ Rysunek \* ARABIC \s 1 </w:instrText>
+      </w:r>
+      <w:r>
+        <w:fldChar w:fldCharType="separate"/>
+      </w:r>
+      <w:r>
+        <w:rPr>
+          <w:noProof/>
+        </w:rPr>
+        <w:t>3</w:t>
+      </w:r>
+      <w:r>
+        <w:fldChar w:fldCharType="end"/>
+      </w:r>
+      <w:r>
+        <w:t xml:space="preserve">. Interfejs użytkownika aplikacji </w:t>
+      </w:r>
+      <w:r>
+        <w:t>(m,n,k,p,q)EnginesGenerator</w:t>
+      </w:r>
+    </w:p>
+    <w:p>
+      <w:r>
+        <w:t>Architektura projektu rozdzielająca odpowiedzialności bardziej pomiędzy aplikacje aniżeli pomiędzy moduły jednej aplikacji spowodowała, że generator sam w sobie jest względnie prosty</w:t>
+      </w:r>
+      <w:r>
+        <w:t>. C</w:t>
+      </w:r>
+      <w:r>
+        <w:t>ała logika związana z interakcją z silnikami jest wyniesiona do</w:t>
+      </w:r>
+      <w:r>
+        <w:t xml:space="preserve"> biblioteki (m,n,k,p,q)EngineWrapper. Cała logika przełączania pomiędzy różnymi wersjami kodu w zależności od zdefiniowanych przez użytkownika w generatorze wartości jest zaimplementowana za pomocą makr w kodzie silników (m,n,k,p,q)GameEngine.</w:t>
+      </w:r>
+      <w:r>
+        <w:t xml:space="preserve"> Głównym zadaniem generatora jest wywoływanie kompilatora C++ na kodzie silników z odpowiednimi flagami. Dlatego też niżej zaprezentowany „code map” jest stosunkowo skromny, w dodatku usunięto z niego klasy mało znaczące. </w:t>
+      </w:r>
+    </w:p>
+    <w:p>
+      <w:pPr>
+        <w:keepNext/>
+        <w:ind w:firstLine="0"/>
+        <w:jc w:val="center"/>
+      </w:pPr>
+      <w:r>
+        <w:rPr>
+          <w:noProof/>
+          <w:lang w:val="en-US"/>
+        </w:rPr>
+        <w:lastRenderedPageBreak/>
+        <w:drawing>
+          <wp:inline distT="0" distB="0" distL="0" distR="0" wp14:anchorId="330D9A30" wp14:editId="2BE0E321">
+            <wp:extent cx="5386070" cy="4319270"/>
+            <wp:effectExtent l="0" t="0" r="5080" b="5080"/>
+            <wp:docPr id="8" name="Picture 8"/>
+            <wp:cNvGraphicFramePr>
+              <a:graphicFrameLocks xmlns:a="http://schemas.openxmlformats.org/drawingml/2006/main" noChangeAspect="1"/>
+            </wp:cNvGraphicFramePr>
+            <a:graphic xmlns:a="http://schemas.openxmlformats.org/drawingml/2006/main">
+              <a:graphicData uri="http://schemas.openxmlformats.org/drawingml/2006/picture">
+                <pic:pic xmlns:pic="http://schemas.openxmlformats.org/drawingml/2006/picture">
+                  <pic:nvPicPr>
+                    <pic:cNvPr id="8" name="DD8DE27.tmp"/>
+                    <pic:cNvPicPr/>
+                  </pic:nvPicPr>
+                  <pic:blipFill>
+                    <a:blip r:embed="rId17">
+                      <a:extLst>
+                        <a:ext uri="{28A0092B-C50C-407E-A947-70E740481C1C}">
+                          <a14:useLocalDpi xmlns:a14="http://schemas.microsoft.com/office/drawing/2010/main" val="0"/>
+                        </a:ext>
+                      </a:extLst>
+                    </a:blip>
+                    <a:stretch>
+                      <a:fillRect/>
+                    </a:stretch>
+                  </pic:blipFill>
+                  <pic:spPr>
+                    <a:xfrm>
+                      <a:off x="0" y="0"/>
+                      <a:ext cx="5386070" cy="4319270"/>
+                    </a:xfrm>
+                    <a:prstGeom prst="rect">
+                      <a:avLst/>
+                    </a:prstGeom>
+                  </pic:spPr>
+                </pic:pic>
+              </a:graphicData>
+            </a:graphic>
+          </wp:inline>
+        </w:drawing>
+      </w:r>
+    </w:p>
+    <w:p>
+      <w:pPr>
+        <w:pStyle w:val="Caption"/>
+        <w:rPr>
+          <w:noProof/>
+        </w:rPr>
+      </w:pPr>
+      <w:r>
+        <w:t xml:space="preserve">Rysunek </w:t>
+      </w:r>
+      <w:r>
+        <w:fldChar w:fldCharType="begin"/>
+      </w:r>
+      <w:r>
+        <w:instrText xml:space="preserve"> STYLEREF 1 \s </w:instrText>
+      </w:r>
+      <w:r>
+        <w:fldChar w:fldCharType="separate"/>
+      </w:r>
+      <w:r>
+        <w:rPr>
+          <w:noProof/>
+        </w:rPr>
+        <w:t>3</w:t>
+      </w:r>
+      <w:r>
+        <w:fldChar w:fldCharType="end"/>
+      </w:r>
+      <w:r>
+        <w:t>.</w:t>
+      </w:r>
+      <w:r>
+        <w:fldChar w:fldCharType="begin"/>
+      </w:r>
+      <w:r>
+        <w:instrText xml:space="preserve"> SEQ Rysunek \* ARABIC \s 1 </w:instrText>
+      </w:r>
+      <w:r>
+        <w:fldChar w:fldCharType="separate"/>
+      </w:r>
+      <w:r>
+        <w:rPr>
+          <w:noProof/>
+        </w:rPr>
+        <w:t>4</w:t>
+      </w:r>
+      <w:r>
+        <w:fldChar w:fldCharType="end"/>
+      </w:r>
+      <w:r>
+        <w:t>. "Code map"</w:t>
+      </w:r>
+      <w:r>
+        <w:rPr>
+          <w:noProof/>
+        </w:rPr>
+        <w:t xml:space="preserve"> dla projektu (m,n,k,p,q)EnginesGenerator</w:t>
+      </w:r>
+    </w:p>
+    <w:p>
+      <w:pPr>
+        <w:ind w:firstLine="0"/>
+      </w:pPr>
+      <w:r>
+        <w:t xml:space="preserve">Rozdzielenie logiki na kilka projektów pozwoliło dodatkowo uniknąć stosowania wzorców architektonicznych takich jak MVVM. W przyszłości wraz z rozwojem aplikacji nie powinno to być jednak specjalnie trudne – widok (View) jest napisany dosyć przemyślanie w XAML-u natomiast model (Model) jest spójny i w miarę prosty. Jedynym zadaniem na przyszłość jest więc napisanie warstwy pośredniczącej (ViewModel), póki co jednak ze względu na </w:t>
+      </w:r>
+      <w:r>
+        <w:t>rozmiary aplikacji autor uważa, że byłby to „overkill”.</w:t>
+      </w:r>
+    </w:p>
+    <w:p>
+      <w:pPr>
+        <w:pStyle w:val="Heading3"/>
+      </w:pPr>
+      <w:r>
+        <w:t>Generacja silników gier logicznych</w:t>
+      </w:r>
+    </w:p>
+    <w:p>
+      <w:r>
+        <w:t>Ddasddsadsadsa</w:t>
+      </w:r>
+    </w:p>
+    <w:p>
+      <w:pPr>
+        <w:ind w:firstLine="0"/>
+      </w:pPr>
+      <w:bookmarkStart w:id="37" w:name="_GoBack"/>
+      <w:bookmarkEnd w:id="37"/>
+    </w:p>
+    <w:p>
+      <w:pPr>
+        <w:pStyle w:val="Heading3"/>
+      </w:pPr>
+      <w:r>
+        <w:t>Proste interakcje z wygenerowanymi silnikami</w:t>
+      </w:r>
+    </w:p>
+    <w:p>
+      <w:r>
+        <w:t>Ddasddsadsadsa</w:t>
+      </w:r>
+    </w:p>
+    <w:p>
+      <w:pPr>
+        <w:pStyle w:val="Heading3"/>
+      </w:pPr>
+      <w:r>
+        <w:t>Tryb „batch”</w:t>
+      </w:r>
+    </w:p>
+    <w:p>
+      <w:r>
+        <w:t>Ddasddsadsadsa</w:t>
+      </w:r>
+    </w:p>
+    <w:p>
+      <w:pPr>
+        <w:ind w:firstLine="0"/>
+      </w:pPr>
+    </w:p>
+    <w:p>
+      <w:pPr>
+        <w:pStyle w:val="Heading2"/>
+      </w:pPr>
+      <w:bookmarkStart w:id="38" w:name="_Toc453551654"/>
+      <w:r>
+        <w:lastRenderedPageBreak/>
+        <w:t xml:space="preserve">Silnik gry w C++ z </w:t>
+      </w:r>
+      <w:r>
+        <w:t>makrami</w:t>
+      </w:r>
+      <w:r>
+        <w:t xml:space="preserve"> - </w:t>
+      </w:r>
+      <w:r>
+        <w:t>(m,n,k,p,q)GameEngine</w:t>
+      </w:r>
+      <w:bookmarkEnd w:id="38"/>
+    </w:p>
+    <w:p>
+      <w:pPr>
+        <w:rPr>
+          <w:lang w:val="en-US"/>
+        </w:rPr>
+      </w:pPr>
+      <w:r>
+        <w:rPr>
+          <w:lang w:val="en-US"/>
+        </w:rPr>
+        <w:t>//TODO</w:t>
+      </w:r>
+      <w:r>
+        <w:rPr>
+          <w:lang w:val="en-US"/>
+        </w:rPr>
+        <w:t>:</w:t>
+      </w:r>
+      <w:r>
+        <w:rPr>
+          <w:lang w:val="en-US"/>
+        </w:rPr>
+        <w:t xml:space="preserve"> Lorem ipsum dolor sit amet, eu cum mentitum percipit hendrerit, brute tacimates convenire id vim. </w:t>
+      </w:r>
+      <w:proofErr w:type="gramStart"/>
+      <w:r>
+        <w:rPr>
+          <w:lang w:val="en-US"/>
+        </w:rPr>
         <w:t>An</w:t>
       </w:r>
       <w:proofErr w:type="gramEnd"/>
@@ -53674,11 +54200,9 @@
       <w:pPr>
         <w:pStyle w:val="Heading2"/>
       </w:pPr>
-      <w:bookmarkStart w:id="36" w:name="_Toc453551652"/>
-      <w:r>
-        <w:t>Architektura projektu</w:t>
-      </w:r>
-      <w:bookmarkEnd w:id="36"/>
+      <w:r>
+        <w:t>Biblioteka ułatwiająca współpracę z silnikiem – (m,n,k,p,q)EngineWrapper</w:t>
+      </w:r>
     </w:p>
     <w:p>
       <w:pPr>
@@ -53734,88 +54258,49 @@
     <w:p>
       <w:pPr>
         <w:pStyle w:val="Heading2"/>
-        <w:rPr>
-          <w:lang w:val="en-US"/>
-        </w:rPr>
-      </w:pPr>
-      <w:bookmarkStart w:id="37" w:name="_Toc453551653"/>
-      <w:r>
-        <w:rPr>
-          <w:lang w:val="en-US"/>
-        </w:rPr>
-        <w:lastRenderedPageBreak/>
-        <w:t>G</w:t>
-      </w:r>
-      <w:r>
-        <w:rPr>
-          <w:lang w:val="en-US"/>
-        </w:rPr>
-        <w:t>enerator</w:t>
-      </w:r>
-      <w:r>
-        <w:rPr>
-          <w:lang w:val="en-US"/>
-        </w:rPr>
-        <w:t xml:space="preserve"> silników</w:t>
-      </w:r>
-      <w:r>
-        <w:rPr>
-          <w:lang w:val="en-US"/>
-        </w:rPr>
-        <w:t xml:space="preserve"> - (</w:t>
+      </w:pPr>
+      <w:bookmarkStart w:id="39" w:name="_Toc453551655"/>
+      <w:r>
+        <w:t>Aplikacja do interfejsu użytkownika - (m,n,k,p,q)GUI</w:t>
+      </w:r>
+      <w:bookmarkEnd w:id="39"/>
+    </w:p>
+    <w:p>
+      <w:pPr>
+        <w:rPr>
+          <w:lang w:val="en-US"/>
+        </w:rPr>
+      </w:pPr>
+      <w:r>
+        <w:rPr>
+          <w:lang w:val="en-US"/>
+        </w:rPr>
+        <w:t>//TODO</w:t>
+      </w:r>
+      <w:r>
+        <w:rPr>
+          <w:lang w:val="en-US"/>
+        </w:rPr>
+        <w:t>:</w:t>
+      </w:r>
+      <w:r>
+        <w:rPr>
+          <w:lang w:val="en-US"/>
+        </w:rPr>
+        <w:t xml:space="preserve"> Lorem ipsum dolor sit amet, eu cum mentitum percipit hendrerit, brute tacimates convenire id vim. </w:t>
       </w:r>
       <w:proofErr w:type="gramStart"/>
       <w:r>
         <w:rPr>
           <w:lang w:val="en-US"/>
         </w:rPr>
-        <w:t>m,n</w:t>
+        <w:t>An</w:t>
       </w:r>
       <w:proofErr w:type="gramEnd"/>
       <w:r>
         <w:rPr>
           <w:lang w:val="en-US"/>
         </w:rPr>
-        <w:t>,k,p,q)EnginesGenerator</w:t>
-      </w:r>
-      <w:bookmarkEnd w:id="37"/>
-    </w:p>
-    <w:p>
-      <w:pPr>
-        <w:rPr>
-          <w:lang w:val="en-US"/>
-        </w:rPr>
-      </w:pPr>
-      <w:r>
-        <w:rPr>
-          <w:lang w:val="en-US"/>
-        </w:rPr>
-        <w:t>//TODO</w:t>
-      </w:r>
-      <w:r>
-        <w:rPr>
-          <w:lang w:val="en-US"/>
-        </w:rPr>
-        <w:t>:</w:t>
-      </w:r>
-      <w:r>
-        <w:rPr>
-          <w:lang w:val="en-US"/>
-        </w:rPr>
-        <w:t xml:space="preserve"> Lorem ipsum dolor sit amet, eu cum mentitum percipit hendrerit, brute tacimates convenire id vim. </w:t>
-      </w:r>
-      <w:proofErr w:type="gramStart"/>
-      <w:r>
-        <w:rPr>
-          <w:lang w:val="en-US"/>
-        </w:rPr>
-        <w:t>An</w:t>
-      </w:r>
-      <w:proofErr w:type="gramEnd"/>
-      <w:r>
-        <w:rPr>
-          <w:lang w:val="en-US"/>
-        </w:rPr>
         <w:t xml:space="preserve"> pro graece tractatos, in postea oporteat platonem est. Illum tibique mnesarchum eam ea, ex sed aliquid volumus, eam sumo consequat at. Ea ludus laoreet tacimates qui, te nam omnesque platonem. Mel</w:t>
       </w:r>
       <w:r>
@@ -53828,123 +54313,6 @@
         <w:rPr>
           <w:lang w:val="en-US"/>
         </w:rPr>
-        <w:t>.</w:t>
-      </w:r>
-    </w:p>
-    <w:p>
-      <w:pPr>
-        <w:pStyle w:val="Heading2"/>
-      </w:pPr>
-      <w:bookmarkStart w:id="38" w:name="_Toc453551654"/>
-      <w:r>
-        <w:t xml:space="preserve">Silnik gry w C++ z placeholderami - </w:t>
-      </w:r>
-      <w:r>
-        <w:t>(m,n,k,p,q)GameEngine</w:t>
-      </w:r>
-      <w:bookmarkEnd w:id="38"/>
-    </w:p>
-    <w:p>
-      <w:pPr>
-        <w:rPr>
-          <w:lang w:val="en-US"/>
-        </w:rPr>
-      </w:pPr>
-      <w:r>
-        <w:rPr>
-          <w:lang w:val="en-US"/>
-        </w:rPr>
-        <w:t>//TODO</w:t>
-      </w:r>
-      <w:r>
-        <w:rPr>
-          <w:lang w:val="en-US"/>
-        </w:rPr>
-        <w:t>:</w:t>
-      </w:r>
-      <w:r>
-        <w:rPr>
-          <w:lang w:val="en-US"/>
-        </w:rPr>
-        <w:t xml:space="preserve"> Lorem ipsum dolor sit amet, eu cum mentitum percipit hendrerit, brute tacimates convenire id vim. </w:t>
-      </w:r>
-      <w:proofErr w:type="gramStart"/>
-      <w:r>
-        <w:rPr>
-          <w:lang w:val="en-US"/>
-        </w:rPr>
-        <w:t>An</w:t>
-      </w:r>
-      <w:proofErr w:type="gramEnd"/>
-      <w:r>
-        <w:rPr>
-          <w:lang w:val="en-US"/>
-        </w:rPr>
-        <w:t xml:space="preserve"> pro graece tractatos, in postea oporteat platonem est. Illum tibique mnesarchum eam ea, ex sed aliquid volumus, eam sumo consequat at. Ea ludus laoreet tacimates qui, te nam omnesque platonem. Mel</w:t>
-      </w:r>
-      <w:r>
-        <w:rPr>
-          <w:lang w:val="en-US"/>
-        </w:rPr>
-        <w:t xml:space="preserve"> euismod iracundia persecuti te</w:t>
-      </w:r>
-      <w:r>
-        <w:rPr>
-          <w:lang w:val="en-US"/>
-        </w:rPr>
-        <w:t>.</w:t>
-      </w:r>
-    </w:p>
-    <w:p>
-      <w:pPr>
-        <w:pStyle w:val="Heading2"/>
-      </w:pPr>
-      <w:bookmarkStart w:id="39" w:name="_Toc453551655"/>
-      <w:r>
-        <w:t>Aplikacja do interfejsu użytkownika - (m,n,k,p,q)GUI</w:t>
-      </w:r>
-      <w:bookmarkEnd w:id="39"/>
-    </w:p>
-    <w:p>
-      <w:r>
-        <w:rPr>
-          <w:lang w:val="en-US"/>
-        </w:rPr>
-        <w:t>//TODO</w:t>
-      </w:r>
-      <w:r>
-        <w:rPr>
-          <w:lang w:val="en-US"/>
-        </w:rPr>
-        <w:t>:</w:t>
-      </w:r>
-      <w:r>
-        <w:rPr>
-          <w:lang w:val="en-US"/>
-        </w:rPr>
-        <w:t xml:space="preserve"> Lorem ipsum dolor sit amet, eu cum mentitum percipit hendrerit, brute tacimates convenire id vim. </w:t>
-      </w:r>
-      <w:proofErr w:type="gramStart"/>
-      <w:r>
-        <w:rPr>
-          <w:lang w:val="en-US"/>
-        </w:rPr>
-        <w:t>An</w:t>
-      </w:r>
-      <w:proofErr w:type="gramEnd"/>
-      <w:r>
-        <w:rPr>
-          <w:lang w:val="en-US"/>
-        </w:rPr>
-        <w:t xml:space="preserve"> pro graece tractatos, in postea oporteat platonem est. Illum tibique mnesarchum eam ea, ex sed aliquid volumus, eam sumo consequat at. Ea ludus laoreet tacimates qui, te nam omnesque platonem. Mel</w:t>
-      </w:r>
-      <w:r>
-        <w:rPr>
-          <w:lang w:val="en-US"/>
-        </w:rPr>
-        <w:t xml:space="preserve"> euismod iracundia persecuti te</w:t>
-      </w:r>
-      <w:r>
         <w:t>.</w:t>
       </w:r>
     </w:p>
@@ -54176,7 +54544,7 @@
           <w:lang w:val="pl-PL"/>
         </w:rPr>
       </w:pPr>
-      <w:hyperlink r:id="rId15" w:history="1">
+      <w:hyperlink r:id="rId18" w:history="1">
         <w:r>
           <w:rPr>
             <w:rStyle w:val="Hyperlink"/>
@@ -54199,7 +54567,7 @@
           <w:lang w:val="pl-PL"/>
         </w:rPr>
       </w:pPr>
-      <w:hyperlink r:id="rId16" w:history="1">
+      <w:hyperlink r:id="rId19" w:history="1">
         <w:r>
           <w:rPr>
             <w:rStyle w:val="Hyperlink"/>
@@ -54222,7 +54590,7 @@
           <w:lang w:val="pl-PL"/>
         </w:rPr>
       </w:pPr>
-      <w:hyperlink r:id="rId17" w:history="1">
+      <w:hyperlink r:id="rId20" w:history="1">
         <w:r>
           <w:rPr>
             <w:rStyle w:val="Hyperlink"/>
@@ -54245,7 +54613,7 @@
           <w:lang w:val="pl-PL"/>
         </w:rPr>
       </w:pPr>
-      <w:hyperlink r:id="rId18" w:history="1">
+      <w:hyperlink r:id="rId21" w:history="1">
         <w:r>
           <w:rPr>
             <w:rStyle w:val="Hyperlink"/>
@@ -54268,7 +54636,7 @@
           <w:lang w:val="pl-PL"/>
         </w:rPr>
       </w:pPr>
-      <w:hyperlink r:id="rId19" w:history="1">
+      <w:hyperlink r:id="rId22" w:history="1">
         <w:r>
           <w:rPr>
             <w:rStyle w:val="Hyperlink"/>
@@ -54297,7 +54665,7 @@
           <w:lang w:val="pl-PL"/>
         </w:rPr>
       </w:pPr>
-      <w:hyperlink r:id="rId20" w:history="1">
+      <w:hyperlink r:id="rId23" w:history="1">
         <w:r>
           <w:rPr>
             <w:rStyle w:val="Hyperlink"/>
@@ -54320,7 +54688,7 @@
           <w:lang w:val="pl-PL"/>
         </w:rPr>
       </w:pPr>
-      <w:hyperlink r:id="rId21" w:history="1">
+      <w:hyperlink r:id="rId24" w:history="1">
         <w:r>
           <w:rPr>
             <w:rStyle w:val="Hyperlink"/>
@@ -54355,7 +54723,7 @@
         </w:rPr>
         <w:br/>
       </w:r>
-      <w:hyperlink r:id="rId22" w:history="1">
+      <w:hyperlink r:id="rId25" w:history="1">
         <w:r>
           <w:rPr>
             <w:rStyle w:val="Hyperlink"/>
@@ -54384,7 +54752,7 @@
           <w:lang w:val="pl-PL"/>
         </w:rPr>
       </w:pPr>
-      <w:hyperlink r:id="rId23" w:history="1">
+      <w:hyperlink r:id="rId26" w:history="1">
         <w:r>
           <w:rPr>
             <w:rStyle w:val="Hyperlink"/>
@@ -54407,7 +54775,7 @@
           <w:lang w:val="pl-PL"/>
         </w:rPr>
       </w:pPr>
-      <w:hyperlink r:id="rId24" w:history="1">
+      <w:hyperlink r:id="rId27" w:history="1">
         <w:r>
           <w:rPr>
             <w:rStyle w:val="Hyperlink"/>
@@ -54430,7 +54798,7 @@
           <w:lang w:val="pl-PL"/>
         </w:rPr>
       </w:pPr>
-      <w:hyperlink r:id="rId25" w:history="1">
+      <w:hyperlink r:id="rId28" w:history="1">
         <w:r>
           <w:rPr>
             <w:rStyle w:val="Hyperlink"/>
@@ -54453,7 +54821,7 @@
           <w:lang w:val="pl-PL"/>
         </w:rPr>
       </w:pPr>
-      <w:hyperlink r:id="rId26" w:history="1">
+      <w:hyperlink r:id="rId29" w:history="1">
         <w:r>
           <w:rPr>
             <w:rStyle w:val="Hyperlink"/>
@@ -54476,7 +54844,7 @@
           <w:lang w:val="pl-PL"/>
         </w:rPr>
       </w:pPr>
-      <w:hyperlink r:id="rId27" w:history="1">
+      <w:hyperlink r:id="rId30" w:history="1">
         <w:r>
           <w:rPr>
             <w:rStyle w:val="Hyperlink"/>
@@ -54499,7 +54867,7 @@
           <w:lang w:val="pl-PL"/>
         </w:rPr>
       </w:pPr>
-      <w:hyperlink r:id="rId28" w:history="1">
+      <w:hyperlink r:id="rId31" w:history="1">
         <w:r>
           <w:rPr>
             <w:rStyle w:val="Hyperlink"/>
@@ -54522,7 +54890,7 @@
           <w:lang w:val="pl-PL"/>
         </w:rPr>
       </w:pPr>
-      <w:hyperlink r:id="rId29" w:history="1">
+      <w:hyperlink r:id="rId32" w:history="1">
         <w:r>
           <w:rPr>
             <w:rStyle w:val="Hyperlink"/>
@@ -54545,7 +54913,7 @@
           <w:lang w:val="pl-PL"/>
         </w:rPr>
       </w:pPr>
-      <w:hyperlink r:id="rId30" w:history="1">
+      <w:hyperlink r:id="rId33" w:history="1">
         <w:r>
           <w:rPr>
             <w:rStyle w:val="Hyperlink"/>
@@ -54568,7 +54936,7 @@
           <w:lang w:val="pl-PL"/>
         </w:rPr>
       </w:pPr>
-      <w:hyperlink r:id="rId31" w:history="1">
+      <w:hyperlink r:id="rId34" w:history="1">
         <w:r>
           <w:rPr>
             <w:rStyle w:val="Hyperlink"/>
@@ -54591,7 +54959,7 @@
           <w:lang w:val="pl-PL"/>
         </w:rPr>
       </w:pPr>
-      <w:hyperlink r:id="rId32" w:history="1">
+      <w:hyperlink r:id="rId35" w:history="1">
         <w:r>
           <w:rPr>
             <w:rStyle w:val="Hyperlink"/>
@@ -54614,7 +54982,7 @@
           <w:lang w:val="pl-PL"/>
         </w:rPr>
       </w:pPr>
-      <w:hyperlink r:id="rId33" w:history="1">
+      <w:hyperlink r:id="rId36" w:history="1">
         <w:r>
           <w:rPr>
             <w:rStyle w:val="Hyperlink"/>
@@ -54637,7 +55005,7 @@
           <w:lang w:val="pl-PL"/>
         </w:rPr>
       </w:pPr>
-      <w:hyperlink r:id="rId34" w:history="1">
+      <w:hyperlink r:id="rId37" w:history="1">
         <w:r>
           <w:rPr>
             <w:rStyle w:val="Hyperlink"/>
@@ -54660,7 +55028,7 @@
           <w:lang w:val="pl-PL"/>
         </w:rPr>
       </w:pPr>
-      <w:hyperlink r:id="rId35" w:history="1">
+      <w:hyperlink r:id="rId38" w:history="1">
         <w:r>
           <w:rPr>
             <w:rStyle w:val="Hyperlink"/>
@@ -54683,7 +55051,7 @@
           <w:lang w:val="pl-PL"/>
         </w:rPr>
       </w:pPr>
-      <w:hyperlink r:id="rId36" w:history="1">
+      <w:hyperlink r:id="rId39" w:history="1">
         <w:r>
           <w:rPr>
             <w:rStyle w:val="Hyperlink"/>
@@ -54706,7 +55074,7 @@
           <w:lang w:val="pl-PL"/>
         </w:rPr>
       </w:pPr>
-      <w:hyperlink r:id="rId37" w:history="1">
+      <w:hyperlink r:id="rId40" w:history="1">
         <w:r>
           <w:rPr>
             <w:rStyle w:val="Hyperlink"/>
@@ -54729,7 +55097,7 @@
           <w:lang w:val="pl-PL"/>
         </w:rPr>
       </w:pPr>
-      <w:hyperlink r:id="rId38" w:history="1">
+      <w:hyperlink r:id="rId41" w:history="1">
         <w:r>
           <w:rPr>
             <w:rStyle w:val="Hyperlink"/>
@@ -54758,7 +55126,7 @@
           <w:lang w:val="pl-PL"/>
         </w:rPr>
       </w:pPr>
-      <w:hyperlink r:id="rId39" w:history="1">
+      <w:hyperlink r:id="rId42" w:history="1">
         <w:r>
           <w:rPr>
             <w:rStyle w:val="Hyperlink"/>
@@ -54781,7 +55149,7 @@
           <w:lang w:val="pl-PL"/>
         </w:rPr>
       </w:pPr>
-      <w:hyperlink r:id="rId40" w:history="1">
+      <w:hyperlink r:id="rId43" w:history="1">
         <w:r>
           <w:rPr>
             <w:rStyle w:val="Hyperlink"/>
@@ -54804,7 +55172,7 @@
           <w:lang w:val="pl-PL"/>
         </w:rPr>
       </w:pPr>
-      <w:hyperlink r:id="rId41" w:history="1">
+      <w:hyperlink r:id="rId44" w:history="1">
         <w:r>
           <w:rPr>
             <w:rStyle w:val="Hyperlink"/>
@@ -54827,7 +55195,7 @@
           <w:lang w:val="pl-PL"/>
         </w:rPr>
       </w:pPr>
-      <w:hyperlink r:id="rId42" w:history="1">
+      <w:hyperlink r:id="rId45" w:history="1">
         <w:r>
           <w:rPr>
             <w:rStyle w:val="Hyperlink"/>
@@ -54850,7 +55218,7 @@
           <w:lang w:val="pl-PL"/>
         </w:rPr>
       </w:pPr>
-      <w:hyperlink r:id="rId43" w:history="1">
+      <w:hyperlink r:id="rId46" w:history="1">
         <w:r>
           <w:rPr>
             <w:rStyle w:val="Hyperlink"/>
@@ -54873,7 +55241,7 @@
           <w:lang w:val="pl-PL"/>
         </w:rPr>
       </w:pPr>
-      <w:hyperlink r:id="rId44" w:history="1">
+      <w:hyperlink r:id="rId47" w:history="1">
         <w:r>
           <w:rPr>
             <w:rStyle w:val="Hyperlink"/>
@@ -54902,7 +55270,7 @@
           <w:lang w:val="pl-PL"/>
         </w:rPr>
       </w:pPr>
-      <w:hyperlink r:id="rId45" w:history="1">
+      <w:hyperlink r:id="rId48" w:history="1">
         <w:r>
           <w:rPr>
             <w:rStyle w:val="Hyperlink"/>
@@ -54925,7 +55293,7 @@
           <w:lang w:val="pl-PL"/>
         </w:rPr>
       </w:pPr>
-      <w:hyperlink r:id="rId46" w:history="1">
+      <w:hyperlink r:id="rId49" w:history="1">
         <w:r>
           <w:rPr>
             <w:rStyle w:val="Hyperlink"/>
@@ -54948,7 +55316,7 @@
           <w:lang w:val="pl-PL"/>
         </w:rPr>
       </w:pPr>
-      <w:hyperlink r:id="rId47" w:history="1">
+      <w:hyperlink r:id="rId50" w:history="1">
         <w:r>
           <w:rPr>
             <w:rStyle w:val="Hyperlink"/>
@@ -54971,7 +55339,7 @@
           <w:lang w:val="pl-PL"/>
         </w:rPr>
       </w:pPr>
-      <w:hyperlink r:id="rId48" w:history="1">
+      <w:hyperlink r:id="rId51" w:history="1">
         <w:r>
           <w:rPr>
             <w:rStyle w:val="Hyperlink"/>
@@ -55010,7 +55378,7 @@
       <w:r>
         <w:br/>
       </w:r>
-      <w:hyperlink r:id="rId49" w:history="1">
+      <w:hyperlink r:id="rId52" w:history="1">
         <w:r>
           <w:rPr>
             <w:rStyle w:val="Hyperlink"/>
@@ -55029,7 +55397,7 @@
           <w:lang w:val="pl-PL"/>
         </w:rPr>
       </w:pPr>
-      <w:hyperlink r:id="rId50" w:history="1">
+      <w:hyperlink r:id="rId53" w:history="1">
         <w:r>
           <w:rPr>
             <w:rStyle w:val="Hyperlink"/>
@@ -55052,7 +55420,7 @@
           <w:lang w:val="pl-PL"/>
         </w:rPr>
       </w:pPr>
-      <w:hyperlink r:id="rId51" w:history="1">
+      <w:hyperlink r:id="rId54" w:history="1">
         <w:r>
           <w:rPr>
             <w:rStyle w:val="Hyperlink"/>
@@ -55075,7 +55443,7 @@
           <w:lang w:val="pl-PL"/>
         </w:rPr>
       </w:pPr>
-      <w:hyperlink r:id="rId52" w:history="1">
+      <w:hyperlink r:id="rId55" w:history="1">
         <w:r>
           <w:rPr>
             <w:rStyle w:val="Hyperlink"/>
@@ -55140,7 +55508,7 @@
         </w:rPr>
         <w:br/>
       </w:r>
-      <w:hyperlink r:id="rId53" w:history="1">
+      <w:hyperlink r:id="rId56" w:history="1">
         <w:r>
           <w:rPr>
             <w:rStyle w:val="Hyperlink"/>
@@ -55163,7 +55531,7 @@
           <w:lang w:val="pl-PL"/>
         </w:rPr>
       </w:pPr>
-      <w:hyperlink r:id="rId54" w:anchor="671709" w:history="1">
+      <w:hyperlink r:id="rId57" w:anchor="671709" w:history="1">
         <w:r>
           <w:rPr>
             <w:rStyle w:val="Hyperlink"/>
@@ -55186,7 +55554,7 @@
           <w:lang w:val="pl-PL"/>
         </w:rPr>
       </w:pPr>
-      <w:hyperlink r:id="rId55" w:history="1">
+      <w:hyperlink r:id="rId58" w:history="1">
         <w:r>
           <w:rPr>
             <w:rStyle w:val="Hyperlink"/>
@@ -55209,7 +55577,7 @@
           <w:lang w:val="pl-PL"/>
         </w:rPr>
       </w:pPr>
-      <w:hyperlink r:id="rId56" w:history="1">
+      <w:hyperlink r:id="rId59" w:history="1">
         <w:r>
           <w:rPr>
             <w:rStyle w:val="Hyperlink"/>
@@ -55232,7 +55600,7 @@
           <w:lang w:val="pl-PL"/>
         </w:rPr>
       </w:pPr>
-      <w:hyperlink r:id="rId57" w:history="1">
+      <w:hyperlink r:id="rId60" w:history="1">
         <w:r>
           <w:rPr>
             <w:rStyle w:val="Hyperlink"/>
@@ -55255,7 +55623,7 @@
           <w:lang w:val="pl-PL"/>
         </w:rPr>
       </w:pPr>
-      <w:hyperlink r:id="rId58" w:history="1">
+      <w:hyperlink r:id="rId61" w:history="1">
         <w:r>
           <w:rPr>
             <w:rStyle w:val="Hyperlink"/>
@@ -55278,7 +55646,7 @@
           <w:lang w:val="pl-PL"/>
         </w:rPr>
       </w:pPr>
-      <w:hyperlink r:id="rId59" w:history="1">
+      <w:hyperlink r:id="rId62" w:history="1">
         <w:r>
           <w:rPr>
             <w:rStyle w:val="Hyperlink"/>
@@ -55307,7 +55675,7 @@
           <w:lang w:val="pl-PL"/>
         </w:rPr>
       </w:pPr>
-      <w:hyperlink r:id="rId60" w:history="1">
+      <w:hyperlink r:id="rId63" w:history="1">
         <w:r>
           <w:rPr>
             <w:rStyle w:val="Hyperlink"/>
@@ -55330,7 +55698,7 @@
           <w:lang w:val="pl-PL"/>
         </w:rPr>
       </w:pPr>
-      <w:hyperlink r:id="rId61" w:history="1">
+      <w:hyperlink r:id="rId64" w:history="1">
         <w:r>
           <w:rPr>
             <w:rStyle w:val="Hyperlink"/>
@@ -55353,7 +55721,7 @@
           <w:lang w:val="pl-PL"/>
         </w:rPr>
       </w:pPr>
-      <w:hyperlink r:id="rId62" w:history="1">
+      <w:hyperlink r:id="rId65" w:history="1">
         <w:r>
           <w:rPr>
             <w:rStyle w:val="Hyperlink"/>
@@ -55376,7 +55744,7 @@
           <w:lang w:val="pl-PL"/>
         </w:rPr>
       </w:pPr>
-      <w:hyperlink r:id="rId63" w:history="1">
+      <w:hyperlink r:id="rId66" w:history="1">
         <w:r>
           <w:rPr>
             <w:rStyle w:val="Hyperlink"/>
@@ -55399,7 +55767,7 @@
           <w:lang w:val="pl-PL"/>
         </w:rPr>
       </w:pPr>
-      <w:hyperlink r:id="rId64" w:history="1">
+      <w:hyperlink r:id="rId67" w:anchor="POPCNT_and_LZCNT" w:history="1">
         <w:r>
           <w:rPr>
             <w:rStyle w:val="Hyperlink"/>
@@ -55422,7 +55790,7 @@
           <w:lang w:val="pl-PL"/>
         </w:rPr>
       </w:pPr>
-      <w:hyperlink r:id="rId65" w:history="1">
+      <w:hyperlink r:id="rId68" w:history="1">
         <w:r>
           <w:rPr>
             <w:rStyle w:val="Hyperlink"/>
@@ -55445,7 +55813,7 @@
           <w:lang w:val="pl-PL"/>
         </w:rPr>
       </w:pPr>
-      <w:hyperlink r:id="rId66" w:history="1">
+      <w:hyperlink r:id="rId69" w:anchor="LittleEndianRankFileMapping" w:history="1">
         <w:r>
           <w:rPr>
             <w:rStyle w:val="Hyperlink"/>
@@ -55486,7 +55854,7 @@
       <w:r>
         <w:br/>
       </w:r>
-      <w:hyperlink r:id="rId67" w:history="1">
+      <w:hyperlink r:id="rId70" w:history="1">
         <w:r>
           <w:rPr>
             <w:rStyle w:val="Hyperlink"/>
@@ -55505,7 +55873,7 @@
           <w:lang w:val="pl-PL"/>
         </w:rPr>
       </w:pPr>
-      <w:hyperlink r:id="rId68" w:history="1">
+      <w:hyperlink r:id="rId71" w:history="1">
         <w:r>
           <w:rPr>
             <w:rStyle w:val="Hyperlink"/>
@@ -55528,7 +55896,7 @@
           <w:lang w:val="pl-PL"/>
         </w:rPr>
       </w:pPr>
-      <w:hyperlink r:id="rId69" w:history="1">
+      <w:hyperlink r:id="rId72" w:history="1">
         <w:r>
           <w:rPr>
             <w:rStyle w:val="Hyperlink"/>
@@ -55551,7 +55919,7 @@
           <w:lang w:val="pl-PL"/>
         </w:rPr>
       </w:pPr>
-      <w:hyperlink r:id="rId70" w:history="1">
+      <w:hyperlink r:id="rId73" w:history="1">
         <w:r>
           <w:rPr>
             <w:rStyle w:val="Hyperlink"/>
@@ -55574,7 +55942,7 @@
           <w:lang w:val="pl-PL"/>
         </w:rPr>
       </w:pPr>
-      <w:hyperlink r:id="rId71" w:history="1">
+      <w:hyperlink r:id="rId74" w:history="1">
         <w:r>
           <w:rPr>
             <w:rStyle w:val="Hyperlink"/>
@@ -55597,7 +55965,7 @@
           <w:lang w:val="pl-PL"/>
         </w:rPr>
       </w:pPr>
-      <w:hyperlink r:id="rId72" w:history="1">
+      <w:hyperlink r:id="rId75" w:history="1">
         <w:r>
           <w:rPr>
             <w:rStyle w:val="Hyperlink"/>
@@ -55620,7 +55988,7 @@
           <w:lang w:val="pl-PL"/>
         </w:rPr>
       </w:pPr>
-      <w:hyperlink r:id="rId73" w:history="1">
+      <w:hyperlink r:id="rId76" w:history="1">
         <w:r>
           <w:rPr>
             <w:rStyle w:val="Hyperlink"/>
@@ -55637,7 +56005,7 @@
           <w:lang w:val="pl-PL"/>
         </w:rPr>
       </w:pPr>
-      <w:hyperlink r:id="rId74" w:history="1">
+      <w:hyperlink r:id="rId77" w:history="1">
         <w:r>
           <w:rPr>
             <w:rStyle w:val="Hyperlink"/>
@@ -55654,12 +56022,32 @@
           <w:lang w:val="pl-PL"/>
         </w:rPr>
       </w:pPr>
-      <w:r>
+      <w:hyperlink r:id="rId78" w:history="1">
+        <w:r>
+          <w:rPr>
+            <w:rStyle w:val="Hyperlink"/>
+            <w:lang w:val="pl-PL"/>
+          </w:rPr>
+          <w:t>http://tests.stockfishchess.org/tests</w:t>
+        </w:r>
+      </w:hyperlink>
+    </w:p>
+    <w:p>
+      <w:pPr>
+        <w:pStyle w:val="WykazLiteratury"/>
         <w:rPr>
           <w:lang w:val="pl-PL"/>
         </w:rPr>
-        <w:t>http://tests.stockfishchess.org/tests</w:t>
-      </w:r>
+      </w:pPr>
+      <w:hyperlink r:id="rId79" w:history="1">
+        <w:r>
+          <w:rPr>
+            <w:rStyle w:val="Hyperlink"/>
+            <w:lang w:val="pl-PL"/>
+          </w:rPr>
+          <w:t>https://msdn.microsoft.com/en-US/library/hh567368.aspx</w:t>
+        </w:r>
+      </w:hyperlink>
     </w:p>
     <w:p>
       <w:pPr>
@@ -55668,7 +56056,32 @@
           <w:lang w:val="pl-PL"/>
         </w:rPr>
       </w:pPr>
-      <w:hyperlink r:id="rId75" w:history="1">
+      <w:hyperlink r:id="rId80" w:history="1">
+        <w:r>
+          <w:rPr>
+            <w:rStyle w:val="Hyperlink"/>
+            <w:lang w:val="pl-PL"/>
+          </w:rPr>
+          <w:t>http://en.cppreference.com/w/cpp/compiler_support</w:t>
+        </w:r>
+      </w:hyperlink>
+    </w:p>
+    <w:p>
+      <w:pPr>
+        <w:pStyle w:val="WykazLiteratury"/>
+        <w:rPr>
+          <w:lang w:val="pl-PL"/>
+        </w:rPr>
+      </w:pPr>
+    </w:p>
+    <w:p>
+      <w:pPr>
+        <w:pStyle w:val="WykazLiteratury"/>
+        <w:rPr>
+          <w:lang w:val="pl-PL"/>
+        </w:rPr>
+      </w:pPr>
+      <w:hyperlink r:id="rId81" w:anchor="MoHex" w:history="1">
         <w:r>
           <w:rPr>
             <w:rStyle w:val="Hyperlink"/>
@@ -55691,7 +56104,7 @@
           <w:lang w:val="pl-PL"/>
         </w:rPr>
       </w:pPr>
-      <w:hyperlink r:id="rId76" w:history="1">
+      <w:hyperlink r:id="rId82" w:history="1">
         <w:r>
           <w:rPr>
             <w:rStyle w:val="Hyperlink"/>
@@ -55724,6 +56137,7 @@
         <w:rPr>
           <w:lang w:val="pl-PL"/>
         </w:rPr>
+        <w:lastRenderedPageBreak/>
         <w:t xml:space="preserve">Kod źródłowy programu MoHex  </w:t>
       </w:r>
       <w:r>
@@ -55762,7 +56176,7 @@
         </w:rPr>
         <w:br/>
       </w:r>
-      <w:hyperlink r:id="rId77" w:history="1">
+      <w:hyperlink r:id="rId83" w:history="1">
         <w:r>
           <w:rPr>
             <w:rStyle w:val="Hyperlink"/>
@@ -55839,7 +56253,7 @@
         </w:rPr>
         <w:br/>
       </w:r>
-      <w:hyperlink r:id="rId78" w:history="1">
+      <w:hyperlink r:id="rId84" w:history="1">
         <w:r>
           <w:rPr>
             <w:rStyle w:val="Hyperlink"/>
@@ -55866,7 +56280,6 @@
         <w:rPr>
           <w:lang w:val="pl-PL"/>
         </w:rPr>
-        <w:lastRenderedPageBreak/>
         <w:t>Dokumentacja programu MoHex w ramach pakietu benzen</w:t>
       </w:r>
       <w:r>
@@ -55875,7 +56288,7 @@
         </w:rPr>
         <w:br/>
       </w:r>
-      <w:hyperlink r:id="rId79" w:history="1">
+      <w:hyperlink r:id="rId85" w:history="1">
         <w:r>
           <w:rPr>
             <w:rStyle w:val="Hyperlink"/>
@@ -55892,7 +56305,7 @@
           <w:lang w:val="pl-PL"/>
         </w:rPr>
       </w:pPr>
-      <w:hyperlink r:id="rId80" w:history="1">
+      <w:hyperlink r:id="rId86" w:history="1">
         <w:r>
           <w:rPr>
             <w:rStyle w:val="Hyperlink"/>
@@ -55921,7 +56334,7 @@
           <w:lang w:val="pl-PL"/>
         </w:rPr>
       </w:pPr>
-      <w:hyperlink r:id="rId81" w:history="1">
+      <w:hyperlink r:id="rId87" w:history="1">
         <w:r>
           <w:rPr>
             <w:rStyle w:val="Hyperlink"/>
@@ -55959,7 +56372,7 @@
       <w:r>
         <w:br/>
       </w:r>
-      <w:hyperlink r:id="rId82" w:history="1">
+      <w:hyperlink r:id="rId88" w:history="1">
         <w:r>
           <w:rPr>
             <w:rStyle w:val="Hyperlink"/>
@@ -55987,7 +56400,7 @@
       <w:r>
         <w:br/>
       </w:r>
-      <w:hyperlink r:id="rId83" w:history="1">
+      <w:hyperlink r:id="rId89" w:history="1">
         <w:r>
           <w:rPr>
             <w:rStyle w:val="Hyperlink"/>
@@ -56009,7 +56422,7 @@
       <w:r>
         <w:br/>
       </w:r>
-      <w:hyperlink r:id="rId84" w:history="1">
+      <w:hyperlink r:id="rId90" w:history="1">
         <w:r>
           <w:rPr>
             <w:rStyle w:val="Hyperlink"/>
@@ -56031,7 +56444,7 @@
       <w:r>
         <w:br/>
       </w:r>
-      <w:hyperlink r:id="rId85" w:history="1">
+      <w:hyperlink r:id="rId91" w:history="1">
         <w:r>
           <w:rPr>
             <w:rStyle w:val="Hyperlink"/>
@@ -56053,7 +56466,7 @@
       <w:r>
         <w:br/>
       </w:r>
-      <w:hyperlink r:id="rId86" w:history="1">
+      <w:hyperlink r:id="rId92" w:history="1">
         <w:r>
           <w:rPr>
             <w:rStyle w:val="Hyperlink"/>
@@ -56078,7 +56491,7 @@
       <w:r>
         <w:br/>
       </w:r>
-      <w:hyperlink r:id="rId87" w:history="1">
+      <w:hyperlink r:id="rId93" w:history="1">
         <w:r>
           <w:rPr>
             <w:rStyle w:val="Hyperlink"/>
@@ -57107,7 +57520,7 @@
     </w:p>
     <w:p/>
     <w:sectPr>
-      <w:footerReference w:type="default" r:id="rId88"/>
+      <w:footerReference w:type="default" r:id="rId94"/>
       <w:pgSz w:w="11906" w:h="16838" w:code="9"/>
       <w:pgMar w:top="1440" w:right="1440" w:bottom="1440" w:left="1984" w:header="720" w:footer="720" w:gutter="0"/>
       <w:pgNumType w:start="3"/>
@@ -57177,7 +57590,7 @@
           <w:rPr>
             <w:noProof/>
           </w:rPr>
-          <w:t>17</w:t>
+          <w:t>50</w:t>
         </w:r>
         <w:r>
           <w:rPr>
@@ -59862,7 +60275,6 @@
     <w:next w:val="Normal"/>
     <w:link w:val="Heading5Char"/>
     <w:uiPriority w:val="9"/>
-    <w:semiHidden/>
     <w:unhideWhenUsed/>
     <w:qFormat/>
     <w:rsid w:val="006D1B57"/>
@@ -59887,7 +60299,6 @@
     <w:next w:val="Normal"/>
     <w:link w:val="Heading6Char"/>
     <w:uiPriority w:val="9"/>
-    <w:semiHidden/>
     <w:unhideWhenUsed/>
     <w:qFormat/>
     <w:rsid w:val="006D1B57"/>
@@ -59992,6 +60403,7 @@
   <w:style w:type="character" w:default="1" w:styleId="DefaultParagraphFont">
     <w:name w:val="Default Paragraph Font"/>
     <w:uiPriority w:val="1"/>
+    <w:semiHidden/>
     <w:unhideWhenUsed/>
   </w:style>
   <w:style w:type="table" w:default="1" w:styleId="TableNormal">
@@ -60203,7 +60615,6 @@
     <w:basedOn w:val="DefaultParagraphFont"/>
     <w:link w:val="Heading5"/>
     <w:uiPriority w:val="9"/>
-    <w:semiHidden/>
     <w:rsid w:val="006D1B57"/>
     <w:rPr>
       <w:rFonts w:asciiTheme="majorHAnsi" w:eastAsiaTheme="majorEastAsia" w:hAnsiTheme="majorHAnsi" w:cstheme="majorBidi"/>
@@ -60217,7 +60628,6 @@
     <w:basedOn w:val="DefaultParagraphFont"/>
     <w:link w:val="Heading6"/>
     <w:uiPriority w:val="9"/>
-    <w:semiHidden/>
     <w:rsid w:val="006D1B57"/>
     <w:rPr>
       <w:rFonts w:asciiTheme="majorHAnsi" w:eastAsiaTheme="majorEastAsia" w:hAnsiTheme="majorHAnsi" w:cstheme="majorBidi"/>
@@ -60371,7 +60781,6 @@
     <w:basedOn w:val="Normal"/>
     <w:link w:val="BodyTextChar"/>
     <w:uiPriority w:val="99"/>
-    <w:semiHidden/>
     <w:unhideWhenUsed/>
     <w:rsid w:val="0058055C"/>
     <w:pPr>
@@ -60383,7 +60792,6 @@
     <w:basedOn w:val="DefaultParagraphFont"/>
     <w:link w:val="BodyText"/>
     <w:uiPriority w:val="99"/>
-    <w:semiHidden/>
     <w:rsid w:val="0058055C"/>
     <w:rPr>
       <w:rFonts w:ascii="Arial" w:hAnsi="Arial"/>
@@ -60524,6 +60932,127 @@
     <w:rPr>
       <w:color w:val="954F72" w:themeColor="followedHyperlink"/>
       <w:u w:val="single"/>
+    </w:rPr>
+  </w:style>
+  <w:style w:type="paragraph" w:styleId="List">
+    <w:name w:val="List"/>
+    <w:basedOn w:val="Normal"/>
+    <w:uiPriority w:val="99"/>
+    <w:unhideWhenUsed/>
+    <w:rsid w:val="002915C3"/>
+    <w:pPr>
+      <w:ind w:left="360" w:hanging="360"/>
+      <w:contextualSpacing/>
+    </w:pPr>
+  </w:style>
+  <w:style w:type="paragraph" w:styleId="List3">
+    <w:name w:val="List 3"/>
+    <w:basedOn w:val="Normal"/>
+    <w:uiPriority w:val="99"/>
+    <w:unhideWhenUsed/>
+    <w:rsid w:val="002915C3"/>
+    <w:pPr>
+      <w:ind w:left="1080" w:hanging="360"/>
+      <w:contextualSpacing/>
+    </w:pPr>
+  </w:style>
+  <w:style w:type="paragraph" w:styleId="BodyTextIndent">
+    <w:name w:val="Body Text Indent"/>
+    <w:basedOn w:val="Normal"/>
+    <w:link w:val="BodyTextIndentChar"/>
+    <w:uiPriority w:val="99"/>
+    <w:unhideWhenUsed/>
+    <w:rsid w:val="002915C3"/>
+    <w:pPr>
+      <w:spacing w:after="120"/>
+      <w:ind w:left="360"/>
+    </w:pPr>
+  </w:style>
+  <w:style w:type="character" w:customStyle="1" w:styleId="BodyTextIndentChar">
+    <w:name w:val="Body Text Indent Char"/>
+    <w:basedOn w:val="DefaultParagraphFont"/>
+    <w:link w:val="BodyTextIndent"/>
+    <w:uiPriority w:val="99"/>
+    <w:rsid w:val="002915C3"/>
+    <w:rPr>
+      <w:rFonts w:ascii="Arial" w:hAnsi="Arial"/>
+      <w:sz w:val="20"/>
+      <w:lang w:val="pl-PL"/>
+    </w:rPr>
+  </w:style>
+  <w:style w:type="paragraph" w:styleId="NormalIndent">
+    <w:name w:val="Normal Indent"/>
+    <w:basedOn w:val="Normal"/>
+    <w:uiPriority w:val="99"/>
+    <w:unhideWhenUsed/>
+    <w:rsid w:val="002915C3"/>
+    <w:pPr>
+      <w:ind w:left="720"/>
+    </w:pPr>
+  </w:style>
+  <w:style w:type="paragraph" w:customStyle="1" w:styleId="ShortReturnAddress">
+    <w:name w:val="Short Return Address"/>
+    <w:basedOn w:val="Normal"/>
+    <w:rsid w:val="002915C3"/>
+  </w:style>
+  <w:style w:type="paragraph" w:styleId="Signature">
+    <w:name w:val="Signature"/>
+    <w:basedOn w:val="Normal"/>
+    <w:link w:val="SignatureChar"/>
+    <w:uiPriority w:val="99"/>
+    <w:semiHidden/>
+    <w:unhideWhenUsed/>
+    <w:rsid w:val="002915C3"/>
+    <w:pPr>
+      <w:spacing w:line="240" w:lineRule="auto"/>
+      <w:ind w:left="4320"/>
+    </w:pPr>
+  </w:style>
+  <w:style w:type="character" w:customStyle="1" w:styleId="SignatureChar">
+    <w:name w:val="Signature Char"/>
+    <w:basedOn w:val="DefaultParagraphFont"/>
+    <w:link w:val="Signature"/>
+    <w:uiPriority w:val="99"/>
+    <w:semiHidden/>
+    <w:rsid w:val="002915C3"/>
+    <w:rPr>
+      <w:rFonts w:ascii="Arial" w:hAnsi="Arial"/>
+      <w:sz w:val="20"/>
+      <w:lang w:val="pl-PL"/>
+    </w:rPr>
+  </w:style>
+  <w:style w:type="paragraph" w:customStyle="1" w:styleId="PPLine">
+    <w:name w:val="PP Line"/>
+    <w:basedOn w:val="Signature"/>
+    <w:rsid w:val="002915C3"/>
+  </w:style>
+  <w:style w:type="paragraph" w:customStyle="1" w:styleId="InsideAddressName">
+    <w:name w:val="Inside Address Name"/>
+    <w:basedOn w:val="Normal"/>
+    <w:rsid w:val="002915C3"/>
+  </w:style>
+  <w:style w:type="paragraph" w:styleId="BodyTextFirstIndent2">
+    <w:name w:val="Body Text First Indent 2"/>
+    <w:basedOn w:val="BodyTextIndent"/>
+    <w:link w:val="BodyTextFirstIndent2Char"/>
+    <w:uiPriority w:val="99"/>
+    <w:unhideWhenUsed/>
+    <w:rsid w:val="002915C3"/>
+    <w:pPr>
+      <w:spacing w:after="0"/>
+      <w:ind w:firstLine="360"/>
+    </w:pPr>
+  </w:style>
+  <w:style w:type="character" w:customStyle="1" w:styleId="BodyTextFirstIndent2Char">
+    <w:name w:val="Body Text First Indent 2 Char"/>
+    <w:basedOn w:val="BodyTextIndentChar"/>
+    <w:link w:val="BodyTextFirstIndent2"/>
+    <w:uiPriority w:val="99"/>
+    <w:rsid w:val="002915C3"/>
+    <w:rPr>
+      <w:rFonts w:ascii="Arial" w:hAnsi="Arial"/>
+      <w:sz w:val="20"/>
+      <w:lang w:val="pl-PL"/>
     </w:rPr>
   </w:style>
 </w:styles>
@@ -60803,7 +61332,7 @@
 </file>
 
 <file path=customXml/itemProps1.xml><?xml version="1.0" encoding="utf-8"?>
-<ds:datastoreItem xmlns:ds="http://schemas.openxmlformats.org/officeDocument/2006/customXml" ds:itemID="{121F9F60-BDD6-4885-8D7C-82081A27511F}">
+<ds:datastoreItem xmlns:ds="http://schemas.openxmlformats.org/officeDocument/2006/customXml" ds:itemID="{A8A24DAD-AB95-4839-94AA-BAA2AC1948D9}">
   <ds:schemaRefs>
     <ds:schemaRef ds:uri="http://schemas.openxmlformats.org/officeDocument/2006/bibliography"/>
   </ds:schemaRefs>

</xml_diff>